<commit_message>
Added the algorithmic complexity
</commit_message>
<xml_diff>
--- a/DOCS/TADs.docx
+++ b/DOCS/TADs.docx
@@ -140,23 +140,7 @@
                 <w:rFonts w:ascii="Times New Roman" w:eastAsia="Times New Roman" w:hAnsi="Times New Roman" w:cs="Times New Roman"/>
                 <w:lang w:val="en-US"/>
               </w:rPr>
-              <w:t xml:space="preserve"> = {Size = &lt;size</w:t>
-            </w:r>
-            <w:proofErr w:type="gramStart"/>
-            <w:r>
-              <w:rPr>
-                <w:rFonts w:ascii="Times New Roman" w:eastAsia="Times New Roman" w:hAnsi="Times New Roman" w:cs="Times New Roman"/>
-                <w:lang w:val="en-US"/>
-              </w:rPr>
-              <w:t>&gt;,  Elements</w:t>
-            </w:r>
-            <w:proofErr w:type="gramEnd"/>
-            <w:r>
-              <w:rPr>
-                <w:rFonts w:ascii="Times New Roman" w:eastAsia="Times New Roman" w:hAnsi="Times New Roman" w:cs="Times New Roman"/>
-                <w:lang w:val="en-US"/>
-              </w:rPr>
-              <w:t xml:space="preserve">= &lt;Element_1 = &lt;key, value&gt; ... </w:t>
+              <w:t xml:space="preserve"> = {Size = &lt;size&gt;,  Elements= &lt;Element_1 = &lt;key, value&gt; ... </w:t>
             </w:r>
             <w:proofErr w:type="spellStart"/>
             <w:r>
@@ -913,7 +897,6 @@
               </w:rPr>
             </w:pPr>
             <w:proofErr w:type="spellStart"/>
-            <w:proofErr w:type="gramStart"/>
             <w:r>
               <w:rPr>
                 <w:rFonts w:ascii="Times New Roman" w:eastAsia="Times New Roman" w:hAnsi="Times New Roman" w:cs="Times New Roman"/>
@@ -929,49 +912,24 @@
                 <w:b/>
                 <w:lang w:val="en-US"/>
               </w:rPr>
-              <w:t>(</w:t>
-            </w:r>
-            <w:proofErr w:type="gramEnd"/>
-            <w:r>
-              <w:rPr>
-                <w:rFonts w:ascii="Times New Roman" w:eastAsia="Times New Roman" w:hAnsi="Times New Roman" w:cs="Times New Roman"/>
-                <w:b/>
-                <w:lang w:val="en-US"/>
-              </w:rPr>
-              <w:t>Size)</w:t>
-            </w:r>
-          </w:p>
-          <w:p>
-            <w:pPr>
-              <w:spacing w:before="240"/>
-              <w:jc w:val="both"/>
-              <w:rPr>
-                <w:rFonts w:ascii="Times New Roman" w:eastAsia="Times New Roman" w:hAnsi="Times New Roman" w:cs="Times New Roman"/>
-                <w:lang w:val="en-US"/>
-              </w:rPr>
-            </w:pPr>
-            <w:r>
-              <w:rPr>
-                <w:rFonts w:ascii="Times New Roman" w:eastAsia="Times New Roman" w:hAnsi="Times New Roman" w:cs="Times New Roman"/>
-                <w:lang w:val="en-US"/>
-              </w:rPr>
-              <w:t xml:space="preserve">“Create a new empty hash </w:t>
-            </w:r>
-            <w:proofErr w:type="gramStart"/>
-            <w:r>
-              <w:rPr>
-                <w:rFonts w:ascii="Times New Roman" w:eastAsia="Times New Roman" w:hAnsi="Times New Roman" w:cs="Times New Roman"/>
-                <w:lang w:val="en-US"/>
-              </w:rPr>
-              <w:t>table</w:t>
-            </w:r>
-            <w:proofErr w:type="gramEnd"/>
-            <w:r>
-              <w:rPr>
-                <w:rFonts w:ascii="Times New Roman" w:eastAsia="Times New Roman" w:hAnsi="Times New Roman" w:cs="Times New Roman"/>
-                <w:lang w:val="en-US"/>
-              </w:rPr>
-              <w:t>”</w:t>
+              <w:t>(Size)</w:t>
+            </w:r>
+          </w:p>
+          <w:p>
+            <w:pPr>
+              <w:spacing w:before="240"/>
+              <w:jc w:val="both"/>
+              <w:rPr>
+                <w:rFonts w:ascii="Times New Roman" w:eastAsia="Times New Roman" w:hAnsi="Times New Roman" w:cs="Times New Roman"/>
+                <w:lang w:val="en-US"/>
+              </w:rPr>
+            </w:pPr>
+            <w:r>
+              <w:rPr>
+                <w:rFonts w:ascii="Times New Roman" w:eastAsia="Times New Roman" w:hAnsi="Times New Roman" w:cs="Times New Roman"/>
+                <w:lang w:val="en-US"/>
+              </w:rPr>
+              <w:t>“Create a new empty hash table”</w:t>
             </w:r>
           </w:p>
           <w:p>
@@ -983,7 +941,6 @@
                 <w:lang w:val="en-US"/>
               </w:rPr>
             </w:pPr>
-            <w:proofErr w:type="gramStart"/>
             <w:r>
               <w:rPr>
                 <w:rFonts w:ascii="Times New Roman" w:eastAsia="Times New Roman" w:hAnsi="Times New Roman" w:cs="Times New Roman"/>
@@ -999,7 +956,6 @@
               </w:rPr>
               <w:t>pre</w:t>
             </w:r>
-            <w:proofErr w:type="gramEnd"/>
             <w:r>
               <w:rPr>
                 <w:rFonts w:ascii="Times New Roman" w:eastAsia="Times New Roman" w:hAnsi="Times New Roman" w:cs="Times New Roman"/>
@@ -1017,7 +973,6 @@
                 <w:lang w:val="en-US"/>
               </w:rPr>
             </w:pPr>
-            <w:proofErr w:type="gramStart"/>
             <w:r>
               <w:rPr>
                 <w:rFonts w:ascii="Times New Roman" w:eastAsia="Times New Roman" w:hAnsi="Times New Roman" w:cs="Times New Roman"/>
@@ -1033,7 +988,6 @@
               </w:rPr>
               <w:t>post</w:t>
             </w:r>
-            <w:proofErr w:type="gramEnd"/>
             <w:r>
               <w:rPr>
                 <w:rFonts w:ascii="Times New Roman" w:eastAsia="Gungsuh" w:hAnsi="Times New Roman" w:cs="Times New Roman"/>
@@ -1202,7 +1156,6 @@
                 <w:lang w:val="en-US"/>
               </w:rPr>
             </w:pPr>
-            <w:proofErr w:type="gramStart"/>
             <w:r>
               <w:rPr>
                 <w:rFonts w:ascii="Times New Roman" w:eastAsia="Times New Roman" w:hAnsi="Times New Roman" w:cs="Times New Roman"/>
@@ -1212,7 +1165,6 @@
               <w:t>Put(</w:t>
             </w:r>
             <w:proofErr w:type="spellStart"/>
-            <w:proofErr w:type="gramEnd"/>
             <w:r>
               <w:rPr>
                 <w:rFonts w:ascii="Times New Roman" w:eastAsia="Times New Roman" w:hAnsi="Times New Roman" w:cs="Times New Roman"/>
@@ -1255,7 +1207,6 @@
                 <w:lang w:val="en-US"/>
               </w:rPr>
             </w:pPr>
-            <w:proofErr w:type="gramStart"/>
             <w:r>
               <w:rPr>
                 <w:rFonts w:ascii="Times New Roman" w:eastAsia="Times New Roman" w:hAnsi="Times New Roman" w:cs="Times New Roman"/>
@@ -1271,7 +1222,6 @@
               </w:rPr>
               <w:t>pre</w:t>
             </w:r>
-            <w:proofErr w:type="gramEnd"/>
             <w:r>
               <w:rPr>
                 <w:rFonts w:ascii="Times New Roman" w:eastAsia="Gungsuh" w:hAnsi="Times New Roman" w:cs="Times New Roman"/>
@@ -1332,7 +1282,6 @@
                 <w:lang w:val="en-US"/>
               </w:rPr>
             </w:pPr>
-            <w:proofErr w:type="gramStart"/>
             <w:r>
               <w:rPr>
                 <w:rFonts w:ascii="Times New Roman" w:eastAsia="Times New Roman" w:hAnsi="Times New Roman" w:cs="Times New Roman"/>
@@ -1349,7 +1298,6 @@
               </w:rPr>
               <w:t>post</w:t>
             </w:r>
-            <w:proofErr w:type="gramEnd"/>
             <w:r>
               <w:rPr>
                 <w:rFonts w:ascii="Times New Roman" w:eastAsia="Gungsuh" w:hAnsi="Times New Roman" w:cs="Times New Roman"/>
@@ -1465,23 +1413,13 @@
                 <w:lang w:val="en-US"/>
               </w:rPr>
             </w:pPr>
-            <w:proofErr w:type="gramStart"/>
-            <w:r>
-              <w:rPr>
-                <w:rFonts w:ascii="Times New Roman" w:eastAsia="Times New Roman" w:hAnsi="Times New Roman" w:cs="Times New Roman"/>
-                <w:b/>
-                <w:lang w:val="en-US"/>
-              </w:rPr>
-              <w:t>Remove(</w:t>
-            </w:r>
-            <w:proofErr w:type="gramEnd"/>
-            <w:r>
-              <w:rPr>
-                <w:rFonts w:ascii="Times New Roman" w:eastAsia="Times New Roman" w:hAnsi="Times New Roman" w:cs="Times New Roman"/>
-                <w:b/>
-                <w:lang w:val="en-US"/>
-              </w:rPr>
-              <w:t>Key, Value)</w:t>
+            <w:r>
+              <w:rPr>
+                <w:rFonts w:ascii="Times New Roman" w:eastAsia="Times New Roman" w:hAnsi="Times New Roman" w:cs="Times New Roman"/>
+                <w:b/>
+                <w:lang w:val="en-US"/>
+              </w:rPr>
+              <w:t>Remove(Key, Value)</w:t>
             </w:r>
           </w:p>
           <w:p>
@@ -1517,7 +1455,6 @@
                 <w:lang w:val="en-US"/>
               </w:rPr>
             </w:pPr>
-            <w:proofErr w:type="gramStart"/>
             <w:r>
               <w:rPr>
                 <w:rFonts w:ascii="Times New Roman" w:eastAsia="Times New Roman" w:hAnsi="Times New Roman" w:cs="Times New Roman"/>
@@ -1533,7 +1470,6 @@
               </w:rPr>
               <w:t>pre</w:t>
             </w:r>
-            <w:proofErr w:type="gramEnd"/>
             <w:r>
               <w:rPr>
                 <w:rFonts w:ascii="Times New Roman" w:eastAsia="Gungsuh" w:hAnsi="Times New Roman" w:cs="Times New Roman"/>
@@ -1569,23 +1505,7 @@
                 <w:rFonts w:ascii="Times New Roman" w:eastAsia="Gungsuh" w:hAnsi="Times New Roman" w:cs="Times New Roman"/>
                 <w:lang w:val="en-US"/>
               </w:rPr>
-              <w:t xml:space="preserve"> (Key, Value) is in </w:t>
-            </w:r>
-            <w:proofErr w:type="gramStart"/>
-            <w:r>
-              <w:rPr>
-                <w:rFonts w:ascii="Times New Roman" w:eastAsia="Gungsuh" w:hAnsi="Times New Roman" w:cs="Times New Roman"/>
-                <w:lang w:val="en-US"/>
-              </w:rPr>
-              <w:t>Elements }</w:t>
-            </w:r>
-            <w:proofErr w:type="gramEnd"/>
-            <w:r>
-              <w:rPr>
-                <w:rFonts w:ascii="Times New Roman" w:eastAsia="Gungsuh" w:hAnsi="Times New Roman" w:cs="Times New Roman"/>
-                <w:lang w:val="en-US"/>
-              </w:rPr>
-              <w:t xml:space="preserve"> </w:t>
+              <w:t xml:space="preserve"> (Key, Value) is in Elements } </w:t>
             </w:r>
           </w:p>
           <w:p>
@@ -1597,7 +1517,6 @@
                 <w:lang w:val="en-US"/>
               </w:rPr>
             </w:pPr>
-            <w:proofErr w:type="gramStart"/>
             <w:r>
               <w:rPr>
                 <w:rFonts w:ascii="Times New Roman" w:eastAsia="Times New Roman" w:hAnsi="Times New Roman" w:cs="Times New Roman"/>
@@ -1613,7 +1532,6 @@
               </w:rPr>
               <w:t>post</w:t>
             </w:r>
-            <w:proofErr w:type="gramEnd"/>
             <w:r>
               <w:rPr>
                 <w:rFonts w:ascii="Times New Roman" w:eastAsia="Times New Roman" w:hAnsi="Times New Roman" w:cs="Times New Roman"/>
@@ -1697,7 +1615,6 @@
                 <w:lang w:val="en-US"/>
               </w:rPr>
             </w:pPr>
-            <w:proofErr w:type="gramStart"/>
             <w:r>
               <w:rPr>
                 <w:rFonts w:ascii="Times New Roman" w:eastAsia="Times New Roman" w:hAnsi="Times New Roman" w:cs="Times New Roman"/>
@@ -1707,7 +1624,6 @@
               <w:t>Clear(</w:t>
             </w:r>
             <w:proofErr w:type="spellStart"/>
-            <w:proofErr w:type="gramEnd"/>
             <w:r>
               <w:rPr>
                 <w:rFonts w:ascii="Times New Roman" w:eastAsia="Times New Roman" w:hAnsi="Times New Roman" w:cs="Times New Roman"/>
@@ -1756,11 +1672,13 @@
               <w:spacing w:after="200"/>
               <w:rPr>
                 <w:rFonts w:ascii="Times New Roman" w:eastAsia="Times New Roman" w:hAnsi="Times New Roman" w:cs="Times New Roman"/>
-              </w:rPr>
-            </w:pPr>
-            <w:r>
-              <w:rPr>
-                <w:rFonts w:ascii="Times New Roman" w:eastAsia="Times New Roman" w:hAnsi="Times New Roman" w:cs="Times New Roman"/>
+                <w:lang w:val="en-US"/>
+              </w:rPr>
+            </w:pPr>
+            <w:r>
+              <w:rPr>
+                <w:rFonts w:ascii="Times New Roman" w:eastAsia="Times New Roman" w:hAnsi="Times New Roman" w:cs="Times New Roman"/>
+                <w:lang w:val="en-US"/>
               </w:rPr>
               <w:t>{</w:t>
             </w:r>
@@ -1768,12 +1686,14 @@
               <w:rPr>
                 <w:rFonts w:ascii="Times New Roman" w:eastAsia="Times New Roman" w:hAnsi="Times New Roman" w:cs="Times New Roman"/>
                 <w:b/>
+                <w:lang w:val="en-US"/>
               </w:rPr>
               <w:t>pre</w:t>
             </w:r>
             <w:r>
               <w:rPr>
                 <w:rFonts w:ascii="Times New Roman" w:eastAsia="Times New Roman" w:hAnsi="Times New Roman" w:cs="Times New Roman"/>
+                <w:lang w:val="en-US"/>
               </w:rPr>
               <w:t xml:space="preserve">:  </w:t>
             </w:r>
@@ -1781,6 +1701,7 @@
             <w:r>
               <w:rPr>
                 <w:rFonts w:ascii="Times New Roman" w:eastAsia="Times New Roman" w:hAnsi="Times New Roman" w:cs="Times New Roman"/>
+                <w:lang w:val="en-US"/>
               </w:rPr>
               <w:t>HashTable</w:t>
             </w:r>
@@ -1788,22 +1709,9 @@
             <w:r>
               <w:rPr>
                 <w:rFonts w:ascii="Times New Roman" w:eastAsia="Times New Roman" w:hAnsi="Times New Roman" w:cs="Times New Roman"/>
-              </w:rPr>
-              <w:t xml:space="preserve"> = </w:t>
-            </w:r>
-            <w:proofErr w:type="gramStart"/>
-            <w:r>
-              <w:rPr>
-                <w:rFonts w:ascii="Times New Roman" w:eastAsia="Times New Roman" w:hAnsi="Times New Roman" w:cs="Times New Roman"/>
-              </w:rPr>
-              <w:t>{ …</w:t>
-            </w:r>
-            <w:proofErr w:type="gramEnd"/>
-            <w:r>
-              <w:rPr>
-                <w:rFonts w:ascii="Times New Roman" w:eastAsia="Times New Roman" w:hAnsi="Times New Roman" w:cs="Times New Roman"/>
-              </w:rPr>
-              <w:t xml:space="preserve"> }  }</w:t>
+                <w:lang w:val="en-US"/>
+              </w:rPr>
+              <w:t xml:space="preserve"> = { … }  }</w:t>
             </w:r>
           </w:p>
           <w:p>
@@ -1866,23 +1774,7 @@
                 <w:rFonts w:ascii="Times New Roman" w:eastAsia="Gungsuh" w:hAnsi="Times New Roman" w:cs="Times New Roman"/>
                 <w:lang w:val="en-US"/>
               </w:rPr>
-              <w:t xml:space="preserve"> = </w:t>
-            </w:r>
-            <w:proofErr w:type="gramStart"/>
-            <w:r>
-              <w:rPr>
-                <w:rFonts w:ascii="Times New Roman" w:eastAsia="Gungsuh" w:hAnsi="Times New Roman" w:cs="Times New Roman"/>
-                <w:lang w:val="en-US"/>
-              </w:rPr>
-              <w:t>{ Size</w:t>
-            </w:r>
-            <w:proofErr w:type="gramEnd"/>
-            <w:r>
-              <w:rPr>
-                <w:rFonts w:ascii="Times New Roman" w:eastAsia="Gungsuh" w:hAnsi="Times New Roman" w:cs="Times New Roman"/>
-                <w:lang w:val="en-US"/>
-              </w:rPr>
-              <w:t xml:space="preserve"> = Size, Elements = {</w:t>
+              <w:t xml:space="preserve"> = { Size = Size, Elements = {</w:t>
             </w:r>
             <w:r>
               <w:rPr>
@@ -2030,7 +1922,6 @@
               </w:rPr>
             </w:pPr>
             <w:proofErr w:type="spellStart"/>
-            <w:proofErr w:type="gramStart"/>
             <w:r>
               <w:rPr>
                 <w:rFonts w:ascii="Times New Roman" w:eastAsia="Times New Roman" w:hAnsi="Times New Roman" w:cs="Times New Roman"/>
@@ -2049,7 +1940,6 @@
               <w:t>(</w:t>
             </w:r>
             <w:proofErr w:type="spellStart"/>
-            <w:proofErr w:type="gramEnd"/>
             <w:r>
               <w:rPr>
                 <w:rFonts w:ascii="Times New Roman" w:eastAsia="Times New Roman" w:hAnsi="Times New Roman" w:cs="Times New Roman"/>
@@ -2101,11 +1991,13 @@
               <w:jc w:val="both"/>
               <w:rPr>
                 <w:rFonts w:ascii="Times New Roman" w:eastAsia="Times New Roman" w:hAnsi="Times New Roman" w:cs="Times New Roman"/>
-              </w:rPr>
-            </w:pPr>
-            <w:r>
-              <w:rPr>
-                <w:rFonts w:ascii="Times New Roman" w:eastAsia="Times New Roman" w:hAnsi="Times New Roman" w:cs="Times New Roman"/>
+                <w:lang w:val="en-US"/>
+              </w:rPr>
+            </w:pPr>
+            <w:r>
+              <w:rPr>
+                <w:rFonts w:ascii="Times New Roman" w:eastAsia="Times New Roman" w:hAnsi="Times New Roman" w:cs="Times New Roman"/>
+                <w:lang w:val="en-US"/>
               </w:rPr>
               <w:t>{</w:t>
             </w:r>
@@ -2113,12 +2005,14 @@
               <w:rPr>
                 <w:rFonts w:ascii="Times New Roman" w:eastAsia="Times New Roman" w:hAnsi="Times New Roman" w:cs="Times New Roman"/>
                 <w:b/>
+                <w:lang w:val="en-US"/>
               </w:rPr>
               <w:t>pre</w:t>
             </w:r>
             <w:r>
               <w:rPr>
                 <w:rFonts w:ascii="Times New Roman" w:eastAsia="Times New Roman" w:hAnsi="Times New Roman" w:cs="Times New Roman"/>
+                <w:lang w:val="en-US"/>
               </w:rPr>
               <w:t xml:space="preserve">: </w:t>
             </w:r>
@@ -2126,6 +2020,7 @@
             <w:r>
               <w:rPr>
                 <w:rFonts w:ascii="Times New Roman" w:eastAsia="Times New Roman" w:hAnsi="Times New Roman" w:cs="Times New Roman"/>
+                <w:lang w:val="en-US"/>
               </w:rPr>
               <w:t>HashTable</w:t>
             </w:r>
@@ -2133,22 +2028,9 @@
             <w:r>
               <w:rPr>
                 <w:rFonts w:ascii="Times New Roman" w:eastAsia="Times New Roman" w:hAnsi="Times New Roman" w:cs="Times New Roman"/>
-              </w:rPr>
-              <w:t xml:space="preserve"> = </w:t>
-            </w:r>
-            <w:proofErr w:type="gramStart"/>
-            <w:r>
-              <w:rPr>
-                <w:rFonts w:ascii="Times New Roman" w:eastAsia="Times New Roman" w:hAnsi="Times New Roman" w:cs="Times New Roman"/>
-              </w:rPr>
-              <w:t>{ …</w:t>
-            </w:r>
-            <w:proofErr w:type="gramEnd"/>
-            <w:r>
-              <w:rPr>
-                <w:rFonts w:ascii="Times New Roman" w:eastAsia="Times New Roman" w:hAnsi="Times New Roman" w:cs="Times New Roman"/>
-              </w:rPr>
-              <w:t xml:space="preserve"> } }</w:t>
+                <w:lang w:val="en-US"/>
+              </w:rPr>
+              <w:t xml:space="preserve"> = { … } }</w:t>
             </w:r>
           </w:p>
           <w:p>
@@ -2157,11 +2039,13 @@
               <w:jc w:val="both"/>
               <w:rPr>
                 <w:rFonts w:ascii="Times New Roman" w:eastAsia="Times New Roman" w:hAnsi="Times New Roman" w:cs="Times New Roman"/>
-              </w:rPr>
-            </w:pPr>
-            <w:r>
-              <w:rPr>
-                <w:rFonts w:ascii="Times New Roman" w:eastAsia="Times New Roman" w:hAnsi="Times New Roman" w:cs="Times New Roman"/>
+                <w:lang w:val="en-US"/>
+              </w:rPr>
+            </w:pPr>
+            <w:r>
+              <w:rPr>
+                <w:rFonts w:ascii="Times New Roman" w:eastAsia="Times New Roman" w:hAnsi="Times New Roman" w:cs="Times New Roman"/>
+                <w:lang w:val="en-US"/>
               </w:rPr>
               <w:t>{</w:t>
             </w:r>
@@ -2169,12 +2053,14 @@
               <w:rPr>
                 <w:rFonts w:ascii="Times New Roman" w:eastAsia="Times New Roman" w:hAnsi="Times New Roman" w:cs="Times New Roman"/>
                 <w:b/>
+                <w:lang w:val="en-US"/>
               </w:rPr>
               <w:t>post</w:t>
             </w:r>
             <w:r>
               <w:rPr>
                 <w:rFonts w:ascii="Times New Roman" w:eastAsia="Gungsuh" w:hAnsi="Times New Roman" w:cs="Times New Roman"/>
+                <w:lang w:val="en-US"/>
               </w:rPr>
               <w:t xml:space="preserve">:  </w:t>
             </w:r>
@@ -2182,6 +2068,7 @@
             <w:r>
               <w:rPr>
                 <w:rFonts w:ascii="Times New Roman" w:eastAsia="Gungsuh" w:hAnsi="Times New Roman" w:cs="Times New Roman"/>
+                <w:lang w:val="en-US"/>
               </w:rPr>
               <w:t>HashTable</w:t>
             </w:r>
@@ -2189,18 +2076,21 @@
             <w:r>
               <w:rPr>
                 <w:rFonts w:ascii="Times New Roman" w:eastAsia="Gungsuh" w:hAnsi="Times New Roman" w:cs="Times New Roman"/>
+                <w:lang w:val="en-US"/>
               </w:rPr>
               <w:t xml:space="preserve"> </w:t>
             </w:r>
             <w:r>
               <w:rPr>
                 <w:rFonts w:ascii="Cambria Math" w:eastAsia="Gungsuh" w:hAnsi="Cambria Math" w:cs="Cambria Math"/>
+                <w:lang w:val="en-US"/>
               </w:rPr>
               <w:t>∈</w:t>
             </w:r>
             <w:r>
               <w:rPr>
                 <w:rFonts w:ascii="Times New Roman" w:eastAsia="Gungsuh" w:hAnsi="Times New Roman" w:cs="Times New Roman"/>
+                <w:lang w:val="en-US"/>
               </w:rPr>
               <w:t xml:space="preserve"> String}</w:t>
             </w:r>
@@ -2210,6 +2100,7 @@
               <w:jc w:val="both"/>
               <w:rPr>
                 <w:rFonts w:ascii="Times New Roman" w:eastAsia="Times New Roman" w:hAnsi="Times New Roman" w:cs="Times New Roman"/>
+                <w:lang w:val="en-US"/>
               </w:rPr>
             </w:pPr>
           </w:p>
@@ -2222,6 +2113,7 @@
         <w:rPr>
           <w:rFonts w:ascii="Times New Roman" w:eastAsia="Times New Roman" w:hAnsi="Times New Roman" w:cs="Times New Roman"/>
           <w:b/>
+          <w:lang w:val="en-US"/>
         </w:rPr>
       </w:pPr>
     </w:p>
@@ -2231,6 +2123,7 @@
         <w:rPr>
           <w:rFonts w:ascii="Times New Roman" w:eastAsia="Times New Roman" w:hAnsi="Times New Roman" w:cs="Times New Roman"/>
           <w:b/>
+          <w:lang w:val="en-US"/>
         </w:rPr>
       </w:pPr>
     </w:p>
@@ -2282,7 +2175,6 @@
                 <w:lang w:val="en-US"/>
               </w:rPr>
             </w:pPr>
-            <w:proofErr w:type="gramStart"/>
             <w:r>
               <w:rPr>
                 <w:rFonts w:ascii="Times New Roman" w:eastAsia="Times New Roman" w:hAnsi="Times New Roman" w:cs="Times New Roman"/>
@@ -2292,7 +2184,6 @@
               <w:t>Size(</w:t>
             </w:r>
             <w:proofErr w:type="spellStart"/>
-            <w:proofErr w:type="gramEnd"/>
             <w:r>
               <w:rPr>
                 <w:rFonts w:ascii="Times New Roman" w:eastAsia="Times New Roman" w:hAnsi="Times New Roman" w:cs="Times New Roman"/>
@@ -2383,21 +2274,7 @@
               <w:rPr>
                 <w:rFonts w:ascii="Times New Roman" w:eastAsia="Times New Roman" w:hAnsi="Times New Roman" w:cs="Times New Roman"/>
               </w:rPr>
-              <w:t xml:space="preserve"> = </w:t>
-            </w:r>
-            <w:proofErr w:type="gramStart"/>
-            <w:r>
-              <w:rPr>
-                <w:rFonts w:ascii="Times New Roman" w:eastAsia="Times New Roman" w:hAnsi="Times New Roman" w:cs="Times New Roman"/>
-              </w:rPr>
-              <w:t>{ …</w:t>
-            </w:r>
-            <w:proofErr w:type="gramEnd"/>
-            <w:r>
-              <w:rPr>
-                <w:rFonts w:ascii="Times New Roman" w:eastAsia="Times New Roman" w:hAnsi="Times New Roman" w:cs="Times New Roman"/>
-              </w:rPr>
-              <w:t>} }</w:t>
+              <w:t xml:space="preserve"> = { …} }</w:t>
             </w:r>
           </w:p>
           <w:p>
@@ -2435,14 +2312,12 @@
               <w:t>Elements</w:t>
             </w:r>
             <w:proofErr w:type="spellEnd"/>
-            <w:proofErr w:type="gramStart"/>
             <w:r>
               <w:rPr>
                 <w:rFonts w:ascii="Times New Roman" w:eastAsia="Times New Roman" w:hAnsi="Times New Roman" w:cs="Times New Roman"/>
               </w:rPr>
               <w:t>| }</w:t>
             </w:r>
-            <w:proofErr w:type="gramEnd"/>
           </w:p>
         </w:tc>
       </w:tr>
@@ -2514,7 +2389,6 @@
                 <w:lang w:val="en-US"/>
               </w:rPr>
             </w:pPr>
-            <w:proofErr w:type="gramStart"/>
             <w:r>
               <w:rPr>
                 <w:rFonts w:ascii="Times New Roman" w:eastAsia="Times New Roman" w:hAnsi="Times New Roman" w:cs="Times New Roman"/>
@@ -2522,43 +2396,25 @@
                 <w:lang w:val="en-US"/>
               </w:rPr>
               <w:lastRenderedPageBreak/>
-              <w:t>Search( key</w:t>
-            </w:r>
-            <w:proofErr w:type="gramEnd"/>
-            <w:r>
-              <w:rPr>
-                <w:rFonts w:ascii="Times New Roman" w:eastAsia="Times New Roman" w:hAnsi="Times New Roman" w:cs="Times New Roman"/>
-                <w:b/>
-                <w:lang w:val="en-US"/>
-              </w:rPr>
-              <w:t>)</w:t>
-            </w:r>
-          </w:p>
-          <w:p>
-            <w:pPr>
-              <w:spacing w:before="240"/>
-              <w:jc w:val="both"/>
-              <w:rPr>
-                <w:rFonts w:ascii="Times New Roman" w:eastAsia="Times New Roman" w:hAnsi="Times New Roman" w:cs="Times New Roman"/>
-                <w:lang w:val="en-US"/>
-              </w:rPr>
-            </w:pPr>
-            <w:r>
-              <w:rPr>
-                <w:rFonts w:ascii="Times New Roman" w:eastAsia="Times New Roman" w:hAnsi="Times New Roman" w:cs="Times New Roman"/>
-                <w:lang w:val="en-US"/>
-              </w:rPr>
-              <w:t xml:space="preserve">“Search for a key in the hash table and return the associated </w:t>
-            </w:r>
-            <w:proofErr w:type="gramStart"/>
-            <w:r>
-              <w:rPr>
-                <w:rFonts w:ascii="Times New Roman" w:eastAsia="Times New Roman" w:hAnsi="Times New Roman" w:cs="Times New Roman"/>
-                <w:lang w:val="en-US"/>
-              </w:rPr>
-              <w:t>value ”</w:t>
-            </w:r>
-            <w:proofErr w:type="gramEnd"/>
+              <w:t>Search( key)</w:t>
+            </w:r>
+          </w:p>
+          <w:p>
+            <w:pPr>
+              <w:spacing w:before="240"/>
+              <w:jc w:val="both"/>
+              <w:rPr>
+                <w:rFonts w:ascii="Times New Roman" w:eastAsia="Times New Roman" w:hAnsi="Times New Roman" w:cs="Times New Roman"/>
+                <w:lang w:val="en-US"/>
+              </w:rPr>
+            </w:pPr>
+            <w:r>
+              <w:rPr>
+                <w:rFonts w:ascii="Times New Roman" w:eastAsia="Times New Roman" w:hAnsi="Times New Roman" w:cs="Times New Roman"/>
+                <w:lang w:val="en-US"/>
+              </w:rPr>
+              <w:t>“Search for a key in the hash table and return the associated value ”</w:t>
+            </w:r>
           </w:p>
           <w:p>
             <w:pPr>
@@ -2605,25 +2461,8 @@
                 <w:rFonts w:ascii="Times New Roman" w:eastAsia="Gungsuh" w:hAnsi="Times New Roman" w:cs="Times New Roman"/>
                 <w:lang w:val="en-US"/>
               </w:rPr>
-              <w:t xml:space="preserve"> = </w:t>
-            </w:r>
-            <w:proofErr w:type="gramStart"/>
-            <w:r>
-              <w:rPr>
-                <w:rFonts w:ascii="Times New Roman" w:eastAsia="Gungsuh" w:hAnsi="Times New Roman" w:cs="Times New Roman"/>
-                <w:lang w:val="en-US"/>
-              </w:rPr>
-              <w:t>{ …</w:t>
-            </w:r>
-            <w:proofErr w:type="gramEnd"/>
-            <w:r>
-              <w:rPr>
-                <w:rFonts w:ascii="Times New Roman" w:eastAsia="Gungsuh" w:hAnsi="Times New Roman" w:cs="Times New Roman"/>
-                <w:lang w:val="en-US"/>
-              </w:rPr>
-              <w:t xml:space="preserve"> }  </w:t>
-            </w:r>
-            <w:proofErr w:type="gramStart"/>
+              <w:t xml:space="preserve"> = { … }  </w:t>
+            </w:r>
             <w:r>
               <w:rPr>
                 <w:rFonts w:ascii="Cambria Math" w:eastAsia="Gungsuh" w:hAnsi="Cambria Math" w:cs="Cambria Math"/>
@@ -2636,15 +2475,7 @@
                 <w:rFonts w:ascii="Times New Roman" w:eastAsia="Gungsuh" w:hAnsi="Times New Roman" w:cs="Times New Roman"/>
                 <w:lang w:val="en-US"/>
               </w:rPr>
-              <w:t xml:space="preserve">  Key</w:t>
-            </w:r>
-            <w:proofErr w:type="gramEnd"/>
-            <w:r>
-              <w:rPr>
-                <w:rFonts w:ascii="Times New Roman" w:eastAsia="Gungsuh" w:hAnsi="Times New Roman" w:cs="Times New Roman"/>
-                <w:lang w:val="en-US"/>
-              </w:rPr>
-              <w:t xml:space="preserve"> </w:t>
+              <w:t xml:space="preserve">  Key </w:t>
             </w:r>
             <w:r>
               <w:rPr>
@@ -2852,23 +2683,7 @@
                 <w:rFonts w:ascii="Times New Roman" w:eastAsia="Times New Roman" w:hAnsi="Times New Roman" w:cs="Times New Roman"/>
                 <w:lang w:val="en-US"/>
               </w:rPr>
-              <w:t xml:space="preserve">= </w:t>
-            </w:r>
-            <w:proofErr w:type="gramStart"/>
-            <w:r>
-              <w:rPr>
-                <w:rFonts w:ascii="Times New Roman" w:eastAsia="Times New Roman" w:hAnsi="Times New Roman" w:cs="Times New Roman"/>
-                <w:lang w:val="en-US"/>
-              </w:rPr>
-              <w:t>{ Elements</w:t>
-            </w:r>
-            <w:proofErr w:type="gramEnd"/>
-            <w:r>
-              <w:rPr>
-                <w:rFonts w:ascii="Times New Roman" w:eastAsia="Times New Roman" w:hAnsi="Times New Roman" w:cs="Times New Roman"/>
-                <w:lang w:val="en-US"/>
-              </w:rPr>
-              <w:t xml:space="preserve"> = { Element_1 = {</w:t>
+              <w:t>= { Elements = { Element_1 = {</w:t>
             </w:r>
             <w:proofErr w:type="spellStart"/>
             <w:r>
@@ -2970,21 +2785,7 @@
               <w:rPr>
                 <w:rFonts w:ascii="Times New Roman" w:eastAsia="Times New Roman" w:hAnsi="Times New Roman" w:cs="Times New Roman"/>
               </w:rPr>
-              <w:t>&gt;</w:t>
-            </w:r>
-            <w:proofErr w:type="gramStart"/>
-            <w:r>
-              <w:rPr>
-                <w:rFonts w:ascii="Times New Roman" w:eastAsia="Times New Roman" w:hAnsi="Times New Roman" w:cs="Times New Roman"/>
-              </w:rPr>
-              <w:t>} }</w:t>
-            </w:r>
-            <w:proofErr w:type="gramEnd"/>
-            <w:r>
-              <w:rPr>
-                <w:rFonts w:ascii="Times New Roman" w:eastAsia="Times New Roman" w:hAnsi="Times New Roman" w:cs="Times New Roman"/>
-              </w:rPr>
-              <w:t xml:space="preserve">  }</w:t>
+              <w:t>&gt;} }  }</w:t>
             </w:r>
           </w:p>
         </w:tc>
@@ -3361,22 +3162,19 @@
               <w:spacing w:before="240"/>
               <w:rPr>
                 <w:rFonts w:ascii="Times New Roman" w:eastAsia="Times New Roman" w:hAnsi="Times New Roman" w:cs="Times New Roman"/>
-                <w:lang w:val="en-US"/>
-              </w:rPr>
-            </w:pPr>
-          </w:p>
-          <w:p>
-            <w:pPr>
-              <w:spacing w:before="240"/>
-              <w:rPr>
-                <w:rFonts w:ascii="Times New Roman" w:eastAsia="Times New Roman" w:hAnsi="Times New Roman" w:cs="Times New Roman"/>
-                <w:lang w:val="en-US"/>
+              </w:rPr>
+            </w:pPr>
+          </w:p>
+          <w:p>
+            <w:pPr>
+              <w:spacing w:before="240"/>
+              <w:rPr>
+                <w:rFonts w:ascii="Times New Roman" w:eastAsia="Times New Roman" w:hAnsi="Times New Roman" w:cs="Times New Roman"/>
               </w:rPr>
             </w:pPr>
             <w:r>
               <w:rPr>
                 <w:rFonts w:ascii="Times New Roman" w:eastAsia="Cardo" w:hAnsi="Times New Roman" w:cs="Times New Roman"/>
-                <w:lang w:val="en-US"/>
               </w:rPr>
               <w:t xml:space="preserve">→ </w:t>
             </w:r>
@@ -3384,7 +3182,6 @@
             <w:r>
               <w:rPr>
                 <w:rFonts w:ascii="Times New Roman" w:eastAsia="Cardo" w:hAnsi="Times New Roman" w:cs="Times New Roman"/>
-                <w:lang w:val="en-US"/>
               </w:rPr>
               <w:t>PriorityQueue</w:t>
             </w:r>
@@ -3395,13 +3192,11 @@
               <w:spacing w:before="240"/>
               <w:rPr>
                 <w:rFonts w:ascii="Times New Roman" w:eastAsia="Times New Roman" w:hAnsi="Times New Roman" w:cs="Times New Roman"/>
-                <w:lang w:val="en-US"/>
               </w:rPr>
             </w:pPr>
             <w:r>
               <w:rPr>
                 <w:rFonts w:ascii="Times New Roman" w:eastAsia="Cardo" w:hAnsi="Times New Roman" w:cs="Times New Roman"/>
-                <w:lang w:val="en-US"/>
               </w:rPr>
               <w:t xml:space="preserve">→ </w:t>
             </w:r>
@@ -3409,7 +3204,6 @@
             <w:r>
               <w:rPr>
                 <w:rFonts w:ascii="Times New Roman" w:eastAsia="Cardo" w:hAnsi="Times New Roman" w:cs="Times New Roman"/>
-                <w:lang w:val="en-US"/>
               </w:rPr>
               <w:t>PriorityQueue</w:t>
             </w:r>
@@ -3420,64 +3214,88 @@
               <w:spacing w:before="240"/>
               <w:rPr>
                 <w:rFonts w:ascii="Times New Roman" w:eastAsia="Times New Roman" w:hAnsi="Times New Roman" w:cs="Times New Roman"/>
-                <w:lang w:val="en-US"/>
               </w:rPr>
             </w:pPr>
             <w:r>
               <w:rPr>
                 <w:rFonts w:ascii="Times New Roman" w:eastAsia="Cardo" w:hAnsi="Times New Roman" w:cs="Times New Roman"/>
-                <w:lang w:val="en-US"/>
-              </w:rPr>
-              <w:t>→ Element</w:t>
-            </w:r>
-          </w:p>
-          <w:p>
-            <w:pPr>
-              <w:spacing w:before="240"/>
-              <w:rPr>
-                <w:rFonts w:ascii="Times New Roman" w:eastAsia="Times New Roman" w:hAnsi="Times New Roman" w:cs="Times New Roman"/>
-                <w:lang w:val="en-US"/>
-              </w:rPr>
-            </w:pPr>
+              </w:rPr>
+              <w:t xml:space="preserve">→ </w:t>
+            </w:r>
+            <w:proofErr w:type="spellStart"/>
             <w:r>
               <w:rPr>
                 <w:rFonts w:ascii="Times New Roman" w:eastAsia="Cardo" w:hAnsi="Times New Roman" w:cs="Times New Roman"/>
-                <w:lang w:val="en-US"/>
-              </w:rPr>
-              <w:t>→ Boolean</w:t>
-            </w:r>
-          </w:p>
-          <w:p>
-            <w:pPr>
-              <w:spacing w:before="240"/>
-              <w:rPr>
-                <w:rFonts w:ascii="Times New Roman" w:eastAsia="Times New Roman" w:hAnsi="Times New Roman" w:cs="Times New Roman"/>
-                <w:lang w:val="en-US"/>
+              </w:rPr>
+              <w:t>Element</w:t>
+            </w:r>
+            <w:proofErr w:type="spellEnd"/>
+          </w:p>
+          <w:p>
+            <w:pPr>
+              <w:spacing w:before="240"/>
+              <w:rPr>
+                <w:rFonts w:ascii="Times New Roman" w:eastAsia="Times New Roman" w:hAnsi="Times New Roman" w:cs="Times New Roman"/>
               </w:rPr>
             </w:pPr>
             <w:r>
               <w:rPr>
                 <w:rFonts w:ascii="Times New Roman" w:eastAsia="Cardo" w:hAnsi="Times New Roman" w:cs="Times New Roman"/>
-                <w:lang w:val="en-US"/>
-              </w:rPr>
-              <w:t>→ Value</w:t>
-            </w:r>
-          </w:p>
-          <w:p>
-            <w:pPr>
-              <w:spacing w:before="240"/>
-              <w:rPr>
-                <w:rFonts w:ascii="Times New Roman" w:eastAsia="Times New Roman" w:hAnsi="Times New Roman" w:cs="Times New Roman"/>
-                <w:lang w:val="en-US"/>
-              </w:rPr>
-            </w:pPr>
+              </w:rPr>
+              <w:t xml:space="preserve">→ </w:t>
+            </w:r>
+            <w:proofErr w:type="spellStart"/>
             <w:r>
               <w:rPr>
                 <w:rFonts w:ascii="Times New Roman" w:eastAsia="Cardo" w:hAnsi="Times New Roman" w:cs="Times New Roman"/>
-                <w:lang w:val="en-US"/>
-              </w:rPr>
-              <w:t>→ String</w:t>
-            </w:r>
+              </w:rPr>
+              <w:t>Boolean</w:t>
+            </w:r>
+            <w:proofErr w:type="spellEnd"/>
+          </w:p>
+          <w:p>
+            <w:pPr>
+              <w:spacing w:before="240"/>
+              <w:rPr>
+                <w:rFonts w:ascii="Times New Roman" w:eastAsia="Times New Roman" w:hAnsi="Times New Roman" w:cs="Times New Roman"/>
+              </w:rPr>
+            </w:pPr>
+            <w:r>
+              <w:rPr>
+                <w:rFonts w:ascii="Times New Roman" w:eastAsia="Cardo" w:hAnsi="Times New Roman" w:cs="Times New Roman"/>
+              </w:rPr>
+              <w:t xml:space="preserve">→ </w:t>
+            </w:r>
+            <w:proofErr w:type="spellStart"/>
+            <w:r>
+              <w:rPr>
+                <w:rFonts w:ascii="Times New Roman" w:eastAsia="Cardo" w:hAnsi="Times New Roman" w:cs="Times New Roman"/>
+              </w:rPr>
+              <w:t>Value</w:t>
+            </w:r>
+            <w:proofErr w:type="spellEnd"/>
+          </w:p>
+          <w:p>
+            <w:pPr>
+              <w:spacing w:before="240"/>
+              <w:rPr>
+                <w:rFonts w:ascii="Times New Roman" w:eastAsia="Times New Roman" w:hAnsi="Times New Roman" w:cs="Times New Roman"/>
+              </w:rPr>
+            </w:pPr>
+            <w:r>
+              <w:rPr>
+                <w:rFonts w:ascii="Times New Roman" w:eastAsia="Cardo" w:hAnsi="Times New Roman" w:cs="Times New Roman"/>
+              </w:rPr>
+              <w:t xml:space="preserve">→ </w:t>
+            </w:r>
+            <w:proofErr w:type="spellStart"/>
+            <w:r>
+              <w:rPr>
+                <w:rFonts w:ascii="Times New Roman" w:eastAsia="Cardo" w:hAnsi="Times New Roman" w:cs="Times New Roman"/>
+              </w:rPr>
+              <w:t>String</w:t>
+            </w:r>
+            <w:proofErr w:type="spellEnd"/>
           </w:p>
         </w:tc>
       </w:tr>
@@ -3488,7 +3306,6 @@
         <w:rPr>
           <w:rFonts w:ascii="Times New Roman" w:eastAsia="Times New Roman" w:hAnsi="Times New Roman" w:cs="Times New Roman"/>
           <w:b/>
-          <w:lang w:val="en-US"/>
         </w:rPr>
       </w:pPr>
     </w:p>
@@ -3593,7 +3410,6 @@
               </w:rPr>
             </w:pPr>
             <w:proofErr w:type="spellStart"/>
-            <w:proofErr w:type="gramStart"/>
             <w:r>
               <w:rPr>
                 <w:rFonts w:ascii="Times New Roman" w:eastAsia="Times New Roman" w:hAnsi="Times New Roman" w:cs="Times New Roman"/>
@@ -3609,48 +3425,23 @@
                 <w:b/>
                 <w:lang w:val="en-US"/>
               </w:rPr>
-              <w:t>(</w:t>
-            </w:r>
-            <w:proofErr w:type="gramEnd"/>
-            <w:r>
-              <w:rPr>
-                <w:rFonts w:ascii="Times New Roman" w:eastAsia="Times New Roman" w:hAnsi="Times New Roman" w:cs="Times New Roman"/>
-                <w:b/>
-                <w:lang w:val="en-US"/>
-              </w:rPr>
-              <w:t>)</w:t>
-            </w:r>
-          </w:p>
-          <w:p>
-            <w:pPr>
-              <w:spacing w:before="240"/>
-              <w:rPr>
-                <w:rFonts w:ascii="Times New Roman" w:eastAsia="Times New Roman" w:hAnsi="Times New Roman" w:cs="Times New Roman"/>
-                <w:lang w:val="en-US"/>
-              </w:rPr>
-            </w:pPr>
-            <w:r>
-              <w:rPr>
-                <w:rFonts w:ascii="Times New Roman" w:eastAsia="Times New Roman" w:hAnsi="Times New Roman" w:cs="Times New Roman"/>
-                <w:lang w:val="en-US"/>
-              </w:rPr>
-              <w:t xml:space="preserve">“Create a new empty priority </w:t>
-            </w:r>
-            <w:proofErr w:type="gramStart"/>
-            <w:r>
-              <w:rPr>
-                <w:rFonts w:ascii="Times New Roman" w:eastAsia="Times New Roman" w:hAnsi="Times New Roman" w:cs="Times New Roman"/>
-                <w:lang w:val="en-US"/>
-              </w:rPr>
-              <w:t>queue</w:t>
-            </w:r>
-            <w:proofErr w:type="gramEnd"/>
-            <w:r>
-              <w:rPr>
-                <w:rFonts w:ascii="Times New Roman" w:eastAsia="Times New Roman" w:hAnsi="Times New Roman" w:cs="Times New Roman"/>
-                <w:lang w:val="en-US"/>
-              </w:rPr>
-              <w:t>”</w:t>
+              <w:t>()</w:t>
+            </w:r>
+          </w:p>
+          <w:p>
+            <w:pPr>
+              <w:spacing w:before="240"/>
+              <w:rPr>
+                <w:rFonts w:ascii="Times New Roman" w:eastAsia="Times New Roman" w:hAnsi="Times New Roman" w:cs="Times New Roman"/>
+                <w:lang w:val="en-US"/>
+              </w:rPr>
+            </w:pPr>
+            <w:r>
+              <w:rPr>
+                <w:rFonts w:ascii="Times New Roman" w:eastAsia="Times New Roman" w:hAnsi="Times New Roman" w:cs="Times New Roman"/>
+                <w:lang w:val="en-US"/>
+              </w:rPr>
+              <w:t>“Create a new empty priority queue”</w:t>
             </w:r>
           </w:p>
           <w:p>
@@ -3661,42 +3452,26 @@
                 <w:rFonts w:ascii="Times New Roman" w:eastAsia="Times New Roman" w:hAnsi="Times New Roman" w:cs="Times New Roman"/>
               </w:rPr>
             </w:pPr>
-            <w:proofErr w:type="gramStart"/>
-            <w:r>
-              <w:rPr>
-                <w:rFonts w:ascii="Times New Roman" w:eastAsia="Times New Roman" w:hAnsi="Times New Roman" w:cs="Times New Roman"/>
-              </w:rPr>
-              <w:t>{ pre</w:t>
-            </w:r>
-            <w:proofErr w:type="gramEnd"/>
-            <w:r>
-              <w:rPr>
-                <w:rFonts w:ascii="Times New Roman" w:eastAsia="Times New Roman" w:hAnsi="Times New Roman" w:cs="Times New Roman"/>
-              </w:rPr>
-              <w:t>: TRUE }</w:t>
-            </w:r>
-          </w:p>
-          <w:p>
-            <w:pPr>
-              <w:spacing w:before="240"/>
-              <w:jc w:val="both"/>
-              <w:rPr>
-                <w:rFonts w:ascii="Times New Roman" w:eastAsia="Times New Roman" w:hAnsi="Times New Roman" w:cs="Times New Roman"/>
-              </w:rPr>
-            </w:pPr>
-            <w:proofErr w:type="gramStart"/>
-            <w:r>
-              <w:rPr>
-                <w:rFonts w:ascii="Times New Roman" w:eastAsia="Gungsuh" w:hAnsi="Times New Roman" w:cs="Times New Roman"/>
-              </w:rPr>
-              <w:t>{ post</w:t>
-            </w:r>
-            <w:proofErr w:type="gramEnd"/>
-            <w:r>
-              <w:rPr>
-                <w:rFonts w:ascii="Times New Roman" w:eastAsia="Gungsuh" w:hAnsi="Times New Roman" w:cs="Times New Roman"/>
-              </w:rPr>
-              <w:t xml:space="preserve">: </w:t>
+            <w:r>
+              <w:rPr>
+                <w:rFonts w:ascii="Times New Roman" w:eastAsia="Times New Roman" w:hAnsi="Times New Roman" w:cs="Times New Roman"/>
+              </w:rPr>
+              <w:t>{ pre: TRUE }</w:t>
+            </w:r>
+          </w:p>
+          <w:p>
+            <w:pPr>
+              <w:spacing w:before="240"/>
+              <w:jc w:val="both"/>
+              <w:rPr>
+                <w:rFonts w:ascii="Times New Roman" w:eastAsia="Times New Roman" w:hAnsi="Times New Roman" w:cs="Times New Roman"/>
+              </w:rPr>
+            </w:pPr>
+            <w:r>
+              <w:rPr>
+                <w:rFonts w:ascii="Times New Roman" w:eastAsia="Gungsuh" w:hAnsi="Times New Roman" w:cs="Times New Roman"/>
+              </w:rPr>
+              <w:t xml:space="preserve">{ post: </w:t>
             </w:r>
             <w:proofErr w:type="spellStart"/>
             <w:r>
@@ -3909,23 +3684,13 @@
                 <w:lang w:val="en-US"/>
               </w:rPr>
             </w:pPr>
-            <w:proofErr w:type="gramStart"/>
-            <w:r>
-              <w:rPr>
-                <w:rFonts w:ascii="Times New Roman" w:eastAsia="Times New Roman" w:hAnsi="Times New Roman" w:cs="Times New Roman"/>
-                <w:b/>
-                <w:lang w:val="en-US"/>
-              </w:rPr>
-              <w:t>Add(</w:t>
-            </w:r>
-            <w:proofErr w:type="gramEnd"/>
-            <w:r>
-              <w:rPr>
-                <w:rFonts w:ascii="Times New Roman" w:eastAsia="Times New Roman" w:hAnsi="Times New Roman" w:cs="Times New Roman"/>
-                <w:b/>
-                <w:lang w:val="en-US"/>
-              </w:rPr>
-              <w:t>Element)</w:t>
+            <w:r>
+              <w:rPr>
+                <w:rFonts w:ascii="Times New Roman" w:eastAsia="Times New Roman" w:hAnsi="Times New Roman" w:cs="Times New Roman"/>
+                <w:b/>
+                <w:lang w:val="en-US"/>
+              </w:rPr>
+              <w:t>Add(Element)</w:t>
             </w:r>
           </w:p>
           <w:p>
@@ -3944,7 +3709,6 @@
               <w:t xml:space="preserve">“Add a new element in the </w:t>
             </w:r>
             <w:proofErr w:type="spellStart"/>
-            <w:proofErr w:type="gramStart"/>
             <w:r>
               <w:rPr>
                 <w:rFonts w:ascii="Times New Roman" w:eastAsia="Times New Roman" w:hAnsi="Times New Roman" w:cs="Times New Roman"/>
@@ -3960,7 +3724,6 @@
               </w:rPr>
               <w:t xml:space="preserve"> ”</w:t>
             </w:r>
-            <w:proofErr w:type="gramEnd"/>
           </w:p>
           <w:p>
             <w:pPr>
@@ -3970,7 +3733,6 @@
                 <w:lang w:val="en-US"/>
               </w:rPr>
             </w:pPr>
-            <w:proofErr w:type="gramStart"/>
             <w:r>
               <w:rPr>
                 <w:rFonts w:ascii="Times New Roman" w:eastAsia="Times New Roman" w:hAnsi="Times New Roman" w:cs="Times New Roman"/>
@@ -3984,16 +3746,7 @@
                 <w:b/>
                 <w:lang w:val="en-US"/>
               </w:rPr>
-              <w:t>pre</w:t>
-            </w:r>
-            <w:proofErr w:type="gramEnd"/>
-            <w:r>
-              <w:rPr>
-                <w:rFonts w:ascii="Times New Roman" w:eastAsia="Times New Roman" w:hAnsi="Times New Roman" w:cs="Times New Roman"/>
-                <w:b/>
-                <w:lang w:val="en-US"/>
-              </w:rPr>
-              <w:t>:</w:t>
+              <w:t>pre:</w:t>
             </w:r>
             <w:r>
               <w:rPr>
@@ -4042,7 +3795,6 @@
                 <w:lang w:val="en-US"/>
               </w:rPr>
             </w:pPr>
-            <w:proofErr w:type="gramStart"/>
             <w:r>
               <w:rPr>
                 <w:rFonts w:ascii="Times New Roman" w:eastAsia="Times New Roman" w:hAnsi="Times New Roman" w:cs="Times New Roman"/>
@@ -4056,16 +3808,7 @@
                 <w:b/>
                 <w:lang w:val="en-US"/>
               </w:rPr>
-              <w:t>post</w:t>
-            </w:r>
-            <w:proofErr w:type="gramEnd"/>
-            <w:r>
-              <w:rPr>
-                <w:rFonts w:ascii="Times New Roman" w:eastAsia="Times New Roman" w:hAnsi="Times New Roman" w:cs="Times New Roman"/>
-                <w:b/>
-                <w:lang w:val="en-US"/>
-              </w:rPr>
-              <w:t>:</w:t>
+              <w:t>post:</w:t>
             </w:r>
             <w:r>
               <w:rPr>
@@ -4186,23 +3929,13 @@
                 <w:lang w:val="en-US"/>
               </w:rPr>
             </w:pPr>
-            <w:proofErr w:type="gramStart"/>
-            <w:r>
-              <w:rPr>
-                <w:rFonts w:ascii="Times New Roman" w:eastAsia="Times New Roman" w:hAnsi="Times New Roman" w:cs="Times New Roman"/>
-                <w:b/>
-                <w:lang w:val="en-US"/>
-              </w:rPr>
-              <w:t>Poll(</w:t>
-            </w:r>
-            <w:proofErr w:type="gramEnd"/>
-            <w:r>
-              <w:rPr>
-                <w:rFonts w:ascii="Times New Roman" w:eastAsia="Times New Roman" w:hAnsi="Times New Roman" w:cs="Times New Roman"/>
-                <w:b/>
-                <w:lang w:val="en-US"/>
-              </w:rPr>
-              <w:t>)</w:t>
+            <w:r>
+              <w:rPr>
+                <w:rFonts w:ascii="Times New Roman" w:eastAsia="Times New Roman" w:hAnsi="Times New Roman" w:cs="Times New Roman"/>
+                <w:b/>
+                <w:lang w:val="en-US"/>
+              </w:rPr>
+              <w:t>Poll()</w:t>
             </w:r>
           </w:p>
           <w:p>
@@ -4219,17 +3952,8 @@
                 <w:rFonts w:ascii="Times New Roman" w:eastAsia="Times New Roman" w:hAnsi="Times New Roman" w:cs="Times New Roman"/>
                 <w:lang w:val="en-US"/>
               </w:rPr>
-              <w:t xml:space="preserve">“Remove and returns the element at the top of the priority </w:t>
-            </w:r>
-            <w:proofErr w:type="gramStart"/>
-            <w:r>
-              <w:rPr>
-                <w:rFonts w:ascii="Times New Roman" w:eastAsia="Times New Roman" w:hAnsi="Times New Roman" w:cs="Times New Roman"/>
-                <w:lang w:val="en-US"/>
-              </w:rPr>
-              <w:t>queue ”</w:t>
-            </w:r>
-            <w:proofErr w:type="gramEnd"/>
+              <w:t>“Remove and returns the element at the top of the priority queue ”</w:t>
+            </w:r>
           </w:p>
           <w:p>
             <w:pPr>
@@ -4237,12 +3961,13 @@
               <w:jc w:val="both"/>
               <w:rPr>
                 <w:rFonts w:ascii="Times New Roman" w:eastAsia="Times New Roman" w:hAnsi="Times New Roman" w:cs="Times New Roman"/>
-              </w:rPr>
-            </w:pPr>
-            <w:proofErr w:type="gramStart"/>
-            <w:r>
-              <w:rPr>
-                <w:rFonts w:ascii="Times New Roman" w:eastAsia="Times New Roman" w:hAnsi="Times New Roman" w:cs="Times New Roman"/>
+                <w:lang w:val="en-US"/>
+              </w:rPr>
+            </w:pPr>
+            <w:r>
+              <w:rPr>
+                <w:rFonts w:ascii="Times New Roman" w:eastAsia="Times New Roman" w:hAnsi="Times New Roman" w:cs="Times New Roman"/>
+                <w:lang w:val="en-US"/>
               </w:rPr>
               <w:t xml:space="preserve">{ </w:t>
             </w:r>
@@ -4250,20 +3975,14 @@
               <w:rPr>
                 <w:rFonts w:ascii="Times New Roman" w:eastAsia="Times New Roman" w:hAnsi="Times New Roman" w:cs="Times New Roman"/>
                 <w:b/>
-              </w:rPr>
-              <w:t>pre</w:t>
-            </w:r>
-            <w:proofErr w:type="gramEnd"/>
-            <w:r>
-              <w:rPr>
-                <w:rFonts w:ascii="Times New Roman" w:eastAsia="Times New Roman" w:hAnsi="Times New Roman" w:cs="Times New Roman"/>
-                <w:b/>
-              </w:rPr>
-              <w:t>:</w:t>
-            </w:r>
-            <w:r>
-              <w:rPr>
-                <w:rFonts w:ascii="Times New Roman" w:eastAsia="Gungsuh" w:hAnsi="Times New Roman" w:cs="Times New Roman"/>
+                <w:lang w:val="en-US"/>
+              </w:rPr>
+              <w:t>pre:</w:t>
+            </w:r>
+            <w:r>
+              <w:rPr>
+                <w:rFonts w:ascii="Times New Roman" w:eastAsia="Gungsuh" w:hAnsi="Times New Roman" w:cs="Times New Roman"/>
+                <w:lang w:val="en-US"/>
               </w:rPr>
               <w:t xml:space="preserve"> </w:t>
             </w:r>
@@ -4271,6 +3990,7 @@
             <w:r>
               <w:rPr>
                 <w:rFonts w:ascii="Times New Roman" w:eastAsia="Gungsuh" w:hAnsi="Times New Roman" w:cs="Times New Roman"/>
+                <w:lang w:val="en-US"/>
               </w:rPr>
               <w:t>PriorityQueue</w:t>
             </w:r>
@@ -4278,18 +3998,21 @@
             <w:r>
               <w:rPr>
                 <w:rFonts w:ascii="Times New Roman" w:eastAsia="Gungsuh" w:hAnsi="Times New Roman" w:cs="Times New Roman"/>
+                <w:lang w:val="en-US"/>
               </w:rPr>
               <w:t xml:space="preserve"> = { … } </w:t>
             </w:r>
             <w:r>
               <w:rPr>
                 <w:rFonts w:ascii="Cambria Math" w:eastAsia="Gungsuh" w:hAnsi="Cambria Math" w:cs="Cambria Math"/>
+                <w:lang w:val="en-US"/>
               </w:rPr>
               <w:t>⋀</w:t>
             </w:r>
             <w:r>
               <w:rPr>
                 <w:rFonts w:ascii="Times New Roman" w:eastAsia="Gungsuh" w:hAnsi="Times New Roman" w:cs="Times New Roman"/>
+                <w:lang w:val="en-US"/>
               </w:rPr>
               <w:t xml:space="preserve"> </w:t>
             </w:r>
@@ -4297,6 +4020,7 @@
             <w:r>
               <w:rPr>
                 <w:rFonts w:ascii="Times New Roman" w:eastAsia="Gungsuh" w:hAnsi="Times New Roman" w:cs="Times New Roman"/>
+                <w:lang w:val="en-US"/>
               </w:rPr>
               <w:t>PriorityQueue</w:t>
             </w:r>
@@ -4304,18 +4028,21 @@
             <w:r>
               <w:rPr>
                 <w:rFonts w:ascii="Times New Roman" w:eastAsia="Gungsuh" w:hAnsi="Times New Roman" w:cs="Times New Roman"/>
+                <w:lang w:val="en-US"/>
               </w:rPr>
               <w:t xml:space="preserve"> != {</w:t>
             </w:r>
             <w:r>
               <w:rPr>
                 <w:rFonts w:ascii="Cambria Math" w:eastAsia="Gungsuh" w:hAnsi="Cambria Math" w:cs="Cambria Math"/>
+                <w:lang w:val="en-US"/>
               </w:rPr>
               <w:t>∅</w:t>
             </w:r>
             <w:r>
               <w:rPr>
                 <w:rFonts w:ascii="Times New Roman" w:eastAsia="Gungsuh" w:hAnsi="Times New Roman" w:cs="Times New Roman"/>
+                <w:lang w:val="en-US"/>
               </w:rPr>
               <w:t>} }</w:t>
             </w:r>
@@ -4329,7 +4056,6 @@
                 <w:lang w:val="en-US"/>
               </w:rPr>
             </w:pPr>
-            <w:proofErr w:type="gramStart"/>
             <w:r>
               <w:rPr>
                 <w:rFonts w:ascii="Times New Roman" w:eastAsia="Times New Roman" w:hAnsi="Times New Roman" w:cs="Times New Roman"/>
@@ -4345,7 +4071,6 @@
               </w:rPr>
               <w:t>post</w:t>
             </w:r>
-            <w:proofErr w:type="gramEnd"/>
             <w:r>
               <w:rPr>
                 <w:rFonts w:ascii="Times New Roman" w:eastAsia="Gungsuh" w:hAnsi="Times New Roman" w:cs="Times New Roman"/>
@@ -4572,7 +4297,6 @@
               </w:rPr>
             </w:pPr>
             <w:proofErr w:type="spellStart"/>
-            <w:proofErr w:type="gramStart"/>
             <w:r>
               <w:rPr>
                 <w:rFonts w:ascii="Times New Roman" w:eastAsia="Times New Roman" w:hAnsi="Times New Roman" w:cs="Times New Roman"/>
@@ -4588,48 +4312,23 @@
                 <w:b/>
                 <w:lang w:val="en-US"/>
               </w:rPr>
-              <w:t>(</w:t>
-            </w:r>
-            <w:proofErr w:type="gramEnd"/>
-            <w:r>
-              <w:rPr>
-                <w:rFonts w:ascii="Times New Roman" w:eastAsia="Times New Roman" w:hAnsi="Times New Roman" w:cs="Times New Roman"/>
-                <w:b/>
-                <w:lang w:val="en-US"/>
-              </w:rPr>
-              <w:t>)</w:t>
-            </w:r>
-          </w:p>
-          <w:p>
-            <w:pPr>
-              <w:jc w:val="both"/>
-              <w:rPr>
-                <w:rFonts w:ascii="Times New Roman" w:eastAsia="Times New Roman" w:hAnsi="Times New Roman" w:cs="Times New Roman"/>
-                <w:lang w:val="en-US"/>
-              </w:rPr>
-            </w:pPr>
-            <w:r>
-              <w:rPr>
-                <w:rFonts w:ascii="Times New Roman" w:eastAsia="Times New Roman" w:hAnsi="Times New Roman" w:cs="Times New Roman"/>
-                <w:lang w:val="en-US"/>
-              </w:rPr>
-              <w:t xml:space="preserve">“Check if the priority queue is </w:t>
-            </w:r>
-            <w:proofErr w:type="gramStart"/>
-            <w:r>
-              <w:rPr>
-                <w:rFonts w:ascii="Times New Roman" w:eastAsia="Times New Roman" w:hAnsi="Times New Roman" w:cs="Times New Roman"/>
-                <w:lang w:val="en-US"/>
-              </w:rPr>
-              <w:t>empty</w:t>
-            </w:r>
-            <w:proofErr w:type="gramEnd"/>
-            <w:r>
-              <w:rPr>
-                <w:rFonts w:ascii="Times New Roman" w:eastAsia="Times New Roman" w:hAnsi="Times New Roman" w:cs="Times New Roman"/>
-                <w:lang w:val="en-US"/>
-              </w:rPr>
-              <w:t>”</w:t>
+              <w:t>()</w:t>
+            </w:r>
+          </w:p>
+          <w:p>
+            <w:pPr>
+              <w:jc w:val="both"/>
+              <w:rPr>
+                <w:rFonts w:ascii="Times New Roman" w:eastAsia="Times New Roman" w:hAnsi="Times New Roman" w:cs="Times New Roman"/>
+                <w:lang w:val="en-US"/>
+              </w:rPr>
+            </w:pPr>
+            <w:r>
+              <w:rPr>
+                <w:rFonts w:ascii="Times New Roman" w:eastAsia="Times New Roman" w:hAnsi="Times New Roman" w:cs="Times New Roman"/>
+                <w:lang w:val="en-US"/>
+              </w:rPr>
+              <w:t>“Check if the priority queue is empty”</w:t>
             </w:r>
           </w:p>
           <w:p>
@@ -4640,7 +4339,6 @@
                 <w:rFonts w:ascii="Times New Roman" w:eastAsia="Times New Roman" w:hAnsi="Times New Roman" w:cs="Times New Roman"/>
               </w:rPr>
             </w:pPr>
-            <w:proofErr w:type="gramStart"/>
             <w:r>
               <w:rPr>
                 <w:rFonts w:ascii="Times New Roman" w:eastAsia="Times New Roman" w:hAnsi="Times New Roman" w:cs="Times New Roman"/>
@@ -4652,15 +4350,7 @@
                 <w:rFonts w:ascii="Times New Roman" w:eastAsia="Times New Roman" w:hAnsi="Times New Roman" w:cs="Times New Roman"/>
                 <w:b/>
               </w:rPr>
-              <w:t>pre</w:t>
-            </w:r>
-            <w:proofErr w:type="gramEnd"/>
-            <w:r>
-              <w:rPr>
-                <w:rFonts w:ascii="Times New Roman" w:eastAsia="Times New Roman" w:hAnsi="Times New Roman" w:cs="Times New Roman"/>
-                <w:b/>
-              </w:rPr>
-              <w:t>:</w:t>
+              <w:t>pre:</w:t>
             </w:r>
             <w:r>
               <w:rPr>
@@ -4691,7 +4381,6 @@
                 <w:rFonts w:ascii="Times New Roman" w:eastAsia="Times New Roman" w:hAnsi="Times New Roman" w:cs="Times New Roman"/>
               </w:rPr>
             </w:pPr>
-            <w:proofErr w:type="gramStart"/>
             <w:r>
               <w:rPr>
                 <w:rFonts w:ascii="Times New Roman" w:eastAsia="Times New Roman" w:hAnsi="Times New Roman" w:cs="Times New Roman"/>
@@ -4705,12 +4394,25 @@
               </w:rPr>
               <w:t>post</w:t>
             </w:r>
-            <w:proofErr w:type="gramEnd"/>
-            <w:r>
-              <w:rPr>
-                <w:rFonts w:ascii="Times New Roman" w:eastAsia="Gungsuh" w:hAnsi="Times New Roman" w:cs="Times New Roman"/>
-              </w:rPr>
-              <w:t>:  BOOLEAN (</w:t>
+            <w:r>
+              <w:rPr>
+                <w:rFonts w:ascii="Times New Roman" w:eastAsia="Gungsuh" w:hAnsi="Times New Roman" w:cs="Times New Roman"/>
+              </w:rPr>
+              <w:t xml:space="preserve">:  </w:t>
+            </w:r>
+            <w:proofErr w:type="spellStart"/>
+            <w:r>
+              <w:rPr>
+                <w:rFonts w:ascii="Times New Roman" w:eastAsia="Gungsuh" w:hAnsi="Times New Roman" w:cs="Times New Roman"/>
+              </w:rPr>
+              <w:t>BOOLEAN</w:t>
+            </w:r>
+            <w:proofErr w:type="spellEnd"/>
+            <w:r>
+              <w:rPr>
+                <w:rFonts w:ascii="Times New Roman" w:eastAsia="Gungsuh" w:hAnsi="Times New Roman" w:cs="Times New Roman"/>
+              </w:rPr>
+              <w:t xml:space="preserve"> (</w:t>
             </w:r>
             <w:proofErr w:type="spellStart"/>
             <w:r>
@@ -4824,7 +4526,6 @@
               </w:rPr>
             </w:pPr>
             <w:proofErr w:type="spellStart"/>
-            <w:proofErr w:type="gramStart"/>
             <w:r>
               <w:rPr>
                 <w:rFonts w:ascii="Times New Roman" w:eastAsia="Times New Roman" w:hAnsi="Times New Roman" w:cs="Times New Roman"/>
@@ -4840,16 +4541,7 @@
                 <w:b/>
                 <w:lang w:val="en-US"/>
               </w:rPr>
-              <w:t>(</w:t>
-            </w:r>
-            <w:proofErr w:type="gramEnd"/>
-            <w:r>
-              <w:rPr>
-                <w:rFonts w:ascii="Times New Roman" w:eastAsia="Times New Roman" w:hAnsi="Times New Roman" w:cs="Times New Roman"/>
-                <w:b/>
-                <w:lang w:val="en-US"/>
-              </w:rPr>
-              <w:t>)</w:t>
+              <w:t>()</w:t>
             </w:r>
           </w:p>
           <w:p>
@@ -4918,12 +4610,13 @@
               </w:pBdr>
               <w:rPr>
                 <w:rFonts w:ascii="Times New Roman" w:eastAsia="Times New Roman" w:hAnsi="Times New Roman" w:cs="Times New Roman"/>
-              </w:rPr>
-            </w:pPr>
-            <w:proofErr w:type="gramStart"/>
-            <w:r>
-              <w:rPr>
-                <w:rFonts w:ascii="Times New Roman" w:eastAsia="Times New Roman" w:hAnsi="Times New Roman" w:cs="Times New Roman"/>
+                <w:lang w:val="en-US"/>
+              </w:rPr>
+            </w:pPr>
+            <w:r>
+              <w:rPr>
+                <w:rFonts w:ascii="Times New Roman" w:eastAsia="Times New Roman" w:hAnsi="Times New Roman" w:cs="Times New Roman"/>
+                <w:lang w:val="en-US"/>
               </w:rPr>
               <w:t xml:space="preserve">{ </w:t>
             </w:r>
@@ -4931,20 +4624,14 @@
               <w:rPr>
                 <w:rFonts w:ascii="Times New Roman" w:eastAsia="Times New Roman" w:hAnsi="Times New Roman" w:cs="Times New Roman"/>
                 <w:b/>
-              </w:rPr>
-              <w:t>pre</w:t>
-            </w:r>
-            <w:proofErr w:type="gramEnd"/>
-            <w:r>
-              <w:rPr>
-                <w:rFonts w:ascii="Times New Roman" w:eastAsia="Times New Roman" w:hAnsi="Times New Roman" w:cs="Times New Roman"/>
-                <w:b/>
-              </w:rPr>
-              <w:t>:</w:t>
-            </w:r>
-            <w:r>
-              <w:rPr>
-                <w:rFonts w:ascii="Times New Roman" w:eastAsia="Gungsuh" w:hAnsi="Times New Roman" w:cs="Times New Roman"/>
+                <w:lang w:val="en-US"/>
+              </w:rPr>
+              <w:t>pre:</w:t>
+            </w:r>
+            <w:r>
+              <w:rPr>
+                <w:rFonts w:ascii="Times New Roman" w:eastAsia="Gungsuh" w:hAnsi="Times New Roman" w:cs="Times New Roman"/>
+                <w:lang w:val="en-US"/>
               </w:rPr>
               <w:t xml:space="preserve"> </w:t>
             </w:r>
@@ -4952,6 +4639,7 @@
             <w:r>
               <w:rPr>
                 <w:rFonts w:ascii="Times New Roman" w:eastAsia="Gungsuh" w:hAnsi="Times New Roman" w:cs="Times New Roman"/>
+                <w:lang w:val="en-US"/>
               </w:rPr>
               <w:t>PriorityQueue</w:t>
             </w:r>
@@ -4959,18 +4647,21 @@
             <w:r>
               <w:rPr>
                 <w:rFonts w:ascii="Times New Roman" w:eastAsia="Gungsuh" w:hAnsi="Times New Roman" w:cs="Times New Roman"/>
+                <w:lang w:val="en-US"/>
               </w:rPr>
               <w:t xml:space="preserve"> = { … } </w:t>
             </w:r>
             <w:r>
               <w:rPr>
                 <w:rFonts w:ascii="Cambria Math" w:eastAsia="Gungsuh" w:hAnsi="Cambria Math" w:cs="Cambria Math"/>
+                <w:lang w:val="en-US"/>
               </w:rPr>
               <w:t>⋀</w:t>
             </w:r>
             <w:r>
               <w:rPr>
                 <w:rFonts w:ascii="Times New Roman" w:eastAsia="Gungsuh" w:hAnsi="Times New Roman" w:cs="Times New Roman"/>
+                <w:lang w:val="en-US"/>
               </w:rPr>
               <w:t xml:space="preserve"> </w:t>
             </w:r>
@@ -4978,6 +4669,7 @@
             <w:r>
               <w:rPr>
                 <w:rFonts w:ascii="Times New Roman" w:eastAsia="Gungsuh" w:hAnsi="Times New Roman" w:cs="Times New Roman"/>
+                <w:lang w:val="en-US"/>
               </w:rPr>
               <w:t>PriorityQueue</w:t>
             </w:r>
@@ -4985,18 +4677,21 @@
             <w:r>
               <w:rPr>
                 <w:rFonts w:ascii="Times New Roman" w:eastAsia="Gungsuh" w:hAnsi="Times New Roman" w:cs="Times New Roman"/>
+                <w:lang w:val="en-US"/>
               </w:rPr>
               <w:t xml:space="preserve"> ≠ {</w:t>
             </w:r>
             <w:r>
               <w:rPr>
                 <w:rFonts w:ascii="Cambria Math" w:eastAsia="Gungsuh" w:hAnsi="Cambria Math" w:cs="Cambria Math"/>
+                <w:lang w:val="en-US"/>
               </w:rPr>
               <w:t>∅</w:t>
             </w:r>
             <w:r>
               <w:rPr>
                 <w:rFonts w:ascii="Times New Roman" w:eastAsia="Gungsuh" w:hAnsi="Times New Roman" w:cs="Times New Roman"/>
+                <w:lang w:val="en-US"/>
               </w:rPr>
               <w:t>} }</w:t>
             </w:r>
@@ -5015,7 +4710,6 @@
                 <w:lang w:val="en-US"/>
               </w:rPr>
             </w:pPr>
-            <w:proofErr w:type="gramStart"/>
             <w:r>
               <w:rPr>
                 <w:rFonts w:ascii="Times New Roman" w:eastAsia="Times New Roman" w:hAnsi="Times New Roman" w:cs="Times New Roman"/>
@@ -5029,16 +4723,7 @@
                 <w:b/>
                 <w:lang w:val="en-US"/>
               </w:rPr>
-              <w:t>post</w:t>
-            </w:r>
-            <w:proofErr w:type="gramEnd"/>
-            <w:r>
-              <w:rPr>
-                <w:rFonts w:ascii="Times New Roman" w:eastAsia="Times New Roman" w:hAnsi="Times New Roman" w:cs="Times New Roman"/>
-                <w:b/>
-                <w:lang w:val="en-US"/>
-              </w:rPr>
-              <w:t xml:space="preserve">: </w:t>
+              <w:t xml:space="preserve">post: </w:t>
             </w:r>
             <w:r>
               <w:rPr>
@@ -5260,7 +4945,6 @@
               </w:rPr>
             </w:pPr>
             <w:proofErr w:type="spellStart"/>
-            <w:proofErr w:type="gramStart"/>
             <w:r>
               <w:rPr>
                 <w:rFonts w:ascii="Times New Roman" w:eastAsia="Times New Roman" w:hAnsi="Times New Roman" w:cs="Times New Roman"/>
@@ -5277,16 +4961,7 @@
                 <w:b/>
                 <w:lang w:val="en-US"/>
               </w:rPr>
-              <w:t>(</w:t>
-            </w:r>
-            <w:proofErr w:type="gramEnd"/>
-            <w:r>
-              <w:rPr>
-                <w:rFonts w:ascii="Times New Roman" w:eastAsia="Times New Roman" w:hAnsi="Times New Roman" w:cs="Times New Roman"/>
-                <w:b/>
-                <w:lang w:val="en-US"/>
-              </w:rPr>
-              <w:t xml:space="preserve">) </w:t>
+              <w:t xml:space="preserve">() </w:t>
             </w:r>
           </w:p>
           <w:p>
@@ -5315,7 +4990,6 @@
                 <w:lang w:val="en-US"/>
               </w:rPr>
             </w:pPr>
-            <w:proofErr w:type="gramStart"/>
             <w:r>
               <w:rPr>
                 <w:rFonts w:ascii="Times New Roman" w:eastAsia="Times New Roman" w:hAnsi="Times New Roman" w:cs="Times New Roman"/>
@@ -5329,16 +5003,7 @@
                 <w:b/>
                 <w:lang w:val="en-US"/>
               </w:rPr>
-              <w:t>pre</w:t>
-            </w:r>
-            <w:proofErr w:type="gramEnd"/>
-            <w:r>
-              <w:rPr>
-                <w:rFonts w:ascii="Times New Roman" w:eastAsia="Times New Roman" w:hAnsi="Times New Roman" w:cs="Times New Roman"/>
-                <w:b/>
-                <w:lang w:val="en-US"/>
-              </w:rPr>
-              <w:t>:</w:t>
+              <w:t>pre:</w:t>
             </w:r>
             <w:r>
               <w:rPr>
@@ -5373,7 +5038,6 @@
                 <w:lang w:val="en-US"/>
               </w:rPr>
             </w:pPr>
-            <w:proofErr w:type="gramStart"/>
             <w:r>
               <w:rPr>
                 <w:rFonts w:ascii="Times New Roman" w:eastAsia="Times New Roman" w:hAnsi="Times New Roman" w:cs="Times New Roman"/>
@@ -5387,16 +5051,7 @@
                 <w:b/>
                 <w:lang w:val="en-US"/>
               </w:rPr>
-              <w:t>post</w:t>
-            </w:r>
-            <w:proofErr w:type="gramEnd"/>
-            <w:r>
-              <w:rPr>
-                <w:rFonts w:ascii="Times New Roman" w:eastAsia="Times New Roman" w:hAnsi="Times New Roman" w:cs="Times New Roman"/>
-                <w:b/>
-                <w:lang w:val="en-US"/>
-              </w:rPr>
-              <w:t>:</w:t>
+              <w:t>post:</w:t>
             </w:r>
             <w:r>
               <w:rPr>
@@ -5555,53 +5210,28 @@
               </w:rPr>
               <w:t xml:space="preserve">Stack = </w:t>
             </w:r>
-            <w:proofErr w:type="gramStart"/>
-            <w:r>
-              <w:rPr>
-                <w:rFonts w:ascii="Times New Roman" w:eastAsia="Times New Roman" w:hAnsi="Times New Roman" w:cs="Times New Roman"/>
-                <w:lang w:val="en-US"/>
-              </w:rPr>
-              <w:t>{ Elements</w:t>
-            </w:r>
-            <w:proofErr w:type="gramEnd"/>
-            <w:r>
-              <w:rPr>
-                <w:rFonts w:ascii="Times New Roman" w:eastAsia="Times New Roman" w:hAnsi="Times New Roman" w:cs="Times New Roman"/>
-                <w:lang w:val="en-US"/>
-              </w:rPr>
-              <w:t xml:space="preserve"> = {Element_1 …  </w:t>
-            </w:r>
-            <w:proofErr w:type="spellStart"/>
-            <w:r>
-              <w:rPr>
-                <w:rFonts w:ascii="Times New Roman" w:eastAsia="Times New Roman" w:hAnsi="Times New Roman" w:cs="Times New Roman"/>
-                <w:lang w:val="en-US"/>
-              </w:rPr>
-              <w:t>Element_</w:t>
-            </w:r>
-            <w:proofErr w:type="gramStart"/>
-            <w:r>
-              <w:rPr>
-                <w:rFonts w:ascii="Times New Roman" w:eastAsia="Times New Roman" w:hAnsi="Times New Roman" w:cs="Times New Roman"/>
-                <w:lang w:val="en-US"/>
-              </w:rPr>
-              <w:t>n</w:t>
-            </w:r>
-            <w:proofErr w:type="spellEnd"/>
-            <w:r>
-              <w:rPr>
-                <w:rFonts w:ascii="Times New Roman" w:eastAsia="Times New Roman" w:hAnsi="Times New Roman" w:cs="Times New Roman"/>
-                <w:lang w:val="en-US"/>
-              </w:rPr>
-              <w:t xml:space="preserve"> }</w:t>
-            </w:r>
-            <w:proofErr w:type="gramEnd"/>
-            <w:r>
-              <w:rPr>
-                <w:rFonts w:ascii="Times New Roman" w:eastAsia="Times New Roman" w:hAnsi="Times New Roman" w:cs="Times New Roman"/>
-                <w:lang w:val="en-US"/>
-              </w:rPr>
-              <w:t>, Top = &lt;top&gt; }</w:t>
+            <w:r>
+              <w:rPr>
+                <w:rFonts w:ascii="Times New Roman" w:eastAsia="Times New Roman" w:hAnsi="Times New Roman" w:cs="Times New Roman"/>
+                <w:lang w:val="en-US"/>
+              </w:rPr>
+              <w:t xml:space="preserve">{ Elements = {Element_1 …  </w:t>
+            </w:r>
+            <w:proofErr w:type="spellStart"/>
+            <w:r>
+              <w:rPr>
+                <w:rFonts w:ascii="Times New Roman" w:eastAsia="Times New Roman" w:hAnsi="Times New Roman" w:cs="Times New Roman"/>
+                <w:lang w:val="en-US"/>
+              </w:rPr>
+              <w:t>Element_n</w:t>
+            </w:r>
+            <w:proofErr w:type="spellEnd"/>
+            <w:r>
+              <w:rPr>
+                <w:rFonts w:ascii="Times New Roman" w:eastAsia="Times New Roman" w:hAnsi="Times New Roman" w:cs="Times New Roman"/>
+                <w:lang w:val="en-US"/>
+              </w:rPr>
+              <w:t xml:space="preserve"> }, Top = &lt;top&gt; }</w:t>
             </w:r>
           </w:p>
         </w:tc>
@@ -5655,11 +5285,19 @@
               </w:rPr>
               <w:t xml:space="preserve">  The last element to be added to the stack is the first one to be removed. </w:t>
             </w:r>
-            <w:r>
-              <w:rPr>
-                <w:rFonts w:ascii="Times New Roman" w:eastAsia="Times New Roman" w:hAnsi="Times New Roman" w:cs="Times New Roman"/>
-              </w:rPr>
-              <w:t>LIFO (</w:t>
+            <w:proofErr w:type="spellStart"/>
+            <w:r>
+              <w:rPr>
+                <w:rFonts w:ascii="Times New Roman" w:eastAsia="Times New Roman" w:hAnsi="Times New Roman" w:cs="Times New Roman"/>
+              </w:rPr>
+              <w:t>LIFO</w:t>
+            </w:r>
+            <w:proofErr w:type="spellEnd"/>
+            <w:r>
+              <w:rPr>
+                <w:rFonts w:ascii="Times New Roman" w:eastAsia="Times New Roman" w:hAnsi="Times New Roman" w:cs="Times New Roman"/>
+              </w:rPr>
+              <w:t xml:space="preserve"> (</w:t>
             </w:r>
             <w:proofErr w:type="spellStart"/>
             <w:r>
@@ -6212,7 +5850,6 @@
               </w:rPr>
             </w:pPr>
             <w:proofErr w:type="spellStart"/>
-            <w:proofErr w:type="gramStart"/>
             <w:r>
               <w:rPr>
                 <w:rFonts w:ascii="Times New Roman" w:eastAsia="Times New Roman" w:hAnsi="Times New Roman" w:cs="Times New Roman"/>
@@ -6228,48 +5865,23 @@
                 <w:b/>
                 <w:lang w:val="en-US"/>
               </w:rPr>
-              <w:t>(</w:t>
-            </w:r>
-            <w:proofErr w:type="gramEnd"/>
-            <w:r>
-              <w:rPr>
-                <w:rFonts w:ascii="Times New Roman" w:eastAsia="Times New Roman" w:hAnsi="Times New Roman" w:cs="Times New Roman"/>
-                <w:b/>
-                <w:lang w:val="en-US"/>
-              </w:rPr>
-              <w:t>)</w:t>
-            </w:r>
-          </w:p>
-          <w:p>
-            <w:pPr>
-              <w:spacing w:before="240"/>
-              <w:rPr>
-                <w:rFonts w:ascii="Times New Roman" w:eastAsia="Times New Roman" w:hAnsi="Times New Roman" w:cs="Times New Roman"/>
-                <w:lang w:val="en-US"/>
-              </w:rPr>
-            </w:pPr>
-            <w:r>
-              <w:rPr>
-                <w:rFonts w:ascii="Times New Roman" w:eastAsia="Times New Roman" w:hAnsi="Times New Roman" w:cs="Times New Roman"/>
-                <w:lang w:val="en-US"/>
-              </w:rPr>
-              <w:t xml:space="preserve">“Create a new empty </w:t>
-            </w:r>
-            <w:proofErr w:type="gramStart"/>
-            <w:r>
-              <w:rPr>
-                <w:rFonts w:ascii="Times New Roman" w:eastAsia="Times New Roman" w:hAnsi="Times New Roman" w:cs="Times New Roman"/>
-                <w:lang w:val="en-US"/>
-              </w:rPr>
-              <w:t>stack</w:t>
-            </w:r>
-            <w:proofErr w:type="gramEnd"/>
-            <w:r>
-              <w:rPr>
-                <w:rFonts w:ascii="Times New Roman" w:eastAsia="Times New Roman" w:hAnsi="Times New Roman" w:cs="Times New Roman"/>
-                <w:lang w:val="en-US"/>
-              </w:rPr>
-              <w:t>”</w:t>
+              <w:t>()</w:t>
+            </w:r>
+          </w:p>
+          <w:p>
+            <w:pPr>
+              <w:spacing w:before="240"/>
+              <w:rPr>
+                <w:rFonts w:ascii="Times New Roman" w:eastAsia="Times New Roman" w:hAnsi="Times New Roman" w:cs="Times New Roman"/>
+                <w:lang w:val="en-US"/>
+              </w:rPr>
+            </w:pPr>
+            <w:r>
+              <w:rPr>
+                <w:rFonts w:ascii="Times New Roman" w:eastAsia="Times New Roman" w:hAnsi="Times New Roman" w:cs="Times New Roman"/>
+                <w:lang w:val="en-US"/>
+              </w:rPr>
+              <w:t>“Create a new empty stack”</w:t>
             </w:r>
           </w:p>
           <w:p>
@@ -6280,7 +5892,6 @@
                 <w:rFonts w:ascii="Times New Roman" w:eastAsia="Times New Roman" w:hAnsi="Times New Roman" w:cs="Times New Roman"/>
               </w:rPr>
             </w:pPr>
-            <w:proofErr w:type="gramStart"/>
             <w:r>
               <w:rPr>
                 <w:rFonts w:ascii="Times New Roman" w:eastAsia="Times New Roman" w:hAnsi="Times New Roman" w:cs="Times New Roman"/>
@@ -6292,15 +5903,7 @@
                 <w:rFonts w:ascii="Times New Roman" w:eastAsia="Times New Roman" w:hAnsi="Times New Roman" w:cs="Times New Roman"/>
                 <w:b/>
               </w:rPr>
-              <w:t>pre</w:t>
-            </w:r>
-            <w:proofErr w:type="gramEnd"/>
-            <w:r>
-              <w:rPr>
-                <w:rFonts w:ascii="Times New Roman" w:eastAsia="Times New Roman" w:hAnsi="Times New Roman" w:cs="Times New Roman"/>
-                <w:b/>
-              </w:rPr>
-              <w:t>:</w:t>
+              <w:t>pre:</w:t>
             </w:r>
             <w:r>
               <w:rPr>
@@ -6317,7 +5920,6 @@
                 <w:rFonts w:ascii="Times New Roman" w:eastAsia="Times New Roman" w:hAnsi="Times New Roman" w:cs="Times New Roman"/>
               </w:rPr>
             </w:pPr>
-            <w:proofErr w:type="gramStart"/>
             <w:r>
               <w:rPr>
                 <w:rFonts w:ascii="Times New Roman" w:eastAsia="Times New Roman" w:hAnsi="Times New Roman" w:cs="Times New Roman"/>
@@ -6331,7 +5933,6 @@
               </w:rPr>
               <w:t>post</w:t>
             </w:r>
-            <w:proofErr w:type="gramEnd"/>
             <w:r>
               <w:rPr>
                 <w:rFonts w:ascii="Times New Roman" w:eastAsia="Gungsuh" w:hAnsi="Times New Roman" w:cs="Times New Roman"/>
@@ -6478,23 +6079,13 @@
                 <w:lang w:val="en-US"/>
               </w:rPr>
             </w:pPr>
-            <w:proofErr w:type="gramStart"/>
-            <w:r>
-              <w:rPr>
-                <w:rFonts w:ascii="Times New Roman" w:eastAsia="Times New Roman" w:hAnsi="Times New Roman" w:cs="Times New Roman"/>
-                <w:b/>
-                <w:lang w:val="en-US"/>
-              </w:rPr>
-              <w:t>Push(</w:t>
-            </w:r>
-            <w:proofErr w:type="gramEnd"/>
-            <w:r>
-              <w:rPr>
-                <w:rFonts w:ascii="Times New Roman" w:eastAsia="Times New Roman" w:hAnsi="Times New Roman" w:cs="Times New Roman"/>
-                <w:b/>
-                <w:lang w:val="en-US"/>
-              </w:rPr>
-              <w:t>Element)</w:t>
+            <w:r>
+              <w:rPr>
+                <w:rFonts w:ascii="Times New Roman" w:eastAsia="Times New Roman" w:hAnsi="Times New Roman" w:cs="Times New Roman"/>
+                <w:b/>
+                <w:lang w:val="en-US"/>
+              </w:rPr>
+              <w:t>Push(Element)</w:t>
             </w:r>
           </w:p>
           <w:p>
@@ -6511,23 +6102,7 @@
                 <w:rFonts w:ascii="Times New Roman" w:eastAsia="Times New Roman" w:hAnsi="Times New Roman" w:cs="Times New Roman"/>
                 <w:lang w:val="en-US"/>
               </w:rPr>
-              <w:t xml:space="preserve">“Add a new element in the </w:t>
-            </w:r>
-            <w:proofErr w:type="gramStart"/>
-            <w:r>
-              <w:rPr>
-                <w:rFonts w:ascii="Times New Roman" w:eastAsia="Times New Roman" w:hAnsi="Times New Roman" w:cs="Times New Roman"/>
-                <w:lang w:val="en-US"/>
-              </w:rPr>
-              <w:t>stack</w:t>
-            </w:r>
-            <w:proofErr w:type="gramEnd"/>
-            <w:r>
-              <w:rPr>
-                <w:rFonts w:ascii="Times New Roman" w:eastAsia="Times New Roman" w:hAnsi="Times New Roman" w:cs="Times New Roman"/>
-                <w:lang w:val="en-US"/>
-              </w:rPr>
-              <w:t>”</w:t>
+              <w:t>“Add a new element in the stack”</w:t>
             </w:r>
           </w:p>
           <w:p>
@@ -6536,12 +6111,13 @@
               <w:jc w:val="both"/>
               <w:rPr>
                 <w:rFonts w:ascii="Times New Roman" w:eastAsia="Times New Roman" w:hAnsi="Times New Roman" w:cs="Times New Roman"/>
-              </w:rPr>
-            </w:pPr>
-            <w:proofErr w:type="gramStart"/>
-            <w:r>
-              <w:rPr>
-                <w:rFonts w:ascii="Times New Roman" w:eastAsia="Times New Roman" w:hAnsi="Times New Roman" w:cs="Times New Roman"/>
+                <w:lang w:val="en-US"/>
+              </w:rPr>
+            </w:pPr>
+            <w:r>
+              <w:rPr>
+                <w:rFonts w:ascii="Times New Roman" w:eastAsia="Times New Roman" w:hAnsi="Times New Roman" w:cs="Times New Roman"/>
+                <w:lang w:val="en-US"/>
               </w:rPr>
               <w:t xml:space="preserve">{ </w:t>
             </w:r>
@@ -6549,20 +6125,14 @@
               <w:rPr>
                 <w:rFonts w:ascii="Times New Roman" w:eastAsia="Times New Roman" w:hAnsi="Times New Roman" w:cs="Times New Roman"/>
                 <w:b/>
-              </w:rPr>
-              <w:t>pre</w:t>
-            </w:r>
-            <w:proofErr w:type="gramEnd"/>
-            <w:r>
-              <w:rPr>
-                <w:rFonts w:ascii="Times New Roman" w:eastAsia="Times New Roman" w:hAnsi="Times New Roman" w:cs="Times New Roman"/>
-                <w:b/>
-              </w:rPr>
-              <w:t>:</w:t>
-            </w:r>
-            <w:r>
-              <w:rPr>
-                <w:rFonts w:ascii="Times New Roman" w:eastAsia="Gungsuh" w:hAnsi="Times New Roman" w:cs="Times New Roman"/>
+                <w:lang w:val="en-US"/>
+              </w:rPr>
+              <w:t>pre:</w:t>
+            </w:r>
+            <w:r>
+              <w:rPr>
+                <w:rFonts w:ascii="Times New Roman" w:eastAsia="Gungsuh" w:hAnsi="Times New Roman" w:cs="Times New Roman"/>
+                <w:lang w:val="en-US"/>
               </w:rPr>
               <w:t xml:space="preserve"> </w:t>
             </w:r>
@@ -6570,6 +6140,7 @@
             <w:r>
               <w:rPr>
                 <w:rFonts w:ascii="Times New Roman" w:eastAsia="Gungsuh" w:hAnsi="Times New Roman" w:cs="Times New Roman"/>
+                <w:lang w:val="en-US"/>
               </w:rPr>
               <w:t>PriorityQueue</w:t>
             </w:r>
@@ -6577,46 +6148,34 @@
             <w:r>
               <w:rPr>
                 <w:rFonts w:ascii="Times New Roman" w:eastAsia="Gungsuh" w:hAnsi="Times New Roman" w:cs="Times New Roman"/>
+                <w:lang w:val="en-US"/>
               </w:rPr>
               <w:t xml:space="preserve"> = { … } </w:t>
             </w:r>
             <w:r>
               <w:rPr>
                 <w:rFonts w:ascii="Cambria Math" w:eastAsia="Gungsuh" w:hAnsi="Cambria Math" w:cs="Cambria Math"/>
+                <w:lang w:val="en-US"/>
               </w:rPr>
               <w:t>⋀</w:t>
             </w:r>
             <w:r>
               <w:rPr>
                 <w:rFonts w:ascii="Times New Roman" w:eastAsia="Gungsuh" w:hAnsi="Times New Roman" w:cs="Times New Roman"/>
-              </w:rPr>
-              <w:t xml:space="preserve"> </w:t>
-            </w:r>
-            <w:proofErr w:type="spellStart"/>
-            <w:r>
-              <w:rPr>
-                <w:rFonts w:ascii="Times New Roman" w:eastAsia="Gungsuh" w:hAnsi="Times New Roman" w:cs="Times New Roman"/>
-              </w:rPr>
-              <w:t>Element</w:t>
-            </w:r>
-            <w:proofErr w:type="spellEnd"/>
-            <w:r>
-              <w:rPr>
-                <w:rFonts w:ascii="Times New Roman" w:eastAsia="Gungsuh" w:hAnsi="Times New Roman" w:cs="Times New Roman"/>
-              </w:rPr>
-              <w:t xml:space="preserve"> = { … }</w:t>
-            </w:r>
-          </w:p>
-          <w:p>
-            <w:pPr>
-              <w:spacing w:before="240"/>
-              <w:jc w:val="both"/>
-              <w:rPr>
-                <w:rFonts w:ascii="Times New Roman" w:eastAsia="Times New Roman" w:hAnsi="Times New Roman" w:cs="Times New Roman"/>
-                <w:lang w:val="en-US"/>
-              </w:rPr>
-            </w:pPr>
-            <w:proofErr w:type="gramStart"/>
+                <w:lang w:val="en-US"/>
+              </w:rPr>
+              <w:t xml:space="preserve"> Element = { … }</w:t>
+            </w:r>
+          </w:p>
+          <w:p>
+            <w:pPr>
+              <w:spacing w:before="240"/>
+              <w:jc w:val="both"/>
+              <w:rPr>
+                <w:rFonts w:ascii="Times New Roman" w:eastAsia="Times New Roman" w:hAnsi="Times New Roman" w:cs="Times New Roman"/>
+                <w:lang w:val="en-US"/>
+              </w:rPr>
+            </w:pPr>
             <w:r>
               <w:rPr>
                 <w:rFonts w:ascii="Times New Roman" w:eastAsia="Times New Roman" w:hAnsi="Times New Roman" w:cs="Times New Roman"/>
@@ -6630,16 +6189,7 @@
                 <w:b/>
                 <w:lang w:val="en-US"/>
               </w:rPr>
-              <w:t>post</w:t>
-            </w:r>
-            <w:proofErr w:type="gramEnd"/>
-            <w:r>
-              <w:rPr>
-                <w:rFonts w:ascii="Times New Roman" w:eastAsia="Times New Roman" w:hAnsi="Times New Roman" w:cs="Times New Roman"/>
-                <w:b/>
-                <w:lang w:val="en-US"/>
-              </w:rPr>
-              <w:t>:</w:t>
+              <w:t>post:</w:t>
             </w:r>
             <w:r>
               <w:rPr>
@@ -6765,23 +6315,13 @@
                 <w:lang w:val="en-US"/>
               </w:rPr>
             </w:pPr>
-            <w:proofErr w:type="gramStart"/>
-            <w:r>
-              <w:rPr>
-                <w:rFonts w:ascii="Times New Roman" w:eastAsia="Times New Roman" w:hAnsi="Times New Roman" w:cs="Times New Roman"/>
-                <w:b/>
-                <w:lang w:val="en-US"/>
-              </w:rPr>
-              <w:t>Pop(</w:t>
-            </w:r>
-            <w:proofErr w:type="gramEnd"/>
-            <w:r>
-              <w:rPr>
-                <w:rFonts w:ascii="Times New Roman" w:eastAsia="Times New Roman" w:hAnsi="Times New Roman" w:cs="Times New Roman"/>
-                <w:b/>
-                <w:lang w:val="en-US"/>
-              </w:rPr>
-              <w:t>)</w:t>
+            <w:r>
+              <w:rPr>
+                <w:rFonts w:ascii="Times New Roman" w:eastAsia="Times New Roman" w:hAnsi="Times New Roman" w:cs="Times New Roman"/>
+                <w:b/>
+                <w:lang w:val="en-US"/>
+              </w:rPr>
+              <w:t>Pop()</w:t>
             </w:r>
           </w:p>
           <w:p>
@@ -6807,12 +6347,13 @@
               <w:jc w:val="both"/>
               <w:rPr>
                 <w:rFonts w:ascii="Times New Roman" w:eastAsia="Times New Roman" w:hAnsi="Times New Roman" w:cs="Times New Roman"/>
-              </w:rPr>
-            </w:pPr>
-            <w:proofErr w:type="gramStart"/>
-            <w:r>
-              <w:rPr>
-                <w:rFonts w:ascii="Times New Roman" w:eastAsia="Times New Roman" w:hAnsi="Times New Roman" w:cs="Times New Roman"/>
+                <w:lang w:val="en-US"/>
+              </w:rPr>
+            </w:pPr>
+            <w:r>
+              <w:rPr>
+                <w:rFonts w:ascii="Times New Roman" w:eastAsia="Times New Roman" w:hAnsi="Times New Roman" w:cs="Times New Roman"/>
+                <w:lang w:val="en-US"/>
               </w:rPr>
               <w:t xml:space="preserve">{ </w:t>
             </w:r>
@@ -6820,72 +6361,42 @@
               <w:rPr>
                 <w:rFonts w:ascii="Times New Roman" w:eastAsia="Times New Roman" w:hAnsi="Times New Roman" w:cs="Times New Roman"/>
                 <w:b/>
-              </w:rPr>
-              <w:t>pre</w:t>
-            </w:r>
-            <w:proofErr w:type="gramEnd"/>
-            <w:r>
-              <w:rPr>
-                <w:rFonts w:ascii="Times New Roman" w:eastAsia="Times New Roman" w:hAnsi="Times New Roman" w:cs="Times New Roman"/>
-                <w:b/>
-              </w:rPr>
-              <w:t>:</w:t>
-            </w:r>
-            <w:r>
-              <w:rPr>
-                <w:rFonts w:ascii="Times New Roman" w:eastAsia="Gungsuh" w:hAnsi="Times New Roman" w:cs="Times New Roman"/>
-              </w:rPr>
-              <w:t xml:space="preserve"> </w:t>
-            </w:r>
-            <w:proofErr w:type="spellStart"/>
-            <w:r>
-              <w:rPr>
-                <w:rFonts w:ascii="Times New Roman" w:eastAsia="Gungsuh" w:hAnsi="Times New Roman" w:cs="Times New Roman"/>
-              </w:rPr>
-              <w:t>Stack</w:t>
-            </w:r>
-            <w:proofErr w:type="spellEnd"/>
-            <w:r>
-              <w:rPr>
-                <w:rFonts w:ascii="Times New Roman" w:eastAsia="Gungsuh" w:hAnsi="Times New Roman" w:cs="Times New Roman"/>
-              </w:rPr>
-              <w:t xml:space="preserve"> = { … } </w:t>
+                <w:lang w:val="en-US"/>
+              </w:rPr>
+              <w:t>pre:</w:t>
+            </w:r>
+            <w:r>
+              <w:rPr>
+                <w:rFonts w:ascii="Times New Roman" w:eastAsia="Gungsuh" w:hAnsi="Times New Roman" w:cs="Times New Roman"/>
+                <w:lang w:val="en-US"/>
+              </w:rPr>
+              <w:t xml:space="preserve"> Stack = { … } </w:t>
             </w:r>
             <w:r>
               <w:rPr>
                 <w:rFonts w:ascii="Cambria Math" w:eastAsia="Gungsuh" w:hAnsi="Cambria Math" w:cs="Cambria Math"/>
+                <w:lang w:val="en-US"/>
               </w:rPr>
               <w:t>⋀</w:t>
             </w:r>
             <w:r>
               <w:rPr>
                 <w:rFonts w:ascii="Times New Roman" w:eastAsia="Gungsuh" w:hAnsi="Times New Roman" w:cs="Times New Roman"/>
-              </w:rPr>
-              <w:t xml:space="preserve"> </w:t>
-            </w:r>
-            <w:proofErr w:type="spellStart"/>
-            <w:r>
-              <w:rPr>
-                <w:rFonts w:ascii="Times New Roman" w:eastAsia="Gungsuh" w:hAnsi="Times New Roman" w:cs="Times New Roman"/>
-              </w:rPr>
-              <w:t>Stack</w:t>
-            </w:r>
-            <w:proofErr w:type="spellEnd"/>
-            <w:r>
-              <w:rPr>
-                <w:rFonts w:ascii="Times New Roman" w:eastAsia="Gungsuh" w:hAnsi="Times New Roman" w:cs="Times New Roman"/>
-              </w:rPr>
-              <w:t xml:space="preserve"> != {</w:t>
+                <w:lang w:val="en-US"/>
+              </w:rPr>
+              <w:t xml:space="preserve"> Stack != {</w:t>
             </w:r>
             <w:r>
               <w:rPr>
                 <w:rFonts w:ascii="Cambria Math" w:eastAsia="Gungsuh" w:hAnsi="Cambria Math" w:cs="Cambria Math"/>
+                <w:lang w:val="en-US"/>
               </w:rPr>
               <w:t>∅</w:t>
             </w:r>
             <w:r>
               <w:rPr>
                 <w:rFonts w:ascii="Times New Roman" w:eastAsia="Gungsuh" w:hAnsi="Times New Roman" w:cs="Times New Roman"/>
+                <w:lang w:val="en-US"/>
               </w:rPr>
               <w:t>} }</w:t>
             </w:r>
@@ -6899,7 +6410,6 @@
                 <w:lang w:val="en-US"/>
               </w:rPr>
             </w:pPr>
-            <w:proofErr w:type="gramStart"/>
             <w:r>
               <w:rPr>
                 <w:rFonts w:ascii="Times New Roman" w:eastAsia="Times New Roman" w:hAnsi="Times New Roman" w:cs="Times New Roman"/>
@@ -6915,7 +6425,6 @@
               </w:rPr>
               <w:t>post</w:t>
             </w:r>
-            <w:proofErr w:type="gramEnd"/>
             <w:r>
               <w:rPr>
                 <w:rFonts w:ascii="Times New Roman" w:eastAsia="Gungsuh" w:hAnsi="Times New Roman" w:cs="Times New Roman"/>
@@ -7108,49 +6617,30 @@
                 <w:lang w:val="en-US"/>
               </w:rPr>
             </w:pPr>
-            <w:proofErr w:type="gramStart"/>
-            <w:r>
-              <w:rPr>
-                <w:rFonts w:ascii="Times New Roman" w:eastAsia="Times New Roman" w:hAnsi="Times New Roman" w:cs="Times New Roman"/>
-                <w:b/>
-                <w:lang w:val="en-US"/>
-              </w:rPr>
-              <w:t>Peek(</w:t>
-            </w:r>
-            <w:proofErr w:type="gramEnd"/>
-            <w:r>
-              <w:rPr>
-                <w:rFonts w:ascii="Times New Roman" w:eastAsia="Times New Roman" w:hAnsi="Times New Roman" w:cs="Times New Roman"/>
-                <w:b/>
-                <w:lang w:val="en-US"/>
-              </w:rPr>
-              <w:t>)</w:t>
-            </w:r>
-          </w:p>
-          <w:p>
-            <w:pPr>
-              <w:jc w:val="both"/>
-              <w:rPr>
-                <w:rFonts w:ascii="Times New Roman" w:eastAsia="Times New Roman" w:hAnsi="Times New Roman" w:cs="Times New Roman"/>
-                <w:lang w:val="en-US"/>
-              </w:rPr>
-            </w:pPr>
-            <w:r>
-              <w:rPr>
-                <w:rFonts w:ascii="Times New Roman" w:eastAsia="Times New Roman" w:hAnsi="Times New Roman" w:cs="Times New Roman"/>
-                <w:lang w:val="en-US"/>
-              </w:rPr>
-              <w:t xml:space="preserve">"Return the element at the top of the stack without removing </w:t>
-            </w:r>
-            <w:proofErr w:type="gramStart"/>
-            <w:r>
-              <w:rPr>
-                <w:rFonts w:ascii="Times New Roman" w:eastAsia="Times New Roman" w:hAnsi="Times New Roman" w:cs="Times New Roman"/>
-                <w:lang w:val="en-US"/>
-              </w:rPr>
-              <w:t>it”</w:t>
-            </w:r>
-            <w:proofErr w:type="gramEnd"/>
+            <w:r>
+              <w:rPr>
+                <w:rFonts w:ascii="Times New Roman" w:eastAsia="Times New Roman" w:hAnsi="Times New Roman" w:cs="Times New Roman"/>
+                <w:b/>
+                <w:lang w:val="en-US"/>
+              </w:rPr>
+              <w:t>Peek()</w:t>
+            </w:r>
+          </w:p>
+          <w:p>
+            <w:pPr>
+              <w:jc w:val="both"/>
+              <w:rPr>
+                <w:rFonts w:ascii="Times New Roman" w:eastAsia="Times New Roman" w:hAnsi="Times New Roman" w:cs="Times New Roman"/>
+                <w:lang w:val="en-US"/>
+              </w:rPr>
+            </w:pPr>
+            <w:r>
+              <w:rPr>
+                <w:rFonts w:ascii="Times New Roman" w:eastAsia="Times New Roman" w:hAnsi="Times New Roman" w:cs="Times New Roman"/>
+                <w:lang w:val="en-US"/>
+              </w:rPr>
+              <w:t>"Return the element at the top of the stack without removing it”</w:t>
+            </w:r>
           </w:p>
           <w:p>
             <w:pPr>
@@ -7158,12 +6648,13 @@
               <w:jc w:val="both"/>
               <w:rPr>
                 <w:rFonts w:ascii="Times New Roman" w:eastAsia="Times New Roman" w:hAnsi="Times New Roman" w:cs="Times New Roman"/>
-              </w:rPr>
-            </w:pPr>
-            <w:proofErr w:type="gramStart"/>
-            <w:r>
-              <w:rPr>
-                <w:rFonts w:ascii="Times New Roman" w:eastAsia="Times New Roman" w:hAnsi="Times New Roman" w:cs="Times New Roman"/>
+                <w:lang w:val="en-US"/>
+              </w:rPr>
+            </w:pPr>
+            <w:r>
+              <w:rPr>
+                <w:rFonts w:ascii="Times New Roman" w:eastAsia="Times New Roman" w:hAnsi="Times New Roman" w:cs="Times New Roman"/>
+                <w:lang w:val="en-US"/>
               </w:rPr>
               <w:t xml:space="preserve">{ </w:t>
             </w:r>
@@ -7171,72 +6662,42 @@
               <w:rPr>
                 <w:rFonts w:ascii="Times New Roman" w:eastAsia="Times New Roman" w:hAnsi="Times New Roman" w:cs="Times New Roman"/>
                 <w:b/>
-              </w:rPr>
-              <w:t>pre</w:t>
-            </w:r>
-            <w:proofErr w:type="gramEnd"/>
-            <w:r>
-              <w:rPr>
-                <w:rFonts w:ascii="Times New Roman" w:eastAsia="Times New Roman" w:hAnsi="Times New Roman" w:cs="Times New Roman"/>
-                <w:b/>
-              </w:rPr>
-              <w:t>:</w:t>
-            </w:r>
-            <w:r>
-              <w:rPr>
-                <w:rFonts w:ascii="Times New Roman" w:eastAsia="Gungsuh" w:hAnsi="Times New Roman" w:cs="Times New Roman"/>
-              </w:rPr>
-              <w:t xml:space="preserve"> </w:t>
-            </w:r>
-            <w:proofErr w:type="spellStart"/>
-            <w:r>
-              <w:rPr>
-                <w:rFonts w:ascii="Times New Roman" w:eastAsia="Gungsuh" w:hAnsi="Times New Roman" w:cs="Times New Roman"/>
-              </w:rPr>
-              <w:t>Stack</w:t>
-            </w:r>
-            <w:proofErr w:type="spellEnd"/>
-            <w:r>
-              <w:rPr>
-                <w:rFonts w:ascii="Times New Roman" w:eastAsia="Gungsuh" w:hAnsi="Times New Roman" w:cs="Times New Roman"/>
-              </w:rPr>
-              <w:t xml:space="preserve"> = { … } </w:t>
+                <w:lang w:val="en-US"/>
+              </w:rPr>
+              <w:t>pre:</w:t>
+            </w:r>
+            <w:r>
+              <w:rPr>
+                <w:rFonts w:ascii="Times New Roman" w:eastAsia="Gungsuh" w:hAnsi="Times New Roman" w:cs="Times New Roman"/>
+                <w:lang w:val="en-US"/>
+              </w:rPr>
+              <w:t xml:space="preserve"> Stack = { … } </w:t>
             </w:r>
             <w:r>
               <w:rPr>
                 <w:rFonts w:ascii="Cambria Math" w:eastAsia="Gungsuh" w:hAnsi="Cambria Math" w:cs="Cambria Math"/>
+                <w:lang w:val="en-US"/>
               </w:rPr>
               <w:t>⋀</w:t>
             </w:r>
             <w:r>
               <w:rPr>
                 <w:rFonts w:ascii="Times New Roman" w:eastAsia="Gungsuh" w:hAnsi="Times New Roman" w:cs="Times New Roman"/>
-              </w:rPr>
-              <w:t xml:space="preserve"> </w:t>
-            </w:r>
-            <w:proofErr w:type="spellStart"/>
-            <w:r>
-              <w:rPr>
-                <w:rFonts w:ascii="Times New Roman" w:eastAsia="Gungsuh" w:hAnsi="Times New Roman" w:cs="Times New Roman"/>
-              </w:rPr>
-              <w:t>Stack</w:t>
-            </w:r>
-            <w:proofErr w:type="spellEnd"/>
-            <w:r>
-              <w:rPr>
-                <w:rFonts w:ascii="Times New Roman" w:eastAsia="Gungsuh" w:hAnsi="Times New Roman" w:cs="Times New Roman"/>
-              </w:rPr>
-              <w:t xml:space="preserve"> != {</w:t>
+                <w:lang w:val="en-US"/>
+              </w:rPr>
+              <w:t xml:space="preserve"> Stack != {</w:t>
             </w:r>
             <w:r>
               <w:rPr>
                 <w:rFonts w:ascii="Cambria Math" w:eastAsia="Gungsuh" w:hAnsi="Cambria Math" w:cs="Cambria Math"/>
+                <w:lang w:val="en-US"/>
               </w:rPr>
               <w:t>∅</w:t>
             </w:r>
             <w:r>
               <w:rPr>
                 <w:rFonts w:ascii="Times New Roman" w:eastAsia="Gungsuh" w:hAnsi="Times New Roman" w:cs="Times New Roman"/>
+                <w:lang w:val="en-US"/>
               </w:rPr>
               <w:t>}}</w:t>
             </w:r>
@@ -7247,12 +6708,13 @@
               <w:jc w:val="both"/>
               <w:rPr>
                 <w:rFonts w:ascii="Times New Roman" w:eastAsia="Times New Roman" w:hAnsi="Times New Roman" w:cs="Times New Roman"/>
-              </w:rPr>
-            </w:pPr>
-            <w:proofErr w:type="gramStart"/>
-            <w:r>
-              <w:rPr>
-                <w:rFonts w:ascii="Times New Roman" w:eastAsia="Times New Roman" w:hAnsi="Times New Roman" w:cs="Times New Roman"/>
+                <w:lang w:val="en-US"/>
+              </w:rPr>
+            </w:pPr>
+            <w:r>
+              <w:rPr>
+                <w:rFonts w:ascii="Times New Roman" w:eastAsia="Times New Roman" w:hAnsi="Times New Roman" w:cs="Times New Roman"/>
+                <w:lang w:val="en-US"/>
               </w:rPr>
               <w:t xml:space="preserve">{ </w:t>
             </w:r>
@@ -7260,35 +6722,29 @@
               <w:rPr>
                 <w:rFonts w:ascii="Times New Roman" w:eastAsia="Times New Roman" w:hAnsi="Times New Roman" w:cs="Times New Roman"/>
                 <w:b/>
+                <w:lang w:val="en-US"/>
               </w:rPr>
               <w:t>post</w:t>
             </w:r>
-            <w:proofErr w:type="gramEnd"/>
-            <w:r>
-              <w:rPr>
-                <w:rFonts w:ascii="Times New Roman" w:eastAsia="Times New Roman" w:hAnsi="Times New Roman" w:cs="Times New Roman"/>
+            <w:r>
+              <w:rPr>
+                <w:rFonts w:ascii="Times New Roman" w:eastAsia="Times New Roman" w:hAnsi="Times New Roman" w:cs="Times New Roman"/>
+                <w:lang w:val="en-US"/>
               </w:rPr>
               <w:t xml:space="preserve">:  </w:t>
             </w:r>
-            <w:proofErr w:type="spellStart"/>
-            <w:r>
-              <w:rPr>
-                <w:rFonts w:ascii="Times New Roman" w:eastAsia="Times New Roman" w:hAnsi="Times New Roman" w:cs="Times New Roman"/>
-                <w:b/>
-              </w:rPr>
-              <w:t>return</w:t>
-            </w:r>
-            <w:proofErr w:type="spellEnd"/>
-            <w:r>
-              <w:rPr>
-                <w:rFonts w:ascii="Times New Roman" w:eastAsia="Times New Roman" w:hAnsi="Times New Roman" w:cs="Times New Roman"/>
-                <w:b/>
-              </w:rPr>
-              <w:t xml:space="preserve"> </w:t>
-            </w:r>
-            <w:r>
-              <w:rPr>
-                <w:rFonts w:ascii="Times New Roman" w:eastAsia="Times New Roman" w:hAnsi="Times New Roman" w:cs="Times New Roman"/>
+            <w:r>
+              <w:rPr>
+                <w:rFonts w:ascii="Times New Roman" w:eastAsia="Times New Roman" w:hAnsi="Times New Roman" w:cs="Times New Roman"/>
+                <w:b/>
+                <w:lang w:val="en-US"/>
+              </w:rPr>
+              <w:t xml:space="preserve">return </w:t>
+            </w:r>
+            <w:r>
+              <w:rPr>
+                <w:rFonts w:ascii="Times New Roman" w:eastAsia="Times New Roman" w:hAnsi="Times New Roman" w:cs="Times New Roman"/>
+                <w:lang w:val="en-US"/>
               </w:rPr>
               <w:t>top  }</w:t>
             </w:r>
@@ -7298,6 +6754,7 @@
               <w:jc w:val="both"/>
               <w:rPr>
                 <w:rFonts w:ascii="Times New Roman" w:eastAsia="Times New Roman" w:hAnsi="Times New Roman" w:cs="Times New Roman"/>
+                <w:lang w:val="en-US"/>
               </w:rPr>
             </w:pPr>
           </w:p>
@@ -7310,6 +6767,7 @@
         <w:rPr>
           <w:rFonts w:ascii="Times New Roman" w:eastAsia="Times New Roman" w:hAnsi="Times New Roman" w:cs="Times New Roman"/>
           <w:b/>
+          <w:lang w:val="en-US"/>
         </w:rPr>
       </w:pPr>
     </w:p>
@@ -7319,6 +6777,7 @@
         <w:rPr>
           <w:rFonts w:ascii="Times New Roman" w:eastAsia="Times New Roman" w:hAnsi="Times New Roman" w:cs="Times New Roman"/>
           <w:b/>
+          <w:lang w:val="en-US"/>
         </w:rPr>
       </w:pPr>
     </w:p>
@@ -7370,7 +6829,6 @@
               </w:rPr>
             </w:pPr>
             <w:proofErr w:type="spellStart"/>
-            <w:proofErr w:type="gramStart"/>
             <w:r>
               <w:rPr>
                 <w:rFonts w:ascii="Times New Roman" w:eastAsia="Times New Roman" w:hAnsi="Times New Roman" w:cs="Times New Roman"/>
@@ -7386,48 +6844,23 @@
                 <w:b/>
                 <w:lang w:val="en-US"/>
               </w:rPr>
-              <w:t>(</w:t>
-            </w:r>
-            <w:proofErr w:type="gramEnd"/>
-            <w:r>
-              <w:rPr>
-                <w:rFonts w:ascii="Times New Roman" w:eastAsia="Times New Roman" w:hAnsi="Times New Roman" w:cs="Times New Roman"/>
-                <w:b/>
-                <w:lang w:val="en-US"/>
-              </w:rPr>
-              <w:t>)</w:t>
-            </w:r>
-          </w:p>
-          <w:p>
-            <w:pPr>
-              <w:jc w:val="both"/>
-              <w:rPr>
-                <w:rFonts w:ascii="Times New Roman" w:eastAsia="Times New Roman" w:hAnsi="Times New Roman" w:cs="Times New Roman"/>
-                <w:lang w:val="en-US"/>
-              </w:rPr>
-            </w:pPr>
-            <w:r>
-              <w:rPr>
-                <w:rFonts w:ascii="Times New Roman" w:eastAsia="Times New Roman" w:hAnsi="Times New Roman" w:cs="Times New Roman"/>
-                <w:lang w:val="en-US"/>
-              </w:rPr>
-              <w:t xml:space="preserve">“Checks if the stack is </w:t>
-            </w:r>
-            <w:proofErr w:type="gramStart"/>
-            <w:r>
-              <w:rPr>
-                <w:rFonts w:ascii="Times New Roman" w:eastAsia="Times New Roman" w:hAnsi="Times New Roman" w:cs="Times New Roman"/>
-                <w:lang w:val="en-US"/>
-              </w:rPr>
-              <w:t>empty</w:t>
-            </w:r>
-            <w:proofErr w:type="gramEnd"/>
-            <w:r>
-              <w:rPr>
-                <w:rFonts w:ascii="Times New Roman" w:eastAsia="Times New Roman" w:hAnsi="Times New Roman" w:cs="Times New Roman"/>
-                <w:lang w:val="en-US"/>
-              </w:rPr>
-              <w:t>”</w:t>
+              <w:t>()</w:t>
+            </w:r>
+          </w:p>
+          <w:p>
+            <w:pPr>
+              <w:jc w:val="both"/>
+              <w:rPr>
+                <w:rFonts w:ascii="Times New Roman" w:eastAsia="Times New Roman" w:hAnsi="Times New Roman" w:cs="Times New Roman"/>
+                <w:lang w:val="en-US"/>
+              </w:rPr>
+            </w:pPr>
+            <w:r>
+              <w:rPr>
+                <w:rFonts w:ascii="Times New Roman" w:eastAsia="Times New Roman" w:hAnsi="Times New Roman" w:cs="Times New Roman"/>
+                <w:lang w:val="en-US"/>
+              </w:rPr>
+              <w:t>“Checks if the stack is empty”</w:t>
             </w:r>
           </w:p>
           <w:p>
@@ -7436,12 +6869,13 @@
               <w:jc w:val="both"/>
               <w:rPr>
                 <w:rFonts w:ascii="Times New Roman" w:eastAsia="Times New Roman" w:hAnsi="Times New Roman" w:cs="Times New Roman"/>
-              </w:rPr>
-            </w:pPr>
-            <w:proofErr w:type="gramStart"/>
-            <w:r>
-              <w:rPr>
-                <w:rFonts w:ascii="Times New Roman" w:eastAsia="Times New Roman" w:hAnsi="Times New Roman" w:cs="Times New Roman"/>
+                <w:lang w:val="en-US"/>
+              </w:rPr>
+            </w:pPr>
+            <w:r>
+              <w:rPr>
+                <w:rFonts w:ascii="Times New Roman" w:eastAsia="Times New Roman" w:hAnsi="Times New Roman" w:cs="Times New Roman"/>
+                <w:lang w:val="en-US"/>
               </w:rPr>
               <w:t xml:space="preserve">{ </w:t>
             </w:r>
@@ -7449,51 +6883,32 @@
               <w:rPr>
                 <w:rFonts w:ascii="Times New Roman" w:eastAsia="Times New Roman" w:hAnsi="Times New Roman" w:cs="Times New Roman"/>
                 <w:b/>
-              </w:rPr>
-              <w:t>pre</w:t>
-            </w:r>
-            <w:proofErr w:type="gramEnd"/>
-            <w:r>
-              <w:rPr>
-                <w:rFonts w:ascii="Times New Roman" w:eastAsia="Times New Roman" w:hAnsi="Times New Roman" w:cs="Times New Roman"/>
-                <w:b/>
-              </w:rPr>
-              <w:t>:</w:t>
-            </w:r>
-            <w:r>
-              <w:rPr>
-                <w:rFonts w:ascii="Times New Roman" w:eastAsia="Times New Roman" w:hAnsi="Times New Roman" w:cs="Times New Roman"/>
-              </w:rPr>
-              <w:t xml:space="preserve"> </w:t>
-            </w:r>
-            <w:proofErr w:type="spellStart"/>
-            <w:r>
-              <w:rPr>
-                <w:rFonts w:ascii="Times New Roman" w:eastAsia="Times New Roman" w:hAnsi="Times New Roman" w:cs="Times New Roman"/>
-              </w:rPr>
-              <w:t>stack</w:t>
-            </w:r>
-            <w:proofErr w:type="spellEnd"/>
-            <w:r>
-              <w:rPr>
-                <w:rFonts w:ascii="Times New Roman" w:eastAsia="Times New Roman" w:hAnsi="Times New Roman" w:cs="Times New Roman"/>
-              </w:rPr>
-              <w:t xml:space="preserve"> = { … } }</w:t>
-            </w:r>
-          </w:p>
-          <w:p>
-            <w:pPr>
-              <w:spacing w:before="240"/>
-              <w:jc w:val="both"/>
-              <w:rPr>
-                <w:rFonts w:ascii="Times New Roman" w:eastAsia="Times New Roman" w:hAnsi="Times New Roman" w:cs="Times New Roman"/>
-                <w:b/>
-              </w:rPr>
-            </w:pPr>
-            <w:proofErr w:type="gramStart"/>
-            <w:r>
-              <w:rPr>
-                <w:rFonts w:ascii="Times New Roman" w:eastAsia="Times New Roman" w:hAnsi="Times New Roman" w:cs="Times New Roman"/>
+                <w:lang w:val="en-US"/>
+              </w:rPr>
+              <w:t>pre:</w:t>
+            </w:r>
+            <w:r>
+              <w:rPr>
+                <w:rFonts w:ascii="Times New Roman" w:eastAsia="Times New Roman" w:hAnsi="Times New Roman" w:cs="Times New Roman"/>
+                <w:lang w:val="en-US"/>
+              </w:rPr>
+              <w:t xml:space="preserve"> stack = { … } }</w:t>
+            </w:r>
+          </w:p>
+          <w:p>
+            <w:pPr>
+              <w:spacing w:before="240"/>
+              <w:jc w:val="both"/>
+              <w:rPr>
+                <w:rFonts w:ascii="Times New Roman" w:eastAsia="Times New Roman" w:hAnsi="Times New Roman" w:cs="Times New Roman"/>
+                <w:b/>
+                <w:lang w:val="en-US"/>
+              </w:rPr>
+            </w:pPr>
+            <w:r>
+              <w:rPr>
+                <w:rFonts w:ascii="Times New Roman" w:eastAsia="Times New Roman" w:hAnsi="Times New Roman" w:cs="Times New Roman"/>
+                <w:lang w:val="en-US"/>
               </w:rPr>
               <w:t xml:space="preserve">{ </w:t>
             </w:r>
@@ -7501,39 +6916,28 @@
               <w:rPr>
                 <w:rFonts w:ascii="Times New Roman" w:eastAsia="Times New Roman" w:hAnsi="Times New Roman" w:cs="Times New Roman"/>
                 <w:b/>
+                <w:lang w:val="en-US"/>
               </w:rPr>
               <w:t>post</w:t>
             </w:r>
-            <w:proofErr w:type="gramEnd"/>
-            <w:r>
-              <w:rPr>
-                <w:rFonts w:ascii="Times New Roman" w:eastAsia="Gungsuh" w:hAnsi="Times New Roman" w:cs="Times New Roman"/>
-              </w:rPr>
-              <w:t>:  BOOLEAN (</w:t>
-            </w:r>
-            <w:proofErr w:type="spellStart"/>
-            <w:r>
-              <w:rPr>
-                <w:rFonts w:ascii="Times New Roman" w:eastAsia="Gungsuh" w:hAnsi="Times New Roman" w:cs="Times New Roman"/>
-              </w:rPr>
-              <w:t>Stack</w:t>
-            </w:r>
-            <w:proofErr w:type="spellEnd"/>
-            <w:r>
-              <w:rPr>
-                <w:rFonts w:ascii="Times New Roman" w:eastAsia="Gungsuh" w:hAnsi="Times New Roman" w:cs="Times New Roman"/>
-              </w:rPr>
-              <w:t xml:space="preserve"> = {</w:t>
+            <w:r>
+              <w:rPr>
+                <w:rFonts w:ascii="Times New Roman" w:eastAsia="Gungsuh" w:hAnsi="Times New Roman" w:cs="Times New Roman"/>
+                <w:lang w:val="en-US"/>
+              </w:rPr>
+              <w:t>:  BOOLEAN (Stack = {</w:t>
             </w:r>
             <w:r>
               <w:rPr>
                 <w:rFonts w:ascii="Cambria Math" w:eastAsia="Gungsuh" w:hAnsi="Cambria Math" w:cs="Cambria Math"/>
+                <w:lang w:val="en-US"/>
               </w:rPr>
               <w:t>∅</w:t>
             </w:r>
             <w:r>
               <w:rPr>
                 <w:rFonts w:ascii="Times New Roman" w:eastAsia="Gungsuh" w:hAnsi="Times New Roman" w:cs="Times New Roman"/>
+                <w:lang w:val="en-US"/>
               </w:rPr>
               <w:t>} }</w:t>
             </w:r>
@@ -7547,6 +6951,7 @@
         <w:rPr>
           <w:rFonts w:ascii="Times New Roman" w:eastAsia="Times New Roman" w:hAnsi="Times New Roman" w:cs="Times New Roman"/>
           <w:b/>
+          <w:lang w:val="en-US"/>
         </w:rPr>
       </w:pPr>
     </w:p>
@@ -7600,7 +7005,6 @@
               </w:rPr>
             </w:pPr>
             <w:proofErr w:type="spellStart"/>
-            <w:proofErr w:type="gramStart"/>
             <w:r>
               <w:rPr>
                 <w:rFonts w:ascii="Times New Roman" w:eastAsia="Times New Roman" w:hAnsi="Times New Roman" w:cs="Times New Roman"/>
@@ -7616,16 +7020,7 @@
                 <w:b/>
                 <w:lang w:val="en-US"/>
               </w:rPr>
-              <w:t>(</w:t>
-            </w:r>
-            <w:proofErr w:type="gramEnd"/>
-            <w:r>
-              <w:rPr>
-                <w:rFonts w:ascii="Times New Roman" w:eastAsia="Times New Roman" w:hAnsi="Times New Roman" w:cs="Times New Roman"/>
-                <w:b/>
-                <w:lang w:val="en-US"/>
-              </w:rPr>
-              <w:t xml:space="preserve">) </w:t>
+              <w:t xml:space="preserve">() </w:t>
             </w:r>
           </w:p>
           <w:p>
@@ -7654,7 +7049,6 @@
                 <w:lang w:val="en-US"/>
               </w:rPr>
             </w:pPr>
-            <w:proofErr w:type="gramStart"/>
             <w:r>
               <w:rPr>
                 <w:rFonts w:ascii="Times New Roman" w:eastAsia="Times New Roman" w:hAnsi="Times New Roman" w:cs="Times New Roman"/>
@@ -7668,16 +7062,7 @@
                 <w:b/>
                 <w:lang w:val="en-US"/>
               </w:rPr>
-              <w:t>pre</w:t>
-            </w:r>
-            <w:proofErr w:type="gramEnd"/>
-            <w:r>
-              <w:rPr>
-                <w:rFonts w:ascii="Times New Roman" w:eastAsia="Times New Roman" w:hAnsi="Times New Roman" w:cs="Times New Roman"/>
-                <w:b/>
-                <w:lang w:val="en-US"/>
-              </w:rPr>
-              <w:t>:</w:t>
+              <w:t>pre:</w:t>
             </w:r>
             <w:r>
               <w:rPr>
@@ -7696,7 +7081,6 @@
                 <w:lang w:val="en-US"/>
               </w:rPr>
             </w:pPr>
-            <w:proofErr w:type="gramStart"/>
             <w:r>
               <w:rPr>
                 <w:rFonts w:ascii="Times New Roman" w:eastAsia="Times New Roman" w:hAnsi="Times New Roman" w:cs="Times New Roman"/>
@@ -7710,16 +7094,7 @@
                 <w:b/>
                 <w:lang w:val="en-US"/>
               </w:rPr>
-              <w:t>post</w:t>
-            </w:r>
-            <w:proofErr w:type="gramEnd"/>
-            <w:r>
-              <w:rPr>
-                <w:rFonts w:ascii="Times New Roman" w:eastAsia="Times New Roman" w:hAnsi="Times New Roman" w:cs="Times New Roman"/>
-                <w:b/>
-                <w:lang w:val="en-US"/>
-              </w:rPr>
-              <w:t>:</w:t>
+              <w:t>post:</w:t>
             </w:r>
             <w:r>
               <w:rPr>
@@ -7867,23 +7242,7 @@
                 <w:rFonts w:ascii="Times New Roman" w:eastAsia="Times New Roman" w:hAnsi="Times New Roman" w:cs="Times New Roman"/>
                 <w:lang w:val="en-US"/>
               </w:rPr>
-              <w:t xml:space="preserve">= </w:t>
-            </w:r>
-            <w:proofErr w:type="gramStart"/>
-            <w:r>
-              <w:rPr>
-                <w:rFonts w:ascii="Times New Roman" w:eastAsia="Times New Roman" w:hAnsi="Times New Roman" w:cs="Times New Roman"/>
-                <w:lang w:val="en-US"/>
-              </w:rPr>
-              <w:t>{ Head</w:t>
-            </w:r>
-            <w:proofErr w:type="gramEnd"/>
-            <w:r>
-              <w:rPr>
-                <w:rFonts w:ascii="Times New Roman" w:eastAsia="Times New Roman" w:hAnsi="Times New Roman" w:cs="Times New Roman"/>
-                <w:lang w:val="en-US"/>
-              </w:rPr>
-              <w:t xml:space="preserve"> = &lt;head&gt;, Tail = &lt;tail&gt;, Elements = {Element_1 = { Value = &lt;value&gt;, Next = &lt;next&gt;, Preve &lt;</w:t>
+              <w:t>= { Head = &lt;head&gt;, Tail = &lt;tail&gt;, Elements = {Element_1 = { Value = &lt;value&gt;, Next = &lt;next&gt;, Preve &lt;</w:t>
             </w:r>
             <w:proofErr w:type="spellStart"/>
             <w:r>
@@ -7913,21 +7272,7 @@
               <w:rPr>
                 <w:rFonts w:ascii="Times New Roman" w:eastAsia="Times New Roman" w:hAnsi="Times New Roman" w:cs="Times New Roman"/>
               </w:rPr>
-              <w:t xml:space="preserve"> </w:t>
-            </w:r>
-            <w:proofErr w:type="gramStart"/>
-            <w:r>
-              <w:rPr>
-                <w:rFonts w:ascii="Times New Roman" w:eastAsia="Times New Roman" w:hAnsi="Times New Roman" w:cs="Times New Roman"/>
-              </w:rPr>
-              <w:t>=  {</w:t>
-            </w:r>
-            <w:proofErr w:type="gramEnd"/>
-            <w:r>
-              <w:rPr>
-                <w:rFonts w:ascii="Times New Roman" w:eastAsia="Times New Roman" w:hAnsi="Times New Roman" w:cs="Times New Roman"/>
-              </w:rPr>
-              <w:t xml:space="preserve"> </w:t>
+              <w:t xml:space="preserve"> =  { </w:t>
             </w:r>
             <w:proofErr w:type="spellStart"/>
             <w:r>
@@ -8616,7 +7961,6 @@
               </w:rPr>
             </w:pPr>
             <w:proofErr w:type="spellStart"/>
-            <w:proofErr w:type="gramStart"/>
             <w:r>
               <w:rPr>
                 <w:rFonts w:ascii="Times New Roman" w:eastAsia="Times New Roman" w:hAnsi="Times New Roman" w:cs="Times New Roman"/>
@@ -8632,48 +7976,23 @@
                 <w:b/>
                 <w:lang w:val="en-US"/>
               </w:rPr>
-              <w:t>(</w:t>
-            </w:r>
-            <w:proofErr w:type="gramEnd"/>
-            <w:r>
-              <w:rPr>
-                <w:rFonts w:ascii="Times New Roman" w:eastAsia="Times New Roman" w:hAnsi="Times New Roman" w:cs="Times New Roman"/>
-                <w:b/>
-                <w:lang w:val="en-US"/>
-              </w:rPr>
-              <w:t>)</w:t>
-            </w:r>
-          </w:p>
-          <w:p>
-            <w:pPr>
-              <w:spacing w:before="240"/>
-              <w:rPr>
-                <w:rFonts w:ascii="Times New Roman" w:eastAsia="Times New Roman" w:hAnsi="Times New Roman" w:cs="Times New Roman"/>
-                <w:lang w:val="en-US"/>
-              </w:rPr>
-            </w:pPr>
-            <w:r>
-              <w:rPr>
-                <w:rFonts w:ascii="Times New Roman" w:eastAsia="Times New Roman" w:hAnsi="Times New Roman" w:cs="Times New Roman"/>
-                <w:lang w:val="en-US"/>
-              </w:rPr>
-              <w:t xml:space="preserve">“Create a new empty linked </w:t>
-            </w:r>
-            <w:proofErr w:type="gramStart"/>
-            <w:r>
-              <w:rPr>
-                <w:rFonts w:ascii="Times New Roman" w:eastAsia="Times New Roman" w:hAnsi="Times New Roman" w:cs="Times New Roman"/>
-                <w:lang w:val="en-US"/>
-              </w:rPr>
-              <w:t>list</w:t>
-            </w:r>
-            <w:proofErr w:type="gramEnd"/>
-            <w:r>
-              <w:rPr>
-                <w:rFonts w:ascii="Times New Roman" w:eastAsia="Times New Roman" w:hAnsi="Times New Roman" w:cs="Times New Roman"/>
-                <w:lang w:val="en-US"/>
-              </w:rPr>
-              <w:t>”</w:t>
+              <w:t>()</w:t>
+            </w:r>
+          </w:p>
+          <w:p>
+            <w:pPr>
+              <w:spacing w:before="240"/>
+              <w:rPr>
+                <w:rFonts w:ascii="Times New Roman" w:eastAsia="Times New Roman" w:hAnsi="Times New Roman" w:cs="Times New Roman"/>
+                <w:lang w:val="en-US"/>
+              </w:rPr>
+            </w:pPr>
+            <w:r>
+              <w:rPr>
+                <w:rFonts w:ascii="Times New Roman" w:eastAsia="Times New Roman" w:hAnsi="Times New Roman" w:cs="Times New Roman"/>
+                <w:lang w:val="en-US"/>
+              </w:rPr>
+              <w:t>“Create a new empty linked list”</w:t>
             </w:r>
           </w:p>
           <w:p>
@@ -8684,7 +8003,6 @@
                 <w:rFonts w:ascii="Times New Roman" w:eastAsia="Times New Roman" w:hAnsi="Times New Roman" w:cs="Times New Roman"/>
               </w:rPr>
             </w:pPr>
-            <w:proofErr w:type="gramStart"/>
             <w:r>
               <w:rPr>
                 <w:rFonts w:ascii="Times New Roman" w:eastAsia="Times New Roman" w:hAnsi="Times New Roman" w:cs="Times New Roman"/>
@@ -8696,15 +8014,7 @@
                 <w:rFonts w:ascii="Times New Roman" w:eastAsia="Times New Roman" w:hAnsi="Times New Roman" w:cs="Times New Roman"/>
                 <w:b/>
               </w:rPr>
-              <w:t>pre</w:t>
-            </w:r>
-            <w:proofErr w:type="gramEnd"/>
-            <w:r>
-              <w:rPr>
-                <w:rFonts w:ascii="Times New Roman" w:eastAsia="Times New Roman" w:hAnsi="Times New Roman" w:cs="Times New Roman"/>
-                <w:b/>
-              </w:rPr>
-              <w:t>:</w:t>
+              <w:t>pre:</w:t>
             </w:r>
             <w:r>
               <w:rPr>
@@ -8721,7 +8031,6 @@
                 <w:rFonts w:ascii="Times New Roman" w:eastAsia="Times New Roman" w:hAnsi="Times New Roman" w:cs="Times New Roman"/>
               </w:rPr>
             </w:pPr>
-            <w:proofErr w:type="gramStart"/>
             <w:r>
               <w:rPr>
                 <w:rFonts w:ascii="Times New Roman" w:eastAsia="Times New Roman" w:hAnsi="Times New Roman" w:cs="Times New Roman"/>
@@ -8735,7 +8044,6 @@
               </w:rPr>
               <w:t>post</w:t>
             </w:r>
-            <w:proofErr w:type="gramEnd"/>
             <w:r>
               <w:rPr>
                 <w:rFonts w:ascii="Times New Roman" w:eastAsia="Gungsuh" w:hAnsi="Times New Roman" w:cs="Times New Roman"/>
@@ -8882,23 +8190,13 @@
                 <w:lang w:val="en-US"/>
               </w:rPr>
             </w:pPr>
-            <w:proofErr w:type="gramStart"/>
-            <w:r>
-              <w:rPr>
-                <w:rFonts w:ascii="Times New Roman" w:eastAsia="Times New Roman" w:hAnsi="Times New Roman" w:cs="Times New Roman"/>
-                <w:b/>
-                <w:lang w:val="en-US"/>
-              </w:rPr>
-              <w:t>Add(</w:t>
-            </w:r>
-            <w:proofErr w:type="gramEnd"/>
-            <w:r>
-              <w:rPr>
-                <w:rFonts w:ascii="Times New Roman" w:eastAsia="Times New Roman" w:hAnsi="Times New Roman" w:cs="Times New Roman"/>
-                <w:b/>
-                <w:lang w:val="en-US"/>
-              </w:rPr>
-              <w:t>Element)</w:t>
+            <w:r>
+              <w:rPr>
+                <w:rFonts w:ascii="Times New Roman" w:eastAsia="Times New Roman" w:hAnsi="Times New Roman" w:cs="Times New Roman"/>
+                <w:b/>
+                <w:lang w:val="en-US"/>
+              </w:rPr>
+              <w:t>Add(Element)</w:t>
             </w:r>
           </w:p>
           <w:p>
@@ -8915,23 +8213,7 @@
                 <w:rFonts w:ascii="Times New Roman" w:eastAsia="Times New Roman" w:hAnsi="Times New Roman" w:cs="Times New Roman"/>
                 <w:lang w:val="en-US"/>
               </w:rPr>
-              <w:t xml:space="preserve">“Add a new element in the linked </w:t>
-            </w:r>
-            <w:proofErr w:type="gramStart"/>
-            <w:r>
-              <w:rPr>
-                <w:rFonts w:ascii="Times New Roman" w:eastAsia="Times New Roman" w:hAnsi="Times New Roman" w:cs="Times New Roman"/>
-                <w:lang w:val="en-US"/>
-              </w:rPr>
-              <w:t>list</w:t>
-            </w:r>
-            <w:proofErr w:type="gramEnd"/>
-            <w:r>
-              <w:rPr>
-                <w:rFonts w:ascii="Times New Roman" w:eastAsia="Times New Roman" w:hAnsi="Times New Roman" w:cs="Times New Roman"/>
-                <w:lang w:val="en-US"/>
-              </w:rPr>
-              <w:t>”</w:t>
+              <w:t>“Add a new element in the linked list”</w:t>
             </w:r>
           </w:p>
           <w:p>
@@ -8943,7 +8225,6 @@
                 <w:lang w:val="en-US"/>
               </w:rPr>
             </w:pPr>
-            <w:proofErr w:type="gramStart"/>
             <w:r>
               <w:rPr>
                 <w:rFonts w:ascii="Times New Roman" w:eastAsia="Times New Roman" w:hAnsi="Times New Roman" w:cs="Times New Roman"/>
@@ -8957,16 +8238,7 @@
                 <w:b/>
                 <w:lang w:val="en-US"/>
               </w:rPr>
-              <w:t>pre</w:t>
-            </w:r>
-            <w:proofErr w:type="gramEnd"/>
-            <w:r>
-              <w:rPr>
-                <w:rFonts w:ascii="Times New Roman" w:eastAsia="Times New Roman" w:hAnsi="Times New Roman" w:cs="Times New Roman"/>
-                <w:b/>
-                <w:lang w:val="en-US"/>
-              </w:rPr>
-              <w:t>:</w:t>
+              <w:t>pre:</w:t>
             </w:r>
             <w:r>
               <w:rPr>
@@ -9015,7 +8287,6 @@
                 <w:lang w:val="en-US"/>
               </w:rPr>
             </w:pPr>
-            <w:proofErr w:type="gramStart"/>
             <w:r>
               <w:rPr>
                 <w:rFonts w:ascii="Times New Roman" w:eastAsia="Times New Roman" w:hAnsi="Times New Roman" w:cs="Times New Roman"/>
@@ -9029,16 +8300,7 @@
                 <w:b/>
                 <w:lang w:val="en-US"/>
               </w:rPr>
-              <w:t>post</w:t>
-            </w:r>
-            <w:proofErr w:type="gramEnd"/>
-            <w:r>
-              <w:rPr>
-                <w:rFonts w:ascii="Times New Roman" w:eastAsia="Times New Roman" w:hAnsi="Times New Roman" w:cs="Times New Roman"/>
-                <w:b/>
-                <w:lang w:val="en-US"/>
-              </w:rPr>
-              <w:t>:</w:t>
+              <w:t>post:</w:t>
             </w:r>
             <w:r>
               <w:rPr>
@@ -9073,23 +8335,7 @@
                 <w:rFonts w:ascii="Times New Roman" w:eastAsia="Gungsuh" w:hAnsi="Times New Roman" w:cs="Times New Roman"/>
                 <w:lang w:val="en-US"/>
               </w:rPr>
-              <w:t xml:space="preserve"> LinkedList = </w:t>
-            </w:r>
-            <w:proofErr w:type="gramStart"/>
-            <w:r>
-              <w:rPr>
-                <w:rFonts w:ascii="Times New Roman" w:eastAsia="Gungsuh" w:hAnsi="Times New Roman" w:cs="Times New Roman"/>
-                <w:lang w:val="en-US"/>
-              </w:rPr>
-              <w:t>{ Head</w:t>
-            </w:r>
-            <w:proofErr w:type="gramEnd"/>
-            <w:r>
-              <w:rPr>
-                <w:rFonts w:ascii="Times New Roman" w:eastAsia="Gungsuh" w:hAnsi="Times New Roman" w:cs="Times New Roman"/>
-                <w:lang w:val="en-US"/>
-              </w:rPr>
-              <w:t xml:space="preserve"> = Head', Tail = Element, Elements = Elements' </w:t>
+              <w:t xml:space="preserve"> LinkedList = { Head = Head', Tail = Element, Elements = Elements' </w:t>
             </w:r>
             <w:r>
               <w:rPr>
@@ -9185,7 +8431,6 @@
                 <w:lang w:val="en-US"/>
               </w:rPr>
             </w:pPr>
-            <w:proofErr w:type="gramStart"/>
             <w:r>
               <w:rPr>
                 <w:rFonts w:ascii="Times New Roman" w:eastAsia="Times New Roman" w:hAnsi="Times New Roman" w:cs="Times New Roman"/>
@@ -9193,16 +8438,7 @@
                 <w:lang w:val="en-US"/>
               </w:rPr>
               <w:lastRenderedPageBreak/>
-              <w:t>Remove(</w:t>
-            </w:r>
-            <w:proofErr w:type="gramEnd"/>
-            <w:r>
-              <w:rPr>
-                <w:rFonts w:ascii="Times New Roman" w:eastAsia="Times New Roman" w:hAnsi="Times New Roman" w:cs="Times New Roman"/>
-                <w:b/>
-                <w:lang w:val="en-US"/>
-              </w:rPr>
-              <w:t>Element)</w:t>
+              <w:t>Remove(Element)</w:t>
             </w:r>
           </w:p>
           <w:p>
@@ -9228,12 +8464,13 @@
               <w:jc w:val="both"/>
               <w:rPr>
                 <w:rFonts w:ascii="Times New Roman" w:eastAsia="Times New Roman" w:hAnsi="Times New Roman" w:cs="Times New Roman"/>
-              </w:rPr>
-            </w:pPr>
-            <w:proofErr w:type="gramStart"/>
-            <w:r>
-              <w:rPr>
-                <w:rFonts w:ascii="Times New Roman" w:eastAsia="Times New Roman" w:hAnsi="Times New Roman" w:cs="Times New Roman"/>
+                <w:lang w:val="en-US"/>
+              </w:rPr>
+            </w:pPr>
+            <w:r>
+              <w:rPr>
+                <w:rFonts w:ascii="Times New Roman" w:eastAsia="Times New Roman" w:hAnsi="Times New Roman" w:cs="Times New Roman"/>
+                <w:lang w:val="en-US"/>
               </w:rPr>
               <w:t xml:space="preserve">{ </w:t>
             </w:r>
@@ -9241,100 +8478,55 @@
               <w:rPr>
                 <w:rFonts w:ascii="Times New Roman" w:eastAsia="Times New Roman" w:hAnsi="Times New Roman" w:cs="Times New Roman"/>
                 <w:b/>
-              </w:rPr>
-              <w:t>pre</w:t>
-            </w:r>
-            <w:proofErr w:type="gramEnd"/>
-            <w:r>
-              <w:rPr>
-                <w:rFonts w:ascii="Times New Roman" w:eastAsia="Times New Roman" w:hAnsi="Times New Roman" w:cs="Times New Roman"/>
-                <w:b/>
-              </w:rPr>
-              <w:t>:</w:t>
-            </w:r>
-            <w:r>
-              <w:rPr>
-                <w:rFonts w:ascii="Times New Roman" w:eastAsia="Gungsuh" w:hAnsi="Times New Roman" w:cs="Times New Roman"/>
-              </w:rPr>
-              <w:t xml:space="preserve"> </w:t>
-            </w:r>
-            <w:proofErr w:type="spellStart"/>
-            <w:r>
-              <w:rPr>
-                <w:rFonts w:ascii="Times New Roman" w:eastAsia="Gungsuh" w:hAnsi="Times New Roman" w:cs="Times New Roman"/>
-              </w:rPr>
-              <w:t>LinkedList</w:t>
-            </w:r>
-            <w:proofErr w:type="spellEnd"/>
-            <w:r>
-              <w:rPr>
-                <w:rFonts w:ascii="Times New Roman" w:eastAsia="Gungsuh" w:hAnsi="Times New Roman" w:cs="Times New Roman"/>
-              </w:rPr>
-              <w:t xml:space="preserve"> = { … } </w:t>
+                <w:lang w:val="en-US"/>
+              </w:rPr>
+              <w:t>pre:</w:t>
+            </w:r>
+            <w:r>
+              <w:rPr>
+                <w:rFonts w:ascii="Times New Roman" w:eastAsia="Gungsuh" w:hAnsi="Times New Roman" w:cs="Times New Roman"/>
+                <w:lang w:val="en-US"/>
+              </w:rPr>
+              <w:t xml:space="preserve"> LinkedList = { … } </w:t>
             </w:r>
             <w:r>
               <w:rPr>
                 <w:rFonts w:ascii="Cambria Math" w:eastAsia="Gungsuh" w:hAnsi="Cambria Math" w:cs="Cambria Math"/>
+                <w:lang w:val="en-US"/>
               </w:rPr>
               <w:t>⋀</w:t>
             </w:r>
             <w:r>
               <w:rPr>
                 <w:rFonts w:ascii="Times New Roman" w:eastAsia="Gungsuh" w:hAnsi="Times New Roman" w:cs="Times New Roman"/>
-              </w:rPr>
-              <w:t xml:space="preserve"> </w:t>
-            </w:r>
-            <w:proofErr w:type="spellStart"/>
-            <w:r>
-              <w:rPr>
-                <w:rFonts w:ascii="Times New Roman" w:eastAsia="Gungsuh" w:hAnsi="Times New Roman" w:cs="Times New Roman"/>
-              </w:rPr>
-              <w:t>Element</w:t>
-            </w:r>
-            <w:proofErr w:type="spellEnd"/>
-            <w:r>
-              <w:rPr>
-                <w:rFonts w:ascii="Times New Roman" w:eastAsia="Gungsuh" w:hAnsi="Times New Roman" w:cs="Times New Roman"/>
-              </w:rPr>
-              <w:t xml:space="preserve"> </w:t>
+                <w:lang w:val="en-US"/>
+              </w:rPr>
+              <w:t xml:space="preserve"> Element </w:t>
             </w:r>
             <w:r>
               <w:rPr>
                 <w:rFonts w:ascii="Cambria Math" w:eastAsia="Gungsuh" w:hAnsi="Cambria Math" w:cs="Cambria Math"/>
+                <w:lang w:val="en-US"/>
               </w:rPr>
               <w:t>∈</w:t>
             </w:r>
             <w:r>
               <w:rPr>
                 <w:rFonts w:ascii="Times New Roman" w:eastAsia="Gungsuh" w:hAnsi="Times New Roman" w:cs="Times New Roman"/>
-              </w:rPr>
-              <w:t xml:space="preserve"> </w:t>
-            </w:r>
-            <w:proofErr w:type="spellStart"/>
-            <w:r>
-              <w:rPr>
-                <w:rFonts w:ascii="Times New Roman" w:eastAsia="Gungsuh" w:hAnsi="Times New Roman" w:cs="Times New Roman"/>
-              </w:rPr>
-              <w:t>Elements</w:t>
-            </w:r>
-            <w:proofErr w:type="spellEnd"/>
-            <w:r>
-              <w:rPr>
-                <w:rFonts w:ascii="Times New Roman" w:eastAsia="Gungsuh" w:hAnsi="Times New Roman" w:cs="Times New Roman"/>
-              </w:rPr>
-              <w:t xml:space="preserve"> }</w:t>
-            </w:r>
-          </w:p>
-          <w:p>
-            <w:pPr>
-              <w:spacing w:before="240"/>
-              <w:jc w:val="both"/>
-              <w:rPr>
-                <w:rFonts w:ascii="Times New Roman" w:eastAsia="Times New Roman" w:hAnsi="Times New Roman" w:cs="Times New Roman"/>
-                <w:lang w:val="en-US"/>
-              </w:rPr>
-            </w:pPr>
-            <w:proofErr w:type="gramStart"/>
+                <w:lang w:val="en-US"/>
+              </w:rPr>
+              <w:t xml:space="preserve"> Elements }</w:t>
+            </w:r>
+          </w:p>
+          <w:p>
+            <w:pPr>
+              <w:spacing w:before="240"/>
+              <w:jc w:val="both"/>
+              <w:rPr>
+                <w:rFonts w:ascii="Times New Roman" w:eastAsia="Times New Roman" w:hAnsi="Times New Roman" w:cs="Times New Roman"/>
+                <w:lang w:val="en-US"/>
+              </w:rPr>
+            </w:pPr>
             <w:r>
               <w:rPr>
                 <w:rFonts w:ascii="Times New Roman" w:eastAsia="Times New Roman" w:hAnsi="Times New Roman" w:cs="Times New Roman"/>
@@ -9350,7 +8542,6 @@
               </w:rPr>
               <w:t>post</w:t>
             </w:r>
-            <w:proofErr w:type="gramEnd"/>
             <w:r>
               <w:rPr>
                 <w:rFonts w:ascii="Times New Roman" w:eastAsia="Times New Roman" w:hAnsi="Times New Roman" w:cs="Times New Roman"/>
@@ -9472,55 +8663,29 @@
                 <w:lang w:val="en-US"/>
               </w:rPr>
             </w:pPr>
-            <w:proofErr w:type="gramStart"/>
-            <w:r>
-              <w:rPr>
-                <w:rFonts w:ascii="Times New Roman" w:eastAsia="Times New Roman" w:hAnsi="Times New Roman" w:cs="Times New Roman"/>
-                <w:b/>
-                <w:lang w:val="en-US"/>
-              </w:rPr>
-              <w:t>Search(</w:t>
-            </w:r>
-            <w:proofErr w:type="gramEnd"/>
-            <w:r>
-              <w:rPr>
-                <w:rFonts w:ascii="Times New Roman" w:eastAsia="Times New Roman" w:hAnsi="Times New Roman" w:cs="Times New Roman"/>
-                <w:b/>
-                <w:lang w:val="en-US"/>
-              </w:rPr>
-              <w:t>Value)</w:t>
-            </w:r>
-          </w:p>
-          <w:p>
-            <w:pPr>
-              <w:jc w:val="both"/>
-              <w:rPr>
-                <w:rFonts w:ascii="Times New Roman" w:eastAsia="Times New Roman" w:hAnsi="Times New Roman" w:cs="Times New Roman"/>
-                <w:lang w:val="en-US"/>
-              </w:rPr>
-            </w:pPr>
-            <w:r>
-              <w:rPr>
-                <w:rFonts w:ascii="Times New Roman" w:eastAsia="Times New Roman" w:hAnsi="Times New Roman" w:cs="Times New Roman"/>
-                <w:lang w:val="en-US"/>
-              </w:rPr>
-              <w:t xml:space="preserve">"Search for an element with a specific value in the linked list and return it if </w:t>
-            </w:r>
-            <w:proofErr w:type="gramStart"/>
-            <w:r>
-              <w:rPr>
-                <w:rFonts w:ascii="Times New Roman" w:eastAsia="Times New Roman" w:hAnsi="Times New Roman" w:cs="Times New Roman"/>
-                <w:lang w:val="en-US"/>
-              </w:rPr>
-              <w:t>found</w:t>
-            </w:r>
-            <w:proofErr w:type="gramEnd"/>
-            <w:r>
-              <w:rPr>
-                <w:rFonts w:ascii="Times New Roman" w:eastAsia="Times New Roman" w:hAnsi="Times New Roman" w:cs="Times New Roman"/>
-                <w:lang w:val="en-US"/>
-              </w:rPr>
-              <w:t>”</w:t>
+            <w:r>
+              <w:rPr>
+                <w:rFonts w:ascii="Times New Roman" w:eastAsia="Times New Roman" w:hAnsi="Times New Roman" w:cs="Times New Roman"/>
+                <w:b/>
+                <w:lang w:val="en-US"/>
+              </w:rPr>
+              <w:t>Search(Value)</w:t>
+            </w:r>
+          </w:p>
+          <w:p>
+            <w:pPr>
+              <w:jc w:val="both"/>
+              <w:rPr>
+                <w:rFonts w:ascii="Times New Roman" w:eastAsia="Times New Roman" w:hAnsi="Times New Roman" w:cs="Times New Roman"/>
+                <w:lang w:val="en-US"/>
+              </w:rPr>
+            </w:pPr>
+            <w:r>
+              <w:rPr>
+                <w:rFonts w:ascii="Times New Roman" w:eastAsia="Times New Roman" w:hAnsi="Times New Roman" w:cs="Times New Roman"/>
+                <w:lang w:val="en-US"/>
+              </w:rPr>
+              <w:t>"Search for an element with a specific value in the linked list and return it if found”</w:t>
             </w:r>
           </w:p>
           <w:p>
@@ -9531,7 +8696,6 @@
                 <w:rFonts w:ascii="Times New Roman" w:eastAsia="Times New Roman" w:hAnsi="Times New Roman" w:cs="Times New Roman"/>
               </w:rPr>
             </w:pPr>
-            <w:proofErr w:type="gramStart"/>
             <w:r>
               <w:rPr>
                 <w:rFonts w:ascii="Times New Roman" w:eastAsia="Times New Roman" w:hAnsi="Times New Roman" w:cs="Times New Roman"/>
@@ -9545,16 +8709,7 @@
                 <w:b/>
                 <w:lang w:val="en-US"/>
               </w:rPr>
-              <w:t>pre</w:t>
-            </w:r>
-            <w:proofErr w:type="gramEnd"/>
-            <w:r>
-              <w:rPr>
-                <w:rFonts w:ascii="Times New Roman" w:eastAsia="Times New Roman" w:hAnsi="Times New Roman" w:cs="Times New Roman"/>
-                <w:b/>
-                <w:lang w:val="en-US"/>
-              </w:rPr>
-              <w:t>:</w:t>
+              <w:t>pre:</w:t>
             </w:r>
             <w:r>
               <w:rPr>
@@ -9632,7 +8787,6 @@
                 <w:rFonts w:ascii="Times New Roman" w:eastAsia="Times New Roman" w:hAnsi="Times New Roman" w:cs="Times New Roman"/>
               </w:rPr>
             </w:pPr>
-            <w:proofErr w:type="gramStart"/>
             <w:r>
               <w:rPr>
                 <w:rFonts w:ascii="Times New Roman" w:eastAsia="Times New Roman" w:hAnsi="Times New Roman" w:cs="Times New Roman"/>
@@ -9646,7 +8800,6 @@
               </w:rPr>
               <w:t>post</w:t>
             </w:r>
-            <w:proofErr w:type="gramEnd"/>
             <w:r>
               <w:rPr>
                 <w:rFonts w:ascii="Times New Roman" w:eastAsia="Times New Roman" w:hAnsi="Times New Roman" w:cs="Times New Roman"/>
@@ -9760,49 +8913,30 @@
                 <w:lang w:val="en-US"/>
               </w:rPr>
             </w:pPr>
-            <w:proofErr w:type="gramStart"/>
-            <w:r>
-              <w:rPr>
-                <w:rFonts w:ascii="Times New Roman" w:eastAsia="Times New Roman" w:hAnsi="Times New Roman" w:cs="Times New Roman"/>
-                <w:b/>
-                <w:lang w:val="en-US"/>
-              </w:rPr>
-              <w:t>Size(</w:t>
-            </w:r>
-            <w:proofErr w:type="gramEnd"/>
-            <w:r>
-              <w:rPr>
-                <w:rFonts w:ascii="Times New Roman" w:eastAsia="Times New Roman" w:hAnsi="Times New Roman" w:cs="Times New Roman"/>
-                <w:b/>
-                <w:lang w:val="en-US"/>
-              </w:rPr>
-              <w:t>)</w:t>
-            </w:r>
-          </w:p>
-          <w:p>
-            <w:pPr>
-              <w:jc w:val="both"/>
-              <w:rPr>
-                <w:rFonts w:ascii="Times New Roman" w:eastAsia="Times New Roman" w:hAnsi="Times New Roman" w:cs="Times New Roman"/>
-                <w:lang w:val="en-US"/>
-              </w:rPr>
-            </w:pPr>
-            <w:r>
-              <w:rPr>
-                <w:rFonts w:ascii="Times New Roman" w:eastAsia="Times New Roman" w:hAnsi="Times New Roman" w:cs="Times New Roman"/>
-                <w:lang w:val="en-US"/>
-              </w:rPr>
-              <w:t xml:space="preserve">"Return the number of elements in the linked </w:t>
-            </w:r>
-            <w:proofErr w:type="gramStart"/>
-            <w:r>
-              <w:rPr>
-                <w:rFonts w:ascii="Times New Roman" w:eastAsia="Times New Roman" w:hAnsi="Times New Roman" w:cs="Times New Roman"/>
-                <w:lang w:val="en-US"/>
-              </w:rPr>
-              <w:t>list”</w:t>
-            </w:r>
-            <w:proofErr w:type="gramEnd"/>
+            <w:r>
+              <w:rPr>
+                <w:rFonts w:ascii="Times New Roman" w:eastAsia="Times New Roman" w:hAnsi="Times New Roman" w:cs="Times New Roman"/>
+                <w:b/>
+                <w:lang w:val="en-US"/>
+              </w:rPr>
+              <w:t>Size()</w:t>
+            </w:r>
+          </w:p>
+          <w:p>
+            <w:pPr>
+              <w:jc w:val="both"/>
+              <w:rPr>
+                <w:rFonts w:ascii="Times New Roman" w:eastAsia="Times New Roman" w:hAnsi="Times New Roman" w:cs="Times New Roman"/>
+                <w:lang w:val="en-US"/>
+              </w:rPr>
+            </w:pPr>
+            <w:r>
+              <w:rPr>
+                <w:rFonts w:ascii="Times New Roman" w:eastAsia="Times New Roman" w:hAnsi="Times New Roman" w:cs="Times New Roman"/>
+                <w:lang w:val="en-US"/>
+              </w:rPr>
+              <w:t>"Return the number of elements in the linked list”</w:t>
+            </w:r>
           </w:p>
           <w:p>
             <w:pPr>
@@ -9812,7 +8946,6 @@
                 <w:rFonts w:ascii="Times New Roman" w:eastAsia="Times New Roman" w:hAnsi="Times New Roman" w:cs="Times New Roman"/>
               </w:rPr>
             </w:pPr>
-            <w:proofErr w:type="gramStart"/>
             <w:r>
               <w:rPr>
                 <w:rFonts w:ascii="Times New Roman" w:eastAsia="Times New Roman" w:hAnsi="Times New Roman" w:cs="Times New Roman"/>
@@ -9824,15 +8957,7 @@
                 <w:rFonts w:ascii="Times New Roman" w:eastAsia="Times New Roman" w:hAnsi="Times New Roman" w:cs="Times New Roman"/>
                 <w:b/>
               </w:rPr>
-              <w:t>pre</w:t>
-            </w:r>
-            <w:proofErr w:type="gramEnd"/>
-            <w:r>
-              <w:rPr>
-                <w:rFonts w:ascii="Times New Roman" w:eastAsia="Times New Roman" w:hAnsi="Times New Roman" w:cs="Times New Roman"/>
-                <w:b/>
-              </w:rPr>
-              <w:t>:</w:t>
+              <w:t>pre:</w:t>
             </w:r>
             <w:r>
               <w:rPr>
@@ -9863,7 +8988,6 @@
                 <w:rFonts w:ascii="Times New Roman" w:eastAsia="Times New Roman" w:hAnsi="Times New Roman" w:cs="Times New Roman"/>
               </w:rPr>
             </w:pPr>
-            <w:proofErr w:type="gramStart"/>
             <w:r>
               <w:rPr>
                 <w:rFonts w:ascii="Times New Roman" w:eastAsia="Times New Roman" w:hAnsi="Times New Roman" w:cs="Times New Roman"/>
@@ -9877,7 +9001,6 @@
               </w:rPr>
               <w:t>post</w:t>
             </w:r>
-            <w:proofErr w:type="gramEnd"/>
             <w:r>
               <w:rPr>
                 <w:rFonts w:ascii="Times New Roman" w:eastAsia="Times New Roman" w:hAnsi="Times New Roman" w:cs="Times New Roman"/>
@@ -9985,7 +9108,6 @@
               </w:rPr>
             </w:pPr>
             <w:proofErr w:type="spellStart"/>
-            <w:proofErr w:type="gramStart"/>
             <w:r>
               <w:rPr>
                 <w:rFonts w:ascii="Times New Roman" w:eastAsia="Times New Roman" w:hAnsi="Times New Roman" w:cs="Times New Roman"/>
@@ -10001,48 +9123,23 @@
                 <w:b/>
                 <w:lang w:val="en-US"/>
               </w:rPr>
-              <w:t>(</w:t>
-            </w:r>
-            <w:proofErr w:type="gramEnd"/>
-            <w:r>
-              <w:rPr>
-                <w:rFonts w:ascii="Times New Roman" w:eastAsia="Times New Roman" w:hAnsi="Times New Roman" w:cs="Times New Roman"/>
-                <w:b/>
-                <w:lang w:val="en-US"/>
-              </w:rPr>
-              <w:t>)</w:t>
-            </w:r>
-          </w:p>
-          <w:p>
-            <w:pPr>
-              <w:jc w:val="both"/>
-              <w:rPr>
-                <w:rFonts w:ascii="Times New Roman" w:eastAsia="Times New Roman" w:hAnsi="Times New Roman" w:cs="Times New Roman"/>
-                <w:lang w:val="en-US"/>
-              </w:rPr>
-            </w:pPr>
-            <w:r>
-              <w:rPr>
-                <w:rFonts w:ascii="Times New Roman" w:eastAsia="Times New Roman" w:hAnsi="Times New Roman" w:cs="Times New Roman"/>
-                <w:lang w:val="en-US"/>
-              </w:rPr>
-              <w:t xml:space="preserve">“Checks if the linked list is </w:t>
-            </w:r>
-            <w:proofErr w:type="gramStart"/>
-            <w:r>
-              <w:rPr>
-                <w:rFonts w:ascii="Times New Roman" w:eastAsia="Times New Roman" w:hAnsi="Times New Roman" w:cs="Times New Roman"/>
-                <w:lang w:val="en-US"/>
-              </w:rPr>
-              <w:t>empty</w:t>
-            </w:r>
-            <w:proofErr w:type="gramEnd"/>
-            <w:r>
-              <w:rPr>
-                <w:rFonts w:ascii="Times New Roman" w:eastAsia="Times New Roman" w:hAnsi="Times New Roman" w:cs="Times New Roman"/>
-                <w:lang w:val="en-US"/>
-              </w:rPr>
-              <w:t>”</w:t>
+              <w:t>()</w:t>
+            </w:r>
+          </w:p>
+          <w:p>
+            <w:pPr>
+              <w:jc w:val="both"/>
+              <w:rPr>
+                <w:rFonts w:ascii="Times New Roman" w:eastAsia="Times New Roman" w:hAnsi="Times New Roman" w:cs="Times New Roman"/>
+                <w:lang w:val="en-US"/>
+              </w:rPr>
+            </w:pPr>
+            <w:r>
+              <w:rPr>
+                <w:rFonts w:ascii="Times New Roman" w:eastAsia="Times New Roman" w:hAnsi="Times New Roman" w:cs="Times New Roman"/>
+                <w:lang w:val="en-US"/>
+              </w:rPr>
+              <w:t>“Checks if the linked list is empty”</w:t>
             </w:r>
           </w:p>
           <w:p>
@@ -10051,12 +9148,13 @@
               <w:jc w:val="both"/>
               <w:rPr>
                 <w:rFonts w:ascii="Times New Roman" w:eastAsia="Times New Roman" w:hAnsi="Times New Roman" w:cs="Times New Roman"/>
-              </w:rPr>
-            </w:pPr>
-            <w:proofErr w:type="gramStart"/>
-            <w:r>
-              <w:rPr>
-                <w:rFonts w:ascii="Times New Roman" w:eastAsia="Times New Roman" w:hAnsi="Times New Roman" w:cs="Times New Roman"/>
+                <w:lang w:val="en-US"/>
+              </w:rPr>
+            </w:pPr>
+            <w:r>
+              <w:rPr>
+                <w:rFonts w:ascii="Times New Roman" w:eastAsia="Times New Roman" w:hAnsi="Times New Roman" w:cs="Times New Roman"/>
+                <w:lang w:val="en-US"/>
               </w:rPr>
               <w:t xml:space="preserve">{ </w:t>
             </w:r>
@@ -10064,20 +9162,14 @@
               <w:rPr>
                 <w:rFonts w:ascii="Times New Roman" w:eastAsia="Times New Roman" w:hAnsi="Times New Roman" w:cs="Times New Roman"/>
                 <w:b/>
-              </w:rPr>
-              <w:t>pre</w:t>
-            </w:r>
-            <w:proofErr w:type="gramEnd"/>
-            <w:r>
-              <w:rPr>
-                <w:rFonts w:ascii="Times New Roman" w:eastAsia="Times New Roman" w:hAnsi="Times New Roman" w:cs="Times New Roman"/>
-                <w:b/>
-              </w:rPr>
-              <w:t>:</w:t>
-            </w:r>
-            <w:r>
-              <w:rPr>
-                <w:rFonts w:ascii="Times New Roman" w:eastAsia="Times New Roman" w:hAnsi="Times New Roman" w:cs="Times New Roman"/>
+                <w:lang w:val="en-US"/>
+              </w:rPr>
+              <w:t>pre:</w:t>
+            </w:r>
+            <w:r>
+              <w:rPr>
+                <w:rFonts w:ascii="Times New Roman" w:eastAsia="Times New Roman" w:hAnsi="Times New Roman" w:cs="Times New Roman"/>
+                <w:lang w:val="en-US"/>
               </w:rPr>
               <w:t xml:space="preserve"> </w:t>
             </w:r>
@@ -10085,6 +9177,7 @@
             <w:r>
               <w:rPr>
                 <w:rFonts w:ascii="Times New Roman" w:eastAsia="Times New Roman" w:hAnsi="Times New Roman" w:cs="Times New Roman"/>
+                <w:lang w:val="en-US"/>
               </w:rPr>
               <w:t>linkedList</w:t>
             </w:r>
@@ -10092,6 +9185,7 @@
             <w:r>
               <w:rPr>
                 <w:rFonts w:ascii="Times New Roman" w:eastAsia="Times New Roman" w:hAnsi="Times New Roman" w:cs="Times New Roman"/>
+                <w:lang w:val="en-US"/>
               </w:rPr>
               <w:t xml:space="preserve"> = { … } }</w:t>
             </w:r>
@@ -10106,7 +9200,6 @@
                 <w:lang w:val="en-US"/>
               </w:rPr>
             </w:pPr>
-            <w:proofErr w:type="gramStart"/>
             <w:r>
               <w:rPr>
                 <w:rFonts w:ascii="Times New Roman" w:eastAsia="Times New Roman" w:hAnsi="Times New Roman" w:cs="Times New Roman"/>
@@ -10122,7 +9215,6 @@
               </w:rPr>
               <w:t>post</w:t>
             </w:r>
-            <w:proofErr w:type="gramEnd"/>
             <w:r>
               <w:rPr>
                 <w:rFonts w:ascii="Times New Roman" w:eastAsia="Times New Roman" w:hAnsi="Times New Roman" w:cs="Times New Roman"/>
@@ -10194,7 +9286,6 @@
               </w:rPr>
             </w:pPr>
             <w:proofErr w:type="spellStart"/>
-            <w:proofErr w:type="gramStart"/>
             <w:r>
               <w:rPr>
                 <w:rFonts w:ascii="Times New Roman" w:eastAsia="Times New Roman" w:hAnsi="Times New Roman" w:cs="Times New Roman"/>
@@ -10210,16 +9301,7 @@
                 <w:b/>
                 <w:lang w:val="en-US"/>
               </w:rPr>
-              <w:t>(</w:t>
-            </w:r>
-            <w:proofErr w:type="gramEnd"/>
-            <w:r>
-              <w:rPr>
-                <w:rFonts w:ascii="Times New Roman" w:eastAsia="Times New Roman" w:hAnsi="Times New Roman" w:cs="Times New Roman"/>
-                <w:b/>
-                <w:lang w:val="en-US"/>
-              </w:rPr>
-              <w:t xml:space="preserve">) </w:t>
+              <w:t xml:space="preserve">() </w:t>
             </w:r>
           </w:p>
           <w:p>
@@ -10248,7 +9330,6 @@
                 <w:lang w:val="en-US"/>
               </w:rPr>
             </w:pPr>
-            <w:proofErr w:type="gramStart"/>
             <w:r>
               <w:rPr>
                 <w:rFonts w:ascii="Times New Roman" w:eastAsia="Times New Roman" w:hAnsi="Times New Roman" w:cs="Times New Roman"/>
@@ -10262,16 +9343,7 @@
                 <w:b/>
                 <w:lang w:val="en-US"/>
               </w:rPr>
-              <w:t>pre</w:t>
-            </w:r>
-            <w:proofErr w:type="gramEnd"/>
-            <w:r>
-              <w:rPr>
-                <w:rFonts w:ascii="Times New Roman" w:eastAsia="Times New Roman" w:hAnsi="Times New Roman" w:cs="Times New Roman"/>
-                <w:b/>
-                <w:lang w:val="en-US"/>
-              </w:rPr>
-              <w:t>:</w:t>
+              <w:t>pre:</w:t>
             </w:r>
             <w:r>
               <w:rPr>
@@ -10306,7 +9378,6 @@
                 <w:lang w:val="en-US"/>
               </w:rPr>
             </w:pPr>
-            <w:proofErr w:type="gramStart"/>
             <w:r>
               <w:rPr>
                 <w:rFonts w:ascii="Times New Roman" w:eastAsia="Times New Roman" w:hAnsi="Times New Roman" w:cs="Times New Roman"/>
@@ -10320,16 +9391,7 @@
                 <w:b/>
                 <w:lang w:val="en-US"/>
               </w:rPr>
-              <w:t>post</w:t>
-            </w:r>
-            <w:proofErr w:type="gramEnd"/>
-            <w:r>
-              <w:rPr>
-                <w:rFonts w:ascii="Times New Roman" w:eastAsia="Times New Roman" w:hAnsi="Times New Roman" w:cs="Times New Roman"/>
-                <w:b/>
-                <w:lang w:val="en-US"/>
-              </w:rPr>
-              <w:t>:</w:t>
+              <w:t>post:</w:t>
             </w:r>
             <w:r>
               <w:rPr>
@@ -10443,14 +9505,6 @@
                 <w:bCs/>
               </w:rPr>
               <w:lastRenderedPageBreak/>
-              <w:t>Min</w:t>
-            </w:r>
-            <w:r>
-              <w:rPr>
-                <w:rFonts w:ascii="Times New Roman" w:eastAsia="Times New Roman" w:hAnsi="Times New Roman" w:cs="Times New Roman"/>
-                <w:b/>
-                <w:bCs/>
-              </w:rPr>
               <w:t>Heap</w:t>
             </w:r>
             <w:proofErr w:type="spellEnd"/>
@@ -10506,23 +9560,7 @@
                 <w:rFonts w:ascii="Times New Roman" w:eastAsia="Times New Roman" w:hAnsi="Times New Roman" w:cs="Times New Roman"/>
                 <w:lang w:val="en-US"/>
               </w:rPr>
-              <w:t xml:space="preserve">= </w:t>
-            </w:r>
-            <w:proofErr w:type="gramStart"/>
-            <w:r>
-              <w:rPr>
-                <w:rFonts w:ascii="Times New Roman" w:eastAsia="Times New Roman" w:hAnsi="Times New Roman" w:cs="Times New Roman"/>
-                <w:lang w:val="en-US"/>
-              </w:rPr>
-              <w:t>{ Capacity</w:t>
-            </w:r>
-            <w:proofErr w:type="gramEnd"/>
-            <w:r>
-              <w:rPr>
-                <w:rFonts w:ascii="Times New Roman" w:eastAsia="Times New Roman" w:hAnsi="Times New Roman" w:cs="Times New Roman"/>
-                <w:lang w:val="en-US"/>
-              </w:rPr>
-              <w:t xml:space="preserve"> = &lt;capacity&gt;, Size = &lt;size&gt;, </w:t>
+              <w:t xml:space="preserve">= { Capacity = &lt;capacity&gt;, Size = &lt;size&gt;, </w:t>
             </w:r>
           </w:p>
           <w:p>
@@ -10548,15 +9586,7 @@
                 <w:rFonts w:ascii="Times New Roman" w:eastAsia="Times New Roman" w:hAnsi="Times New Roman" w:cs="Times New Roman"/>
                 <w:lang w:val="en-US"/>
               </w:rPr>
-              <w:t xml:space="preserve"> = </w:t>
-            </w:r>
-            <w:proofErr w:type="gramStart"/>
-            <w:r>
-              <w:rPr>
-                <w:rFonts w:ascii="Times New Roman" w:eastAsia="Times New Roman" w:hAnsi="Times New Roman" w:cs="Times New Roman"/>
-                <w:lang w:val="en-US"/>
-              </w:rPr>
-              <w:t xml:space="preserve">{ </w:t>
+              <w:t xml:space="preserve"> = { </w:t>
             </w:r>
             <w:r>
               <w:rPr>
@@ -10565,7 +9595,6 @@
               </w:rPr>
               <w:t>Element</w:t>
             </w:r>
-            <w:proofErr w:type="gramEnd"/>
             <w:r>
               <w:rPr>
                 <w:rFonts w:ascii="Times New Roman" w:eastAsia="Times New Roman" w:hAnsi="Times New Roman" w:cs="Times New Roman"/>
@@ -10594,23 +9623,7 @@
                 <w:rFonts w:ascii="Times New Roman" w:eastAsia="Times New Roman" w:hAnsi="Times New Roman" w:cs="Times New Roman"/>
                 <w:lang w:val="en-US"/>
               </w:rPr>
-              <w:t xml:space="preserve"> </w:t>
-            </w:r>
-            <w:proofErr w:type="gramStart"/>
-            <w:r>
-              <w:rPr>
-                <w:rFonts w:ascii="Times New Roman" w:eastAsia="Times New Roman" w:hAnsi="Times New Roman" w:cs="Times New Roman"/>
-                <w:lang w:val="en-US"/>
-              </w:rPr>
-              <w:t>=  {</w:t>
-            </w:r>
-            <w:proofErr w:type="gramEnd"/>
-            <w:r>
-              <w:rPr>
-                <w:rFonts w:ascii="Times New Roman" w:eastAsia="Times New Roman" w:hAnsi="Times New Roman" w:cs="Times New Roman"/>
-                <w:lang w:val="en-US"/>
-              </w:rPr>
-              <w:t xml:space="preserve"> Value = &lt;value&gt;} }  }</w:t>
+              <w:t xml:space="preserve"> =  { Value = &lt;value&gt;} }  }</w:t>
             </w:r>
           </w:p>
         </w:tc>
@@ -10970,105 +9983,140 @@
               <w:spacing w:before="240"/>
               <w:rPr>
                 <w:rFonts w:ascii="Times New Roman" w:eastAsia="Times New Roman" w:hAnsi="Times New Roman" w:cs="Times New Roman"/>
-                <w:lang w:val="en-US"/>
-              </w:rPr>
-            </w:pPr>
-          </w:p>
-          <w:p>
-            <w:pPr>
-              <w:spacing w:before="240"/>
-              <w:rPr>
-                <w:rFonts w:ascii="Times New Roman" w:eastAsia="Times New Roman" w:hAnsi="Times New Roman" w:cs="Times New Roman"/>
-                <w:lang w:val="en-US"/>
-              </w:rPr>
-            </w:pPr>
-            <w:r>
-              <w:rPr>
-                <w:rFonts w:ascii="Times New Roman" w:eastAsia="Times New Roman" w:hAnsi="Times New Roman" w:cs="Times New Roman"/>
-                <w:lang w:val="en-US"/>
-              </w:rPr>
-              <w:t>→ Heap</w:t>
-            </w:r>
-          </w:p>
-          <w:p>
-            <w:pPr>
-              <w:spacing w:before="240"/>
-              <w:rPr>
-                <w:rFonts w:ascii="Times New Roman" w:eastAsia="Times New Roman" w:hAnsi="Times New Roman" w:cs="Times New Roman"/>
-                <w:lang w:val="en-US"/>
+              </w:rPr>
+            </w:pPr>
+          </w:p>
+          <w:p>
+            <w:pPr>
+              <w:spacing w:before="240"/>
+              <w:rPr>
+                <w:rFonts w:ascii="Times New Roman" w:eastAsia="Times New Roman" w:hAnsi="Times New Roman" w:cs="Times New Roman"/>
+              </w:rPr>
+            </w:pPr>
+            <w:r>
+              <w:rPr>
+                <w:rFonts w:ascii="Times New Roman" w:eastAsia="Times New Roman" w:hAnsi="Times New Roman" w:cs="Times New Roman"/>
+              </w:rPr>
+              <w:t xml:space="preserve">→ </w:t>
+            </w:r>
+            <w:proofErr w:type="spellStart"/>
+            <w:r>
+              <w:rPr>
+                <w:rFonts w:ascii="Times New Roman" w:eastAsia="Times New Roman" w:hAnsi="Times New Roman" w:cs="Times New Roman"/>
+              </w:rPr>
+              <w:t>Heap</w:t>
+            </w:r>
+            <w:proofErr w:type="spellEnd"/>
+          </w:p>
+          <w:p>
+            <w:pPr>
+              <w:spacing w:before="240"/>
+              <w:rPr>
+                <w:rFonts w:ascii="Times New Roman" w:eastAsia="Times New Roman" w:hAnsi="Times New Roman" w:cs="Times New Roman"/>
               </w:rPr>
             </w:pPr>
             <w:r>
               <w:rPr>
                 <w:rFonts w:ascii="Times New Roman" w:eastAsia="Cardo" w:hAnsi="Times New Roman" w:cs="Times New Roman"/>
-                <w:lang w:val="en-US"/>
-              </w:rPr>
-              <w:t>→ Heap</w:t>
-            </w:r>
-          </w:p>
-          <w:p>
-            <w:pPr>
-              <w:spacing w:before="240"/>
-              <w:rPr>
-                <w:rFonts w:ascii="Times New Roman" w:eastAsia="Times New Roman" w:hAnsi="Times New Roman" w:cs="Times New Roman"/>
-                <w:lang w:val="en-US"/>
-              </w:rPr>
-            </w:pPr>
+              </w:rPr>
+              <w:t xml:space="preserve">→ </w:t>
+            </w:r>
+            <w:proofErr w:type="spellStart"/>
             <w:r>
               <w:rPr>
                 <w:rFonts w:ascii="Times New Roman" w:eastAsia="Cardo" w:hAnsi="Times New Roman" w:cs="Times New Roman"/>
-                <w:lang w:val="en-US"/>
-              </w:rPr>
-              <w:t>→ Heap</w:t>
-            </w:r>
-          </w:p>
-          <w:p>
-            <w:pPr>
-              <w:spacing w:before="240"/>
-              <w:rPr>
-                <w:rFonts w:ascii="Times New Roman" w:eastAsia="Times New Roman" w:hAnsi="Times New Roman" w:cs="Times New Roman"/>
-                <w:lang w:val="en-US"/>
+              </w:rPr>
+              <w:t>Heap</w:t>
+            </w:r>
+            <w:proofErr w:type="spellEnd"/>
+          </w:p>
+          <w:p>
+            <w:pPr>
+              <w:spacing w:before="240"/>
+              <w:rPr>
+                <w:rFonts w:ascii="Times New Roman" w:eastAsia="Times New Roman" w:hAnsi="Times New Roman" w:cs="Times New Roman"/>
               </w:rPr>
             </w:pPr>
             <w:r>
               <w:rPr>
                 <w:rFonts w:ascii="Times New Roman" w:eastAsia="Cardo" w:hAnsi="Times New Roman" w:cs="Times New Roman"/>
-                <w:lang w:val="en-US"/>
-              </w:rPr>
-              <w:t>→ Heap</w:t>
-            </w:r>
-          </w:p>
-          <w:p>
-            <w:pPr>
-              <w:spacing w:before="240"/>
-              <w:rPr>
-                <w:rFonts w:ascii="Times New Roman" w:eastAsia="Times New Roman" w:hAnsi="Times New Roman" w:cs="Times New Roman"/>
-                <w:lang w:val="en-US"/>
-              </w:rPr>
-            </w:pPr>
+              </w:rPr>
+              <w:t xml:space="preserve">→ </w:t>
+            </w:r>
+            <w:proofErr w:type="spellStart"/>
             <w:r>
               <w:rPr>
                 <w:rFonts w:ascii="Times New Roman" w:eastAsia="Cardo" w:hAnsi="Times New Roman" w:cs="Times New Roman"/>
-                <w:lang w:val="en-US"/>
-              </w:rPr>
-              <w:t>→ Node</w:t>
-            </w:r>
-          </w:p>
-          <w:p>
-            <w:pPr>
-              <w:spacing w:before="240"/>
-              <w:rPr>
-                <w:rFonts w:ascii="Times New Roman" w:eastAsia="Times New Roman" w:hAnsi="Times New Roman" w:cs="Times New Roman"/>
-                <w:lang w:val="en-US"/>
+              </w:rPr>
+              <w:t>Heap</w:t>
+            </w:r>
+            <w:proofErr w:type="spellEnd"/>
+          </w:p>
+          <w:p>
+            <w:pPr>
+              <w:spacing w:before="240"/>
+              <w:rPr>
+                <w:rFonts w:ascii="Times New Roman" w:eastAsia="Times New Roman" w:hAnsi="Times New Roman" w:cs="Times New Roman"/>
               </w:rPr>
             </w:pPr>
             <w:r>
               <w:rPr>
                 <w:rFonts w:ascii="Times New Roman" w:eastAsia="Cardo" w:hAnsi="Times New Roman" w:cs="Times New Roman"/>
-                <w:lang w:val="en-US"/>
-              </w:rPr>
-              <w:t>→ Integer</w:t>
-            </w:r>
+              </w:rPr>
+              <w:t xml:space="preserve">→ </w:t>
+            </w:r>
+            <w:proofErr w:type="spellStart"/>
+            <w:r>
+              <w:rPr>
+                <w:rFonts w:ascii="Times New Roman" w:eastAsia="Cardo" w:hAnsi="Times New Roman" w:cs="Times New Roman"/>
+              </w:rPr>
+              <w:t>Heap</w:t>
+            </w:r>
+            <w:proofErr w:type="spellEnd"/>
+          </w:p>
+          <w:p>
+            <w:pPr>
+              <w:spacing w:before="240"/>
+              <w:rPr>
+                <w:rFonts w:ascii="Times New Roman" w:eastAsia="Times New Roman" w:hAnsi="Times New Roman" w:cs="Times New Roman"/>
+              </w:rPr>
+            </w:pPr>
+            <w:r>
+              <w:rPr>
+                <w:rFonts w:ascii="Times New Roman" w:eastAsia="Cardo" w:hAnsi="Times New Roman" w:cs="Times New Roman"/>
+              </w:rPr>
+              <w:t xml:space="preserve">→ </w:t>
+            </w:r>
+            <w:proofErr w:type="spellStart"/>
+            <w:r>
+              <w:rPr>
+                <w:rFonts w:ascii="Times New Roman" w:eastAsia="Cardo" w:hAnsi="Times New Roman" w:cs="Times New Roman"/>
+              </w:rPr>
+              <w:t>Node</w:t>
+            </w:r>
+            <w:proofErr w:type="spellEnd"/>
+          </w:p>
+          <w:p>
+            <w:pPr>
+              <w:spacing w:before="240"/>
+              <w:rPr>
+                <w:rFonts w:ascii="Times New Roman" w:eastAsia="Times New Roman" w:hAnsi="Times New Roman" w:cs="Times New Roman"/>
+              </w:rPr>
+            </w:pPr>
+            <w:r>
+              <w:rPr>
+                <w:rFonts w:ascii="Times New Roman" w:eastAsia="Cardo" w:hAnsi="Times New Roman" w:cs="Times New Roman"/>
+              </w:rPr>
+              <w:t xml:space="preserve">→ </w:t>
+            </w:r>
+            <w:proofErr w:type="spellStart"/>
+            <w:r>
+              <w:rPr>
+                <w:rFonts w:ascii="Times New Roman" w:eastAsia="Cardo" w:hAnsi="Times New Roman" w:cs="Times New Roman"/>
+              </w:rPr>
+              <w:t>Integer</w:t>
+            </w:r>
+            <w:proofErr w:type="spellEnd"/>
           </w:p>
           <w:p>
             <w:pPr>
@@ -11197,7 +10245,6 @@
               </w:rPr>
             </w:pPr>
             <w:proofErr w:type="spellStart"/>
-            <w:proofErr w:type="gramStart"/>
             <w:r>
               <w:rPr>
                 <w:rFonts w:ascii="Times New Roman" w:eastAsia="Times New Roman" w:hAnsi="Times New Roman" w:cs="Times New Roman"/>
@@ -11221,16 +10268,7 @@
                 <w:b/>
                 <w:lang w:val="en-US"/>
               </w:rPr>
-              <w:t>(</w:t>
-            </w:r>
-            <w:proofErr w:type="gramEnd"/>
-            <w:r>
-              <w:rPr>
-                <w:rFonts w:ascii="Times New Roman" w:eastAsia="Times New Roman" w:hAnsi="Times New Roman" w:cs="Times New Roman"/>
-                <w:b/>
-                <w:lang w:val="en-US"/>
-              </w:rPr>
-              <w:t>)</w:t>
+              <w:t>()</w:t>
             </w:r>
           </w:p>
           <w:p>
@@ -11248,7 +10286,6 @@
               </w:rPr>
               <w:t xml:space="preserve">“Create a new empty </w:t>
             </w:r>
-            <w:proofErr w:type="gramStart"/>
             <w:r>
               <w:rPr>
                 <w:rFonts w:ascii="Times New Roman" w:eastAsia="Times New Roman" w:hAnsi="Times New Roman" w:cs="Times New Roman"/>
@@ -11256,7 +10293,6 @@
               </w:rPr>
               <w:t>heap</w:t>
             </w:r>
-            <w:proofErr w:type="gramEnd"/>
             <w:r>
               <w:rPr>
                 <w:rFonts w:ascii="Times New Roman" w:eastAsia="Times New Roman" w:hAnsi="Times New Roman" w:cs="Times New Roman"/>
@@ -11273,7 +10309,6 @@
                 <w:rFonts w:ascii="Times New Roman" w:eastAsia="Times New Roman" w:hAnsi="Times New Roman" w:cs="Times New Roman"/>
               </w:rPr>
             </w:pPr>
-            <w:proofErr w:type="gramStart"/>
             <w:r>
               <w:rPr>
                 <w:rFonts w:ascii="Times New Roman" w:eastAsia="Times New Roman" w:hAnsi="Times New Roman" w:cs="Times New Roman"/>
@@ -11288,7 +10323,6 @@
               </w:rPr>
               <w:t>pre</w:t>
             </w:r>
-            <w:proofErr w:type="gramEnd"/>
             <w:r>
               <w:rPr>
                 <w:rFonts w:ascii="Times New Roman" w:eastAsia="Times New Roman" w:hAnsi="Times New Roman" w:cs="Times New Roman"/>
@@ -11304,7 +10338,6 @@
                 <w:rFonts w:ascii="Times New Roman" w:eastAsia="Times New Roman" w:hAnsi="Times New Roman" w:cs="Times New Roman"/>
               </w:rPr>
             </w:pPr>
-            <w:proofErr w:type="gramStart"/>
             <w:r>
               <w:rPr>
                 <w:rFonts w:ascii="Times New Roman" w:eastAsia="Gungsuh" w:hAnsi="Times New Roman" w:cs="Times New Roman"/>
@@ -11319,7 +10352,6 @@
               </w:rPr>
               <w:t>post</w:t>
             </w:r>
-            <w:proofErr w:type="gramEnd"/>
             <w:r>
               <w:rPr>
                 <w:rFonts w:ascii="Times New Roman" w:eastAsia="Gungsuh" w:hAnsi="Times New Roman" w:cs="Times New Roman"/>
@@ -11473,7 +10505,6 @@
               </w:rPr>
             </w:pPr>
             <w:proofErr w:type="spellStart"/>
-            <w:proofErr w:type="gramStart"/>
             <w:r>
               <w:rPr>
                 <w:rFonts w:ascii="Times New Roman" w:eastAsia="Times New Roman" w:hAnsi="Times New Roman" w:cs="Times New Roman"/>
@@ -11491,7 +10522,6 @@
               </w:rPr>
               <w:t>(</w:t>
             </w:r>
-            <w:proofErr w:type="gramEnd"/>
             <w:r>
               <w:rPr>
                 <w:rFonts w:ascii="Times New Roman" w:eastAsia="Times New Roman" w:hAnsi="Times New Roman" w:cs="Times New Roman"/>
@@ -11529,17 +10559,8 @@
                 <w:rFonts w:ascii="Times New Roman" w:eastAsia="Times New Roman" w:hAnsi="Times New Roman" w:cs="Times New Roman"/>
                 <w:lang w:val="en-US"/>
               </w:rPr>
-              <w:t xml:space="preserve">Transform an array of elements into a valid </w:t>
-            </w:r>
-            <w:proofErr w:type="gramStart"/>
-            <w:r>
-              <w:rPr>
-                <w:rFonts w:ascii="Times New Roman" w:eastAsia="Times New Roman" w:hAnsi="Times New Roman" w:cs="Times New Roman"/>
-                <w:lang w:val="en-US"/>
-              </w:rPr>
-              <w:t>heap</w:t>
-            </w:r>
-            <w:proofErr w:type="gramEnd"/>
+              <w:t>Transform an array of elements into a valid heap</w:t>
+            </w:r>
             <w:r>
               <w:rPr>
                 <w:rFonts w:ascii="Times New Roman" w:eastAsia="Times New Roman" w:hAnsi="Times New Roman" w:cs="Times New Roman"/>
@@ -11556,7 +10577,6 @@
                 <w:lang w:val="en-US"/>
               </w:rPr>
             </w:pPr>
-            <w:proofErr w:type="gramStart"/>
             <w:r>
               <w:rPr>
                 <w:rFonts w:ascii="Times New Roman" w:eastAsia="Times New Roman" w:hAnsi="Times New Roman" w:cs="Times New Roman"/>
@@ -11570,16 +10590,7 @@
                 <w:b/>
                 <w:lang w:val="en-US"/>
               </w:rPr>
-              <w:t>pre</w:t>
-            </w:r>
-            <w:proofErr w:type="gramEnd"/>
-            <w:r>
-              <w:rPr>
-                <w:rFonts w:ascii="Times New Roman" w:eastAsia="Times New Roman" w:hAnsi="Times New Roman" w:cs="Times New Roman"/>
-                <w:b/>
-                <w:lang w:val="en-US"/>
-              </w:rPr>
-              <w:t>:</w:t>
+              <w:t>pre:</w:t>
             </w:r>
             <w:r>
               <w:rPr>
@@ -11612,7 +10623,6 @@
                 <w:lang w:val="en-US"/>
               </w:rPr>
             </w:pPr>
-            <w:proofErr w:type="gramStart"/>
             <w:r>
               <w:rPr>
                 <w:rFonts w:ascii="Times New Roman" w:eastAsia="Times New Roman" w:hAnsi="Times New Roman" w:cs="Times New Roman"/>
@@ -11626,16 +10636,7 @@
                 <w:b/>
                 <w:lang w:val="en-US"/>
               </w:rPr>
-              <w:t>post</w:t>
-            </w:r>
-            <w:proofErr w:type="gramEnd"/>
-            <w:r>
-              <w:rPr>
-                <w:rFonts w:ascii="Times New Roman" w:eastAsia="Times New Roman" w:hAnsi="Times New Roman" w:cs="Times New Roman"/>
-                <w:b/>
-                <w:lang w:val="en-US"/>
-              </w:rPr>
-              <w:t>:</w:t>
+              <w:t>post:</w:t>
             </w:r>
             <w:r>
               <w:rPr>
@@ -11738,7 +10739,6 @@
                 <w:lang w:val="en-US"/>
               </w:rPr>
             </w:pPr>
-            <w:proofErr w:type="gramStart"/>
             <w:r>
               <w:rPr>
                 <w:rFonts w:ascii="Times New Roman" w:eastAsia="Times New Roman" w:hAnsi="Times New Roman" w:cs="Times New Roman"/>
@@ -11755,7 +10755,6 @@
               </w:rPr>
               <w:t>(</w:t>
             </w:r>
-            <w:proofErr w:type="gramEnd"/>
             <w:r>
               <w:rPr>
                 <w:rFonts w:ascii="Times New Roman" w:eastAsia="Times New Roman" w:hAnsi="Times New Roman" w:cs="Times New Roman"/>
@@ -11794,17 +10793,8 @@
                 <w:rFonts w:ascii="Times New Roman" w:eastAsia="Times New Roman" w:hAnsi="Times New Roman" w:cs="Times New Roman"/>
                 <w:lang w:val="en-US"/>
               </w:rPr>
-              <w:t xml:space="preserve">Insert a new element into the heap while maintaining the heap </w:t>
-            </w:r>
-            <w:proofErr w:type="gramStart"/>
-            <w:r>
-              <w:rPr>
-                <w:rFonts w:ascii="Times New Roman" w:eastAsia="Times New Roman" w:hAnsi="Times New Roman" w:cs="Times New Roman"/>
-                <w:lang w:val="en-US"/>
-              </w:rPr>
-              <w:t>property</w:t>
-            </w:r>
-            <w:proofErr w:type="gramEnd"/>
+              <w:t>Insert a new element into the heap while maintaining the heap property</w:t>
+            </w:r>
             <w:r>
               <w:rPr>
                 <w:rFonts w:ascii="Times New Roman" w:eastAsia="Times New Roman" w:hAnsi="Times New Roman" w:cs="Times New Roman"/>
@@ -11822,7 +10812,6 @@
                 <w:lang w:val="en-US"/>
               </w:rPr>
             </w:pPr>
-            <w:proofErr w:type="gramStart"/>
             <w:r>
               <w:rPr>
                 <w:rFonts w:ascii="Times New Roman" w:eastAsia="Times New Roman" w:hAnsi="Times New Roman" w:cs="Times New Roman"/>
@@ -11836,16 +10825,7 @@
                 <w:b/>
                 <w:lang w:val="en-US"/>
               </w:rPr>
-              <w:t>pre</w:t>
-            </w:r>
-            <w:proofErr w:type="gramEnd"/>
-            <w:r>
-              <w:rPr>
-                <w:rFonts w:ascii="Times New Roman" w:eastAsia="Times New Roman" w:hAnsi="Times New Roman" w:cs="Times New Roman"/>
-                <w:b/>
-                <w:lang w:val="en-US"/>
-              </w:rPr>
-              <w:t>:</w:t>
+              <w:t>pre:</w:t>
             </w:r>
             <w:r>
               <w:rPr>
@@ -11927,7 +10907,6 @@
                 <w:lang w:val="en-US"/>
               </w:rPr>
             </w:pPr>
-            <w:proofErr w:type="gramStart"/>
             <w:r>
               <w:rPr>
                 <w:rFonts w:ascii="Times New Roman" w:eastAsia="Times New Roman" w:hAnsi="Times New Roman" w:cs="Times New Roman"/>
@@ -11943,7 +10922,6 @@
               </w:rPr>
               <w:t>post</w:t>
             </w:r>
-            <w:proofErr w:type="gramEnd"/>
             <w:r>
               <w:rPr>
                 <w:rFonts w:ascii="Times New Roman" w:eastAsia="Gungsuh" w:hAnsi="Times New Roman" w:cs="Times New Roman"/>
@@ -12040,30 +11018,14 @@
                 <w:rFonts w:ascii="Times New Roman" w:eastAsia="Gungsuh" w:hAnsi="Times New Roman" w:cs="Times New Roman"/>
                 <w:lang w:val="en-US"/>
               </w:rPr>
-              <w:t xml:space="preserve"> {Element</w:t>
-            </w:r>
-            <w:proofErr w:type="gramStart"/>
-            <w:r>
-              <w:rPr>
-                <w:rFonts w:ascii="Times New Roman" w:eastAsia="Gungsuh" w:hAnsi="Times New Roman" w:cs="Times New Roman"/>
+              <w:t xml:space="preserve"> {Element} </w:t>
+            </w:r>
+            <w:r>
+              <w:rPr>
+                <w:rFonts w:ascii="Times New Roman" w:eastAsia="Times New Roman" w:hAnsi="Times New Roman" w:cs="Times New Roman"/>
                 <w:lang w:val="en-US"/>
               </w:rPr>
               <w:t xml:space="preserve">} </w:t>
-            </w:r>
-            <w:r>
-              <w:rPr>
-                <w:rFonts w:ascii="Times New Roman" w:eastAsia="Times New Roman" w:hAnsi="Times New Roman" w:cs="Times New Roman"/>
-                <w:lang w:val="en-US"/>
-              </w:rPr>
-              <w:t>}</w:t>
-            </w:r>
-            <w:proofErr w:type="gramEnd"/>
-            <w:r>
-              <w:rPr>
-                <w:rFonts w:ascii="Times New Roman" w:eastAsia="Times New Roman" w:hAnsi="Times New Roman" w:cs="Times New Roman"/>
-                <w:lang w:val="en-US"/>
-              </w:rPr>
-              <w:t xml:space="preserve"> </w:t>
             </w:r>
           </w:p>
         </w:tc>
@@ -12136,7 +11098,6 @@
                 <w:lang w:val="en-US"/>
               </w:rPr>
             </w:pPr>
-            <w:proofErr w:type="gramStart"/>
             <w:r>
               <w:rPr>
                 <w:rFonts w:ascii="Times New Roman" w:eastAsia="Times New Roman" w:hAnsi="Times New Roman" w:cs="Times New Roman"/>
@@ -12151,16 +11112,7 @@
                 <w:b/>
                 <w:lang w:val="en-US"/>
               </w:rPr>
-              <w:t>(</w:t>
-            </w:r>
-            <w:proofErr w:type="gramEnd"/>
-            <w:r>
-              <w:rPr>
-                <w:rFonts w:ascii="Times New Roman" w:eastAsia="Times New Roman" w:hAnsi="Times New Roman" w:cs="Times New Roman"/>
-                <w:b/>
-                <w:lang w:val="en-US"/>
-              </w:rPr>
-              <w:t>)</w:t>
+              <w:t>()</w:t>
             </w:r>
           </w:p>
           <w:p>
@@ -12203,7 +11155,6 @@
                 <w:lang w:val="en-US"/>
               </w:rPr>
             </w:pPr>
-            <w:proofErr w:type="gramStart"/>
             <w:r>
               <w:rPr>
                 <w:rFonts w:ascii="Times New Roman" w:eastAsia="Times New Roman" w:hAnsi="Times New Roman" w:cs="Times New Roman"/>
@@ -12217,16 +11168,7 @@
                 <w:b/>
                 <w:lang w:val="en-US"/>
               </w:rPr>
-              <w:t>pre</w:t>
-            </w:r>
-            <w:proofErr w:type="gramEnd"/>
-            <w:r>
-              <w:rPr>
-                <w:rFonts w:ascii="Times New Roman" w:eastAsia="Times New Roman" w:hAnsi="Times New Roman" w:cs="Times New Roman"/>
-                <w:b/>
-                <w:lang w:val="en-US"/>
-              </w:rPr>
-              <w:t>:</w:t>
+              <w:t>pre:</w:t>
             </w:r>
             <w:r>
               <w:rPr>
@@ -12301,7 +11243,6 @@
                 <w:lang w:val="en-US"/>
               </w:rPr>
             </w:pPr>
-            <w:proofErr w:type="gramStart"/>
             <w:r>
               <w:rPr>
                 <w:rFonts w:ascii="Times New Roman" w:eastAsia="Times New Roman" w:hAnsi="Times New Roman" w:cs="Times New Roman"/>
@@ -12317,7 +11258,6 @@
               </w:rPr>
               <w:t>post</w:t>
             </w:r>
-            <w:proofErr w:type="gramEnd"/>
             <w:r>
               <w:rPr>
                 <w:rFonts w:ascii="Times New Roman" w:eastAsia="Gungsuh" w:hAnsi="Times New Roman" w:cs="Times New Roman"/>
@@ -12555,23 +11495,13 @@
                 <w:lang w:val="en-US"/>
               </w:rPr>
             </w:pPr>
-            <w:proofErr w:type="gramStart"/>
-            <w:r>
-              <w:rPr>
-                <w:rFonts w:ascii="Times New Roman" w:eastAsia="Times New Roman" w:hAnsi="Times New Roman" w:cs="Times New Roman"/>
-                <w:b/>
-                <w:lang w:val="en-US"/>
-              </w:rPr>
-              <w:t>Peek(</w:t>
-            </w:r>
-            <w:proofErr w:type="gramEnd"/>
-            <w:r>
-              <w:rPr>
-                <w:rFonts w:ascii="Times New Roman" w:eastAsia="Times New Roman" w:hAnsi="Times New Roman" w:cs="Times New Roman"/>
-                <w:b/>
-                <w:lang w:val="en-US"/>
-              </w:rPr>
-              <w:t>)</w:t>
+            <w:r>
+              <w:rPr>
+                <w:rFonts w:ascii="Times New Roman" w:eastAsia="Times New Roman" w:hAnsi="Times New Roman" w:cs="Times New Roman"/>
+                <w:b/>
+                <w:lang w:val="en-US"/>
+              </w:rPr>
+              <w:t>Peek()</w:t>
             </w:r>
           </w:p>
           <w:p>
@@ -12613,7 +11543,6 @@
                 <w:lang w:val="en-US"/>
               </w:rPr>
             </w:pPr>
-            <w:proofErr w:type="gramStart"/>
             <w:r>
               <w:rPr>
                 <w:rFonts w:ascii="Times New Roman" w:eastAsia="Times New Roman" w:hAnsi="Times New Roman" w:cs="Times New Roman"/>
@@ -12627,16 +11556,7 @@
                 <w:b/>
                 <w:lang w:val="en-US"/>
               </w:rPr>
-              <w:t>pre</w:t>
-            </w:r>
-            <w:proofErr w:type="gramEnd"/>
-            <w:r>
-              <w:rPr>
-                <w:rFonts w:ascii="Times New Roman" w:eastAsia="Times New Roman" w:hAnsi="Times New Roman" w:cs="Times New Roman"/>
-                <w:b/>
-                <w:lang w:val="en-US"/>
-              </w:rPr>
-              <w:t>:</w:t>
+              <w:t>pre:</w:t>
             </w:r>
             <w:r>
               <w:rPr>
@@ -12711,7 +11631,6 @@
                 <w:lang w:val="en-US"/>
               </w:rPr>
             </w:pPr>
-            <w:proofErr w:type="gramStart"/>
             <w:r>
               <w:rPr>
                 <w:rFonts w:ascii="Times New Roman" w:eastAsia="Times New Roman" w:hAnsi="Times New Roman" w:cs="Times New Roman"/>
@@ -12727,7 +11646,6 @@
               </w:rPr>
               <w:t>post</w:t>
             </w:r>
-            <w:proofErr w:type="gramEnd"/>
             <w:r>
               <w:rPr>
                 <w:rFonts w:ascii="Times New Roman" w:eastAsia="Times New Roman" w:hAnsi="Times New Roman" w:cs="Times New Roman"/>
@@ -12779,6 +11697,7 @@
         <w:rPr>
           <w:rFonts w:ascii="Times New Roman" w:eastAsia="Times New Roman" w:hAnsi="Times New Roman" w:cs="Times New Roman"/>
           <w:b/>
+          <w:lang w:val="en-US"/>
         </w:rPr>
       </w:pPr>
     </w:p>
@@ -12827,23 +11746,13 @@
                 <w:lang w:val="en-US"/>
               </w:rPr>
             </w:pPr>
-            <w:proofErr w:type="gramStart"/>
-            <w:r>
-              <w:rPr>
-                <w:rFonts w:ascii="Times New Roman" w:eastAsia="Times New Roman" w:hAnsi="Times New Roman" w:cs="Times New Roman"/>
-                <w:b/>
-                <w:lang w:val="en-US"/>
-              </w:rPr>
-              <w:t>Size(</w:t>
-            </w:r>
-            <w:proofErr w:type="gramEnd"/>
-            <w:r>
-              <w:rPr>
-                <w:rFonts w:ascii="Times New Roman" w:eastAsia="Times New Roman" w:hAnsi="Times New Roman" w:cs="Times New Roman"/>
-                <w:b/>
-                <w:lang w:val="en-US"/>
-              </w:rPr>
-              <w:t>)</w:t>
+            <w:r>
+              <w:rPr>
+                <w:rFonts w:ascii="Times New Roman" w:eastAsia="Times New Roman" w:hAnsi="Times New Roman" w:cs="Times New Roman"/>
+                <w:b/>
+                <w:lang w:val="en-US"/>
+              </w:rPr>
+              <w:t>Size()</w:t>
             </w:r>
           </w:p>
           <w:p>
@@ -12884,7 +11793,6 @@
                 <w:rFonts w:ascii="Times New Roman" w:eastAsia="Times New Roman" w:hAnsi="Times New Roman" w:cs="Times New Roman"/>
               </w:rPr>
             </w:pPr>
-            <w:proofErr w:type="gramStart"/>
             <w:r>
               <w:rPr>
                 <w:rFonts w:ascii="Times New Roman" w:eastAsia="Times New Roman" w:hAnsi="Times New Roman" w:cs="Times New Roman"/>
@@ -12896,15 +11804,7 @@
                 <w:rFonts w:ascii="Times New Roman" w:eastAsia="Times New Roman" w:hAnsi="Times New Roman" w:cs="Times New Roman"/>
                 <w:b/>
               </w:rPr>
-              <w:t>pre</w:t>
-            </w:r>
-            <w:proofErr w:type="gramEnd"/>
-            <w:r>
-              <w:rPr>
-                <w:rFonts w:ascii="Times New Roman" w:eastAsia="Times New Roman" w:hAnsi="Times New Roman" w:cs="Times New Roman"/>
-                <w:b/>
-              </w:rPr>
-              <w:t>:</w:t>
+              <w:t>pre:</w:t>
             </w:r>
             <w:r>
               <w:rPr>
@@ -12935,7 +11835,6 @@
                 <w:rFonts w:ascii="Times New Roman" w:eastAsia="Times New Roman" w:hAnsi="Times New Roman" w:cs="Times New Roman"/>
               </w:rPr>
             </w:pPr>
-            <w:proofErr w:type="gramStart"/>
             <w:r>
               <w:rPr>
                 <w:rFonts w:ascii="Times New Roman" w:eastAsia="Times New Roman" w:hAnsi="Times New Roman" w:cs="Times New Roman"/>
@@ -12949,7 +11848,6 @@
               </w:rPr>
               <w:t>post</w:t>
             </w:r>
-            <w:proofErr w:type="gramEnd"/>
             <w:r>
               <w:rPr>
                 <w:rFonts w:ascii="Times New Roman" w:eastAsia="Times New Roman" w:hAnsi="Times New Roman" w:cs="Times New Roman"/>
@@ -13040,7 +11938,6 @@
               </w:rPr>
             </w:pPr>
             <w:proofErr w:type="spellStart"/>
-            <w:proofErr w:type="gramStart"/>
             <w:r>
               <w:rPr>
                 <w:rFonts w:ascii="Times New Roman" w:eastAsia="Times New Roman" w:hAnsi="Times New Roman" w:cs="Times New Roman"/>
@@ -13064,16 +11961,7 @@
                 <w:b/>
                 <w:lang w:val="en-US"/>
               </w:rPr>
-              <w:t>(</w:t>
-            </w:r>
-            <w:proofErr w:type="gramEnd"/>
-            <w:r>
-              <w:rPr>
-                <w:rFonts w:ascii="Times New Roman" w:eastAsia="Times New Roman" w:hAnsi="Times New Roman" w:cs="Times New Roman"/>
-                <w:b/>
-                <w:lang w:val="en-US"/>
-              </w:rPr>
-              <w:t xml:space="preserve">) </w:t>
+              <w:t xml:space="preserve">() </w:t>
             </w:r>
           </w:p>
           <w:p>
@@ -13116,7 +12004,6 @@
                 <w:lang w:val="en-US"/>
               </w:rPr>
             </w:pPr>
-            <w:proofErr w:type="gramStart"/>
             <w:r>
               <w:rPr>
                 <w:rFonts w:ascii="Times New Roman" w:eastAsia="Times New Roman" w:hAnsi="Times New Roman" w:cs="Times New Roman"/>
@@ -13130,16 +12017,7 @@
                 <w:b/>
                 <w:lang w:val="en-US"/>
               </w:rPr>
-              <w:t>pre</w:t>
-            </w:r>
-            <w:proofErr w:type="gramEnd"/>
-            <w:r>
-              <w:rPr>
-                <w:rFonts w:ascii="Times New Roman" w:eastAsia="Times New Roman" w:hAnsi="Times New Roman" w:cs="Times New Roman"/>
-                <w:b/>
-                <w:lang w:val="en-US"/>
-              </w:rPr>
-              <w:t>:</w:t>
+              <w:t>pre:</w:t>
             </w:r>
             <w:r>
               <w:rPr>
@@ -13172,7 +12050,6 @@
                 <w:lang w:val="en-US"/>
               </w:rPr>
             </w:pPr>
-            <w:proofErr w:type="gramStart"/>
             <w:r>
               <w:rPr>
                 <w:rFonts w:ascii="Times New Roman" w:eastAsia="Times New Roman" w:hAnsi="Times New Roman" w:cs="Times New Roman"/>
@@ -13186,16 +12063,7 @@
                 <w:b/>
                 <w:lang w:val="en-US"/>
               </w:rPr>
-              <w:t>post</w:t>
-            </w:r>
-            <w:proofErr w:type="gramEnd"/>
-            <w:r>
-              <w:rPr>
-                <w:rFonts w:ascii="Times New Roman" w:eastAsia="Times New Roman" w:hAnsi="Times New Roman" w:cs="Times New Roman"/>
-                <w:b/>
-                <w:lang w:val="en-US"/>
-              </w:rPr>
-              <w:t>:</w:t>
+              <w:t>post:</w:t>
             </w:r>
             <w:r>
               <w:rPr>

</xml_diff>